<commit_message>
multiLanguage work is started
</commit_message>
<xml_diff>
--- a/ecommerce _laravel.docx
+++ b/ecommerce _laravel.docx
@@ -13283,6 +13283,327 @@
       <w:pPr>
         <w:rPr>
           <w:b/>
+          <w:sz w:val="36"/>
+          <w:szCs w:val="36"/>
+        </w:rPr>
+      </w:pPr>
+      <w:r>
+        <w:rPr>
+          <w:b/>
+          <w:sz w:val="36"/>
+          <w:szCs w:val="36"/>
+        </w:rPr>
+        <w:br w:type="page"/>
+      </w:r>
+    </w:p>
+    <w:p>
+      <w:pPr>
+        <w:rPr>
+          <w:b/>
+          <w:sz w:val="52"/>
+          <w:szCs w:val="52"/>
+        </w:rPr>
+      </w:pPr>
+      <w:r>
+        <w:rPr>
+          <w:b/>
+          <w:sz w:val="52"/>
+          <w:szCs w:val="52"/>
+        </w:rPr>
+        <w:lastRenderedPageBreak/>
+        <w:t>Multi language:</w:t>
+      </w:r>
+    </w:p>
+    <w:p>
+      <w:pPr>
+        <w:rPr>
+          <w:color w:val="FF0000"/>
+          <w:sz w:val="36"/>
+          <w:szCs w:val="36"/>
+        </w:rPr>
+      </w:pPr>
+      <w:r>
+        <w:rPr>
+          <w:color w:val="FF0000"/>
+          <w:sz w:val="32"/>
+          <w:szCs w:val="32"/>
+        </w:rPr>
+        <w:t xml:space="preserve">php artisan make:controller </w:t>
+      </w:r>
+      <w:r>
+        <w:rPr>
+          <w:color w:val="FF0000"/>
+          <w:sz w:val="32"/>
+          <w:szCs w:val="32"/>
+        </w:rPr>
+        <w:t xml:space="preserve"> </w:t>
+      </w:r>
+      <w:r>
+        <w:rPr>
+          <w:color w:val="FF0000"/>
+          <w:sz w:val="32"/>
+          <w:szCs w:val="32"/>
+        </w:rPr>
+        <w:t>Admin/PostController</w:t>
+      </w:r>
+    </w:p>
+    <w:p>
+      <w:pPr>
+        <w:rPr>
+          <w:color w:val="FF0000"/>
+          <w:sz w:val="36"/>
+          <w:szCs w:val="36"/>
+        </w:rPr>
+      </w:pPr>
+      <w:r>
+        <w:rPr>
+          <w:color w:val="FF0000"/>
+          <w:sz w:val="36"/>
+          <w:szCs w:val="36"/>
+        </w:rPr>
+        <w:t>php artisan make:migration create_post_category_table --create=post_category</w:t>
+      </w:r>
+    </w:p>
+    <w:p>
+      <w:pPr>
+        <w:rPr>
+          <w:sz w:val="36"/>
+          <w:szCs w:val="36"/>
+        </w:rPr>
+      </w:pPr>
+      <w:r>
+        <w:rPr>
+          <w:sz w:val="36"/>
+          <w:szCs w:val="36"/>
+        </w:rPr>
+        <w:t>$table-&gt;bigIncrements('id');</w:t>
+      </w:r>
+    </w:p>
+    <w:p>
+      <w:pPr>
+        <w:rPr>
+          <w:sz w:val="36"/>
+          <w:szCs w:val="36"/>
+        </w:rPr>
+      </w:pPr>
+      <w:r>
+        <w:rPr>
+          <w:sz w:val="36"/>
+          <w:szCs w:val="36"/>
+        </w:rPr>
+        <w:t xml:space="preserve">            $table-&gt;string('category_name_en');</w:t>
+      </w:r>
+    </w:p>
+    <w:p>
+      <w:pPr>
+        <w:rPr>
+          <w:sz w:val="36"/>
+          <w:szCs w:val="36"/>
+        </w:rPr>
+      </w:pPr>
+      <w:r>
+        <w:rPr>
+          <w:sz w:val="36"/>
+          <w:szCs w:val="36"/>
+        </w:rPr>
+        <w:t xml:space="preserve">            $table-&gt;string('category_name_in');</w:t>
+      </w:r>
+    </w:p>
+    <w:p>
+      <w:pPr>
+        <w:rPr>
+          <w:sz w:val="36"/>
+          <w:szCs w:val="36"/>
+        </w:rPr>
+      </w:pPr>
+      <w:r>
+        <w:rPr>
+          <w:sz w:val="36"/>
+          <w:szCs w:val="36"/>
+        </w:rPr>
+        <w:t xml:space="preserve">            $table-&gt;timestamps();</w:t>
+      </w:r>
+    </w:p>
+    <w:p>
+      <w:pPr>
+        <w:rPr>
+          <w:sz w:val="36"/>
+          <w:szCs w:val="36"/>
+        </w:rPr>
+      </w:pPr>
+    </w:p>
+    <w:p>
+      <w:pPr>
+        <w:rPr>
+          <w:color w:val="FF0000"/>
+          <w:sz w:val="36"/>
+          <w:szCs w:val="36"/>
+        </w:rPr>
+      </w:pPr>
+      <w:r>
+        <w:rPr>
+          <w:color w:val="FF0000"/>
+          <w:sz w:val="36"/>
+          <w:szCs w:val="36"/>
+        </w:rPr>
+        <w:t>php artisan make:migration create_posts_table --create=post</w:t>
+      </w:r>
+      <w:r>
+        <w:rPr>
+          <w:color w:val="FF0000"/>
+          <w:sz w:val="36"/>
+          <w:szCs w:val="36"/>
+        </w:rPr>
+        <w:t>s</w:t>
+      </w:r>
+    </w:p>
+    <w:p>
+      <w:pPr>
+        <w:rPr>
+          <w:sz w:val="36"/>
+          <w:szCs w:val="36"/>
+        </w:rPr>
+      </w:pPr>
+      <w:r>
+        <w:rPr>
+          <w:sz w:val="36"/>
+          <w:szCs w:val="36"/>
+        </w:rPr>
+        <w:t>$table-&gt;bigIncrements('id');</w:t>
+      </w:r>
+    </w:p>
+    <w:p>
+      <w:pPr>
+        <w:rPr>
+          <w:sz w:val="36"/>
+          <w:szCs w:val="36"/>
+        </w:rPr>
+      </w:pPr>
+      <w:r>
+        <w:rPr>
+          <w:sz w:val="36"/>
+          <w:szCs w:val="36"/>
+        </w:rPr>
+        <w:t xml:space="preserve">            $table-&gt;integer('category_id');</w:t>
+      </w:r>
+    </w:p>
+    <w:p>
+      <w:pPr>
+        <w:rPr>
+          <w:sz w:val="36"/>
+          <w:szCs w:val="36"/>
+        </w:rPr>
+      </w:pPr>
+      <w:r>
+        <w:rPr>
+          <w:sz w:val="36"/>
+          <w:szCs w:val="36"/>
+        </w:rPr>
+        <w:t xml:space="preserve">            $table-&gt;string('post_title_en');</w:t>
+      </w:r>
+    </w:p>
+    <w:p>
+      <w:pPr>
+        <w:rPr>
+          <w:sz w:val="36"/>
+          <w:szCs w:val="36"/>
+        </w:rPr>
+      </w:pPr>
+      <w:r>
+        <w:rPr>
+          <w:sz w:val="36"/>
+          <w:szCs w:val="36"/>
+        </w:rPr>
+        <w:t xml:space="preserve">            $table-&gt;string('post_title_in');</w:t>
+      </w:r>
+    </w:p>
+    <w:p>
+      <w:pPr>
+        <w:rPr>
+          <w:sz w:val="36"/>
+          <w:szCs w:val="36"/>
+        </w:rPr>
+      </w:pPr>
+      <w:r>
+        <w:rPr>
+          <w:sz w:val="36"/>
+          <w:szCs w:val="36"/>
+        </w:rPr>
+        <w:t xml:space="preserve">            $table-&gt;string('post_image');</w:t>
+      </w:r>
+    </w:p>
+    <w:p>
+      <w:pPr>
+        <w:rPr>
+          <w:sz w:val="36"/>
+          <w:szCs w:val="36"/>
+        </w:rPr>
+      </w:pPr>
+      <w:r>
+        <w:rPr>
+          <w:sz w:val="36"/>
+          <w:szCs w:val="36"/>
+        </w:rPr>
+        <w:t xml:space="preserve">            $table-&gt;text('details_en');</w:t>
+      </w:r>
+    </w:p>
+    <w:p>
+      <w:pPr>
+        <w:rPr>
+          <w:sz w:val="36"/>
+          <w:szCs w:val="36"/>
+        </w:rPr>
+      </w:pPr>
+      <w:r>
+        <w:rPr>
+          <w:sz w:val="36"/>
+          <w:szCs w:val="36"/>
+        </w:rPr>
+        <w:t xml:space="preserve">            $table-&gt;text('details_in');</w:t>
+      </w:r>
+    </w:p>
+    <w:p>
+      <w:pPr>
+        <w:rPr>
+          <w:sz w:val="36"/>
+          <w:szCs w:val="36"/>
+        </w:rPr>
+      </w:pPr>
+      <w:r>
+        <w:rPr>
+          <w:sz w:val="36"/>
+          <w:szCs w:val="36"/>
+        </w:rPr>
+        <w:t xml:space="preserve">            $table-&gt;timestamps();</w:t>
+      </w:r>
+    </w:p>
+    <w:p>
+      <w:pPr>
+        <w:rPr>
+          <w:sz w:val="36"/>
+          <w:szCs w:val="36"/>
+        </w:rPr>
+      </w:pPr>
+    </w:p>
+    <w:p>
+      <w:pPr>
+        <w:rPr>
+          <w:sz w:val="36"/>
+          <w:szCs w:val="36"/>
+        </w:rPr>
+      </w:pPr>
+    </w:p>
+    <w:p>
+      <w:pPr>
+        <w:rPr>
+          <w:sz w:val="36"/>
+          <w:szCs w:val="36"/>
+        </w:rPr>
+      </w:pPr>
+    </w:p>
+    <w:p>
+      <w:pPr>
+        <w:rPr>
           <w:sz w:val="36"/>
           <w:szCs w:val="36"/>
         </w:rPr>

</xml_diff>

<commit_message>
multi language post_category complete
</commit_message>
<xml_diff>
--- a/ecommerce _laravel.docx
+++ b/ecommerce _laravel.docx
@@ -13318,8 +13318,8 @@
       <w:pPr>
         <w:rPr>
           <w:color w:val="FF0000"/>
-          <w:sz w:val="36"/>
-          <w:szCs w:val="36"/>
+          <w:sz w:val="32"/>
+          <w:szCs w:val="32"/>
         </w:rPr>
       </w:pPr>
       <w:r>
@@ -13345,6 +13345,189 @@
           <w:szCs w:val="32"/>
         </w:rPr>
         <w:t>Admin/PostController</w:t>
+      </w:r>
+    </w:p>
+    <w:p>
+      <w:pPr>
+        <w:shd w:val="clear" w:color="auto" w:fill="1E1E1E"/>
+        <w:spacing w:after="0" w:line="561" w:lineRule="atLeast"/>
+        <w:rPr>
+          <w:rFonts w:ascii="Consolas" w:eastAsia="Times New Roman" w:hAnsi="Consolas" w:cs="Times New Roman"/>
+          <w:color w:val="D4D4D4"/>
+          <w:sz w:val="41"/>
+          <w:szCs w:val="41"/>
+        </w:rPr>
+      </w:pPr>
+      <w:r>
+        <w:rPr>
+          <w:rFonts w:ascii="Consolas" w:eastAsia="Times New Roman" w:hAnsi="Consolas" w:cs="Times New Roman"/>
+          <w:color w:val="569CD6"/>
+          <w:sz w:val="41"/>
+          <w:szCs w:val="41"/>
+        </w:rPr>
+        <w:t>public</w:t>
+      </w:r>
+      <w:r>
+        <w:rPr>
+          <w:rFonts w:ascii="Consolas" w:eastAsia="Times New Roman" w:hAnsi="Consolas" w:cs="Times New Roman"/>
+          <w:color w:val="D4D4D4"/>
+          <w:sz w:val="41"/>
+          <w:szCs w:val="41"/>
+        </w:rPr>
+        <w:t> </w:t>
+      </w:r>
+      <w:r>
+        <w:rPr>
+          <w:rFonts w:ascii="Consolas" w:eastAsia="Times New Roman" w:hAnsi="Consolas" w:cs="Times New Roman"/>
+          <w:color w:val="569CD6"/>
+          <w:sz w:val="41"/>
+          <w:szCs w:val="41"/>
+        </w:rPr>
+        <w:t>function</w:t>
+      </w:r>
+      <w:r>
+        <w:rPr>
+          <w:rFonts w:ascii="Consolas" w:eastAsia="Times New Roman" w:hAnsi="Consolas" w:cs="Times New Roman"/>
+          <w:color w:val="D4D4D4"/>
+          <w:sz w:val="41"/>
+          <w:szCs w:val="41"/>
+        </w:rPr>
+        <w:t> </w:t>
+      </w:r>
+      <w:r>
+        <w:rPr>
+          <w:rFonts w:ascii="Consolas" w:eastAsia="Times New Roman" w:hAnsi="Consolas" w:cs="Times New Roman"/>
+          <w:color w:val="DCDCAA"/>
+          <w:sz w:val="41"/>
+          <w:szCs w:val="41"/>
+        </w:rPr>
+        <w:t>__construct</w:t>
+      </w:r>
+      <w:r>
+        <w:rPr>
+          <w:rFonts w:ascii="Consolas" w:eastAsia="Times New Roman" w:hAnsi="Consolas" w:cs="Times New Roman"/>
+          <w:color w:val="D4D4D4"/>
+          <w:sz w:val="41"/>
+          <w:szCs w:val="41"/>
+        </w:rPr>
+        <w:t>()</w:t>
+      </w:r>
+    </w:p>
+    <w:p>
+      <w:pPr>
+        <w:shd w:val="clear" w:color="auto" w:fill="1E1E1E"/>
+        <w:spacing w:after="0" w:line="561" w:lineRule="atLeast"/>
+        <w:rPr>
+          <w:rFonts w:ascii="Consolas" w:eastAsia="Times New Roman" w:hAnsi="Consolas" w:cs="Times New Roman"/>
+          <w:color w:val="D4D4D4"/>
+          <w:sz w:val="41"/>
+          <w:szCs w:val="41"/>
+        </w:rPr>
+      </w:pPr>
+      <w:r>
+        <w:rPr>
+          <w:rFonts w:ascii="Consolas" w:eastAsia="Times New Roman" w:hAnsi="Consolas" w:cs="Times New Roman"/>
+          <w:color w:val="D4D4D4"/>
+          <w:sz w:val="41"/>
+          <w:szCs w:val="41"/>
+        </w:rPr>
+        <w:t>    {</w:t>
+      </w:r>
+    </w:p>
+    <w:p>
+      <w:pPr>
+        <w:shd w:val="clear" w:color="auto" w:fill="1E1E1E"/>
+        <w:spacing w:after="0" w:line="561" w:lineRule="atLeast"/>
+        <w:rPr>
+          <w:rFonts w:ascii="Consolas" w:eastAsia="Times New Roman" w:hAnsi="Consolas" w:cs="Times New Roman"/>
+          <w:color w:val="D4D4D4"/>
+          <w:sz w:val="41"/>
+          <w:szCs w:val="41"/>
+        </w:rPr>
+      </w:pPr>
+      <w:r>
+        <w:rPr>
+          <w:rFonts w:ascii="Consolas" w:eastAsia="Times New Roman" w:hAnsi="Consolas" w:cs="Times New Roman"/>
+          <w:color w:val="D4D4D4"/>
+          <w:sz w:val="41"/>
+          <w:szCs w:val="41"/>
+        </w:rPr>
+        <w:t>        </w:t>
+      </w:r>
+      <w:r>
+        <w:rPr>
+          <w:rFonts w:ascii="Consolas" w:eastAsia="Times New Roman" w:hAnsi="Consolas" w:cs="Times New Roman"/>
+          <w:color w:val="569CD6"/>
+          <w:sz w:val="41"/>
+          <w:szCs w:val="41"/>
+        </w:rPr>
+        <w:t>$this</w:t>
+      </w:r>
+      <w:r>
+        <w:rPr>
+          <w:rFonts w:ascii="Consolas" w:eastAsia="Times New Roman" w:hAnsi="Consolas" w:cs="Times New Roman"/>
+          <w:color w:val="D4D4D4"/>
+          <w:sz w:val="41"/>
+          <w:szCs w:val="41"/>
+        </w:rPr>
+        <w:t>-&gt;</w:t>
+      </w:r>
+      <w:r>
+        <w:rPr>
+          <w:rFonts w:ascii="Consolas" w:eastAsia="Times New Roman" w:hAnsi="Consolas" w:cs="Times New Roman"/>
+          <w:color w:val="DCDCAA"/>
+          <w:sz w:val="41"/>
+          <w:szCs w:val="41"/>
+        </w:rPr>
+        <w:t>middleware</w:t>
+      </w:r>
+      <w:r>
+        <w:rPr>
+          <w:rFonts w:ascii="Consolas" w:eastAsia="Times New Roman" w:hAnsi="Consolas" w:cs="Times New Roman"/>
+          <w:color w:val="D4D4D4"/>
+          <w:sz w:val="41"/>
+          <w:szCs w:val="41"/>
+        </w:rPr>
+        <w:t>(</w:t>
+      </w:r>
+      <w:r>
+        <w:rPr>
+          <w:rFonts w:ascii="Consolas" w:eastAsia="Times New Roman" w:hAnsi="Consolas" w:cs="Times New Roman"/>
+          <w:color w:val="CE9178"/>
+          <w:sz w:val="41"/>
+          <w:szCs w:val="41"/>
+        </w:rPr>
+        <w:t>'auth:admin'</w:t>
+      </w:r>
+      <w:r>
+        <w:rPr>
+          <w:rFonts w:ascii="Consolas" w:eastAsia="Times New Roman" w:hAnsi="Consolas" w:cs="Times New Roman"/>
+          <w:color w:val="D4D4D4"/>
+          <w:sz w:val="41"/>
+          <w:szCs w:val="41"/>
+        </w:rPr>
+        <w:t>);</w:t>
+      </w:r>
+    </w:p>
+    <w:p>
+      <w:pPr>
+        <w:shd w:val="clear" w:color="auto" w:fill="1E1E1E"/>
+        <w:spacing w:after="0" w:line="561" w:lineRule="atLeast"/>
+        <w:rPr>
+          <w:rFonts w:ascii="Consolas" w:eastAsia="Times New Roman" w:hAnsi="Consolas" w:cs="Times New Roman"/>
+          <w:color w:val="D4D4D4"/>
+          <w:sz w:val="41"/>
+          <w:szCs w:val="41"/>
+        </w:rPr>
+      </w:pPr>
+      <w:r>
+        <w:rPr>
+          <w:rFonts w:ascii="Consolas" w:eastAsia="Times New Roman" w:hAnsi="Consolas" w:cs="Times New Roman"/>
+          <w:color w:val="D4D4D4"/>
+          <w:sz w:val="41"/>
+          <w:szCs w:val="41"/>
+        </w:rPr>
+        <w:t>    }</w:t>
       </w:r>
     </w:p>
     <w:p>
@@ -13355,180 +13538,190 @@
           <w:szCs w:val="36"/>
         </w:rPr>
       </w:pPr>
-      <w:r>
+    </w:p>
+    <w:p>
+      <w:pPr>
         <w:rPr>
           <w:color w:val="FF0000"/>
           <w:sz w:val="36"/>
           <w:szCs w:val="36"/>
         </w:rPr>
-        <w:t>php artisan make:migration create_post_category_table --create=post_category</w:t>
-      </w:r>
-    </w:p>
-    <w:p>
-      <w:pPr>
-        <w:rPr>
-          <w:sz w:val="36"/>
-          <w:szCs w:val="36"/>
-        </w:rPr>
-      </w:pPr>
-      <w:r>
-        <w:rPr>
-          <w:sz w:val="36"/>
-          <w:szCs w:val="36"/>
-        </w:rPr>
-        <w:t>$table-&gt;bigIncrements('id');</w:t>
-      </w:r>
-    </w:p>
-    <w:p>
-      <w:pPr>
-        <w:rPr>
-          <w:sz w:val="36"/>
-          <w:szCs w:val="36"/>
-        </w:rPr>
-      </w:pPr>
-      <w:r>
-        <w:rPr>
-          <w:sz w:val="36"/>
-          <w:szCs w:val="36"/>
-        </w:rPr>
-        <w:t xml:space="preserve">            $table-&gt;string('category_name_en');</w:t>
-      </w:r>
-    </w:p>
-    <w:p>
-      <w:pPr>
-        <w:rPr>
-          <w:sz w:val="36"/>
-          <w:szCs w:val="36"/>
-        </w:rPr>
-      </w:pPr>
-      <w:r>
-        <w:rPr>
-          <w:sz w:val="36"/>
-          <w:szCs w:val="36"/>
-        </w:rPr>
-        <w:t xml:space="preserve">            $table-&gt;string('category_name_in');</w:t>
-      </w:r>
-    </w:p>
-    <w:p>
-      <w:pPr>
-        <w:rPr>
-          <w:sz w:val="36"/>
-          <w:szCs w:val="36"/>
-        </w:rPr>
-      </w:pPr>
-      <w:r>
-        <w:rPr>
-          <w:sz w:val="36"/>
-          <w:szCs w:val="36"/>
-        </w:rPr>
-        <w:t xml:space="preserve">            $table-&gt;timestamps();</w:t>
-      </w:r>
-    </w:p>
-    <w:p>
-      <w:pPr>
-        <w:rPr>
-          <w:sz w:val="36"/>
-          <w:szCs w:val="36"/>
-        </w:rPr>
-      </w:pPr>
-    </w:p>
-    <w:p>
-      <w:pPr>
+      </w:pPr>
+      <w:r>
         <w:rPr>
           <w:color w:val="FF0000"/>
           <w:sz w:val="36"/>
           <w:szCs w:val="36"/>
         </w:rPr>
-      </w:pPr>
-      <w:r>
+        <w:t>php artisan make:migration create_post_category_table --create=post_category</w:t>
+      </w:r>
+    </w:p>
+    <w:p>
+      <w:pPr>
+        <w:rPr>
+          <w:sz w:val="36"/>
+          <w:szCs w:val="36"/>
+        </w:rPr>
+      </w:pPr>
+      <w:r>
+        <w:rPr>
+          <w:sz w:val="36"/>
+          <w:szCs w:val="36"/>
+        </w:rPr>
+        <w:t>$table-&gt;bigIncrements('id');</w:t>
+      </w:r>
+    </w:p>
+    <w:p>
+      <w:pPr>
+        <w:rPr>
+          <w:sz w:val="36"/>
+          <w:szCs w:val="36"/>
+        </w:rPr>
+      </w:pPr>
+      <w:r>
+        <w:rPr>
+          <w:sz w:val="36"/>
+          <w:szCs w:val="36"/>
+        </w:rPr>
+        <w:t xml:space="preserve">            $table-&gt;string('category_name_en');</w:t>
+      </w:r>
+    </w:p>
+    <w:p>
+      <w:pPr>
+        <w:rPr>
+          <w:sz w:val="36"/>
+          <w:szCs w:val="36"/>
+        </w:rPr>
+      </w:pPr>
+      <w:r>
+        <w:rPr>
+          <w:sz w:val="36"/>
+          <w:szCs w:val="36"/>
+        </w:rPr>
+        <w:t xml:space="preserve">            $table-&gt;string('category_name_in');</w:t>
+      </w:r>
+    </w:p>
+    <w:p>
+      <w:pPr>
+        <w:rPr>
+          <w:sz w:val="36"/>
+          <w:szCs w:val="36"/>
+        </w:rPr>
+      </w:pPr>
+      <w:r>
+        <w:rPr>
+          <w:sz w:val="36"/>
+          <w:szCs w:val="36"/>
+        </w:rPr>
+        <w:t xml:space="preserve">            $table-&gt;timestamps();</w:t>
+      </w:r>
+    </w:p>
+    <w:p>
+      <w:pPr>
+        <w:rPr>
+          <w:sz w:val="36"/>
+          <w:szCs w:val="36"/>
+        </w:rPr>
+      </w:pPr>
+    </w:p>
+    <w:p>
+      <w:pPr>
         <w:rPr>
           <w:color w:val="FF0000"/>
           <w:sz w:val="36"/>
           <w:szCs w:val="36"/>
         </w:rPr>
-        <w:t>php artisan make:migration create_posts_table --create=post</w:t>
-      </w:r>
+      </w:pPr>
       <w:r>
         <w:rPr>
           <w:color w:val="FF0000"/>
           <w:sz w:val="36"/>
           <w:szCs w:val="36"/>
         </w:rPr>
-        <w:t>s</w:t>
-      </w:r>
-    </w:p>
-    <w:p>
-      <w:pPr>
-        <w:rPr>
+        <w:t>php artisan make:migration create_posts_table --create=post</w:t>
+      </w:r>
+      <w:r>
+        <w:rPr>
+          <w:color w:val="FF0000"/>
           <w:sz w:val="36"/>
           <w:szCs w:val="36"/>
         </w:rPr>
-      </w:pPr>
-      <w:r>
+        <w:t>s</w:t>
+      </w:r>
+    </w:p>
+    <w:p>
+      <w:pPr>
         <w:rPr>
           <w:sz w:val="36"/>
           <w:szCs w:val="36"/>
         </w:rPr>
-        <w:t>$table-&gt;bigIncrements('id');</w:t>
-      </w:r>
-    </w:p>
-    <w:p>
-      <w:pPr>
+      </w:pPr>
+      <w:r>
         <w:rPr>
           <w:sz w:val="36"/>
           <w:szCs w:val="36"/>
         </w:rPr>
-      </w:pPr>
-      <w:r>
+        <w:t>$table-&gt;bigIncrements('id');</w:t>
+      </w:r>
+    </w:p>
+    <w:p>
+      <w:pPr>
         <w:rPr>
           <w:sz w:val="36"/>
           <w:szCs w:val="36"/>
         </w:rPr>
-        <w:t xml:space="preserve">            $table-&gt;integer('category_id');</w:t>
-      </w:r>
-    </w:p>
-    <w:p>
-      <w:pPr>
+      </w:pPr>
+      <w:r>
         <w:rPr>
           <w:sz w:val="36"/>
           <w:szCs w:val="36"/>
         </w:rPr>
-      </w:pPr>
-      <w:r>
+        <w:t xml:space="preserve">            $table-&gt;integer('category_id');</w:t>
+      </w:r>
+    </w:p>
+    <w:p>
+      <w:pPr>
         <w:rPr>
           <w:sz w:val="36"/>
           <w:szCs w:val="36"/>
         </w:rPr>
-        <w:t xml:space="preserve">            $table-&gt;string('post_title_en');</w:t>
-      </w:r>
-    </w:p>
-    <w:p>
-      <w:pPr>
+      </w:pPr>
+      <w:r>
         <w:rPr>
           <w:sz w:val="36"/>
           <w:szCs w:val="36"/>
         </w:rPr>
-      </w:pPr>
-      <w:r>
+        <w:t xml:space="preserve">            $table-&gt;string('post_title_en');</w:t>
+      </w:r>
+    </w:p>
+    <w:p>
+      <w:pPr>
         <w:rPr>
           <w:sz w:val="36"/>
           <w:szCs w:val="36"/>
         </w:rPr>
-        <w:t xml:space="preserve">            $table-&gt;string('post_title_in');</w:t>
-      </w:r>
-    </w:p>
-    <w:p>
-      <w:pPr>
+      </w:pPr>
+      <w:r>
         <w:rPr>
           <w:sz w:val="36"/>
           <w:szCs w:val="36"/>
         </w:rPr>
-      </w:pPr>
-      <w:r>
+        <w:t xml:space="preserve">            $table-&gt;string('post_title_in');</w:t>
+      </w:r>
+    </w:p>
+    <w:p>
+      <w:pPr>
         <w:rPr>
           <w:sz w:val="36"/>
           <w:szCs w:val="36"/>
         </w:rPr>
+      </w:pPr>
+      <w:r>
+        <w:rPr>
+          <w:sz w:val="36"/>
+          <w:szCs w:val="36"/>
+        </w:rPr>
+        <w:lastRenderedPageBreak/>
         <w:t xml:space="preserve">            $table-&gt;string('post_image');</w:t>
       </w:r>
     </w:p>

</xml_diff>

<commit_message>
bumbummen90 shopping cart package install ,wishlist work processing
</commit_message>
<xml_diff>
--- a/ecommerce _laravel.docx
+++ b/ecommerce _laravel.docx
@@ -16070,28 +16070,2330 @@
     </w:p>
     <w:p>
       <w:pPr>
+        <w:jc w:val="center"/>
         <w:rPr>
           <w:b/>
           <w:sz w:val="48"/>
           <w:szCs w:val="48"/>
         </w:rPr>
       </w:pPr>
-    </w:p>
-    <w:p>
-      <w:pPr>
-        <w:rPr>
+      <w:r>
+        <w:rPr>
+          <w:b/>
+          <w:sz w:val="48"/>
+          <w:szCs w:val="48"/>
+        </w:rPr>
+        <w:t>Shopping cart:</w:t>
+      </w:r>
+    </w:p>
+    <w:p>
+      <w:pPr>
+        <w:rPr>
+          <w:b/>
+          <w:sz w:val="48"/>
+          <w:szCs w:val="48"/>
+        </w:rPr>
+      </w:pPr>
+      <w:r>
+        <w:rPr>
+          <w:b/>
+          <w:sz w:val="48"/>
+          <w:szCs w:val="48"/>
+        </w:rPr>
+        <w:t xml:space="preserve">Search= </w:t>
+      </w:r>
+      <w:r>
+        <w:rPr>
+          <w:b/>
+          <w:sz w:val="48"/>
+          <w:szCs w:val="48"/>
+        </w:rPr>
+        <w:t>bumbummen99 laravel package</w:t>
+      </w:r>
+    </w:p>
+    <w:p>
+      <w:pPr>
+        <w:rPr>
+          <w:b/>
+          <w:sz w:val="48"/>
+          <w:szCs w:val="48"/>
+        </w:rPr>
+      </w:pPr>
+    </w:p>
+    <w:p>
+      <w:pPr>
+        <w:rPr>
+          <w:b/>
+          <w:sz w:val="48"/>
+          <w:szCs w:val="48"/>
+        </w:rPr>
+      </w:pPr>
+    </w:p>
+    <w:p>
+      <w:pPr>
+        <w:rPr>
+          <w:b/>
+          <w:sz w:val="48"/>
+          <w:szCs w:val="48"/>
+        </w:rPr>
+      </w:pPr>
+      <w:r>
+        <w:rPr>
+          <w:b/>
+          <w:sz w:val="48"/>
+          <w:szCs w:val="48"/>
+        </w:rPr>
+        <w:lastRenderedPageBreak/>
+        <w:t>url-</w:t>
+      </w:r>
+    </w:p>
+    <w:p>
+      <w:pPr>
+        <w:rPr>
+          <w:b/>
+          <w:sz w:val="48"/>
+          <w:szCs w:val="48"/>
+        </w:rPr>
+      </w:pPr>
+      <w:hyperlink r:id="rId6" w:history="1">
+        <w:r>
+          <w:rPr>
+            <w:rStyle w:val="Hyperlink"/>
+            <w:b/>
+            <w:sz w:val="48"/>
+            <w:szCs w:val="48"/>
+          </w:rPr>
+          <w:t>https://packagist.org/packages/bumbummen99/shoppingcart</w:t>
+        </w:r>
+      </w:hyperlink>
+    </w:p>
+    <w:p>
+      <w:pPr>
+        <w:rPr>
+          <w:b/>
+          <w:sz w:val="48"/>
+          <w:szCs w:val="48"/>
+        </w:rPr>
+      </w:pPr>
+      <w:r>
+        <w:rPr>
+          <w:b/>
+          <w:sz w:val="48"/>
+          <w:szCs w:val="48"/>
+        </w:rPr>
+        <w:t>command1:</w:t>
+      </w:r>
+    </w:p>
+    <w:p>
+      <w:pPr>
+        <w:pStyle w:val="HTMLPreformatted"/>
+        <w:pBdr>
+          <w:left w:val="single" w:sz="12" w:space="15" w:color="F28D1A"/>
+        </w:pBdr>
+        <w:shd w:val="clear" w:color="auto" w:fill="F7F7F7"/>
+        <w:wordWrap w:val="0"/>
+        <w:rPr>
+          <w:rStyle w:val="HTMLCode"/>
+          <w:rFonts w:ascii="Consolas" w:hAnsi="Consolas"/>
+          <w:color w:val="2D2D32"/>
           <w:sz w:val="36"/>
           <w:szCs w:val="36"/>
-        </w:rPr>
-      </w:pPr>
-    </w:p>
-    <w:p>
-      <w:pPr>
-        <w:rPr>
+          <w:bdr w:val="none" w:sz="0" w:space="0" w:color="auto" w:frame="1"/>
+        </w:rPr>
+      </w:pPr>
+      <w:r>
+        <w:rPr>
+          <w:rStyle w:val="HTMLCode"/>
+          <w:rFonts w:ascii="Consolas" w:hAnsi="Consolas"/>
+          <w:color w:val="2D2D32"/>
           <w:sz w:val="36"/>
           <w:szCs w:val="36"/>
-        </w:rPr>
-      </w:pPr>
+          <w:bdr w:val="none" w:sz="0" w:space="0" w:color="auto" w:frame="1"/>
+        </w:rPr>
+        <w:t>composer require bumbummen99/shoppingcart</w:t>
+      </w:r>
+    </w:p>
+    <w:p>
+      <w:pPr>
+        <w:pStyle w:val="HTMLPreformatted"/>
+        <w:pBdr>
+          <w:left w:val="single" w:sz="12" w:space="15" w:color="F28D1A"/>
+        </w:pBdr>
+        <w:shd w:val="clear" w:color="auto" w:fill="F7F7F7"/>
+        <w:wordWrap w:val="0"/>
+        <w:rPr>
+          <w:rFonts w:ascii="Consolas" w:hAnsi="Consolas"/>
+          <w:color w:val="2D2D32"/>
+          <w:sz w:val="36"/>
+          <w:szCs w:val="36"/>
+        </w:rPr>
+      </w:pPr>
+    </w:p>
+    <w:p>
+      <w:pPr>
+        <w:rPr>
+          <w:b/>
+          <w:sz w:val="48"/>
+          <w:szCs w:val="48"/>
+        </w:rPr>
+      </w:pPr>
+      <w:r>
+        <w:rPr>
+          <w:b/>
+          <w:sz w:val="48"/>
+          <w:szCs w:val="48"/>
+        </w:rPr>
+        <w:t>command2:</w:t>
+      </w:r>
+    </w:p>
+    <w:p>
+      <w:pPr>
+        <w:pStyle w:val="HTMLPreformatted"/>
+        <w:pBdr>
+          <w:left w:val="single" w:sz="12" w:space="15" w:color="F28D1A"/>
+        </w:pBdr>
+        <w:shd w:val="clear" w:color="auto" w:fill="F7F7F7"/>
+        <w:rPr>
+          <w:rStyle w:val="HTMLCode"/>
+          <w:rFonts w:ascii="Consolas" w:hAnsi="Consolas"/>
+          <w:color w:val="2D2D32"/>
+          <w:sz w:val="32"/>
+          <w:szCs w:val="32"/>
+          <w:bdr w:val="none" w:sz="0" w:space="0" w:color="auto" w:frame="1"/>
+        </w:rPr>
+      </w:pPr>
+      <w:r>
+        <w:rPr>
+          <w:rStyle w:val="HTMLCode"/>
+          <w:rFonts w:ascii="Consolas" w:hAnsi="Consolas"/>
+          <w:color w:val="2D2D32"/>
+          <w:sz w:val="32"/>
+          <w:szCs w:val="32"/>
+          <w:bdr w:val="none" w:sz="0" w:space="0" w:color="auto" w:frame="1"/>
+        </w:rPr>
+        <w:t>php artisan vendor:publish --provider="Gloudemans\Shoppingcart\ShoppingcartServiceProvider" --tag="migrations"</w:t>
+      </w:r>
+    </w:p>
+    <w:p>
+      <w:pPr>
+        <w:pBdr>
+          <w:bottom w:val="single" w:sz="6" w:space="1" w:color="auto"/>
+        </w:pBdr>
+        <w:rPr>
+          <w:b/>
+          <w:sz w:val="48"/>
+          <w:szCs w:val="48"/>
+        </w:rPr>
+      </w:pPr>
+    </w:p>
+    <w:p>
+      <w:pPr>
+        <w:rPr>
+          <w:sz w:val="36"/>
+          <w:szCs w:val="36"/>
+        </w:rPr>
+      </w:pPr>
+    </w:p>
+    <w:p>
+      <w:pPr>
+        <w:rPr>
+          <w:sz w:val="36"/>
+          <w:szCs w:val="36"/>
+        </w:rPr>
+      </w:pPr>
+    </w:p>
+    <w:p>
+      <w:pPr>
+        <w:rPr>
+          <w:b/>
+          <w:sz w:val="52"/>
+          <w:szCs w:val="52"/>
+        </w:rPr>
+      </w:pPr>
+      <w:r>
+        <w:rPr>
+          <w:b/>
+          <w:sz w:val="52"/>
+          <w:szCs w:val="52"/>
+        </w:rPr>
+        <w:t>Wishlist:</w:t>
+      </w:r>
+    </w:p>
+    <w:p>
+      <w:pPr>
+        <w:rPr>
+          <w:sz w:val="36"/>
+          <w:szCs w:val="36"/>
+        </w:rPr>
+      </w:pPr>
+      <w:r>
+        <w:rPr>
+          <w:sz w:val="36"/>
+          <w:szCs w:val="36"/>
+        </w:rPr>
+        <w:t>php artisan make:migration create_wishlists_table --create=wishlists</w:t>
+      </w:r>
+    </w:p>
+    <w:p>
+      <w:pPr>
+        <w:rPr>
+          <w:b/>
+          <w:sz w:val="52"/>
+          <w:szCs w:val="52"/>
+        </w:rPr>
+      </w:pPr>
+    </w:p>
+    <w:p>
+      <w:pPr>
+        <w:rPr>
+          <w:sz w:val="36"/>
+          <w:szCs w:val="36"/>
+        </w:rPr>
+      </w:pPr>
+      <w:r>
+        <w:rPr>
+          <w:sz w:val="36"/>
+          <w:szCs w:val="36"/>
+        </w:rPr>
+        <w:t>php artisan make:controller WishlistsController</w:t>
+      </w:r>
+    </w:p>
+    <w:p>
+      <w:pPr>
+        <w:rPr>
+          <w:sz w:val="36"/>
+          <w:szCs w:val="36"/>
+        </w:rPr>
+      </w:pPr>
+    </w:p>
+    <w:p>
+      <w:pPr>
+        <w:rPr>
+          <w:sz w:val="36"/>
+          <w:szCs w:val="36"/>
+        </w:rPr>
+      </w:pPr>
+      <w:r>
+        <w:rPr>
+          <w:sz w:val="36"/>
+          <w:szCs w:val="36"/>
+        </w:rPr>
+        <w:lastRenderedPageBreak/>
+        <w:t>web.php</w:t>
+      </w:r>
+    </w:p>
+    <w:p>
+      <w:pPr>
+        <w:shd w:val="clear" w:color="auto" w:fill="1E1E1E"/>
+        <w:spacing w:after="0" w:line="561" w:lineRule="atLeast"/>
+        <w:rPr>
+          <w:rFonts w:ascii="Consolas" w:eastAsia="Times New Roman" w:hAnsi="Consolas" w:cs="Times New Roman"/>
+          <w:color w:val="D4D4D4"/>
+          <w:sz w:val="41"/>
+          <w:szCs w:val="41"/>
+        </w:rPr>
+      </w:pPr>
+      <w:r>
+        <w:rPr>
+          <w:rFonts w:ascii="Consolas" w:eastAsia="Times New Roman" w:hAnsi="Consolas" w:cs="Times New Roman"/>
+          <w:color w:val="6A9955"/>
+          <w:sz w:val="41"/>
+          <w:szCs w:val="41"/>
+        </w:rPr>
+        <w:t>// ADD Wishlist</w:t>
+      </w:r>
+    </w:p>
+    <w:p>
+      <w:pPr>
+        <w:shd w:val="clear" w:color="auto" w:fill="1E1E1E"/>
+        <w:spacing w:after="0" w:line="561" w:lineRule="atLeast"/>
+        <w:rPr>
+          <w:rFonts w:ascii="Consolas" w:eastAsia="Times New Roman" w:hAnsi="Consolas" w:cs="Times New Roman"/>
+          <w:color w:val="D4D4D4"/>
+          <w:sz w:val="41"/>
+          <w:szCs w:val="41"/>
+        </w:rPr>
+      </w:pPr>
+      <w:r>
+        <w:rPr>
+          <w:rFonts w:ascii="Consolas" w:eastAsia="Times New Roman" w:hAnsi="Consolas" w:cs="Times New Roman"/>
+          <w:color w:val="4EC9B0"/>
+          <w:sz w:val="41"/>
+          <w:szCs w:val="41"/>
+        </w:rPr>
+        <w:t>Route</w:t>
+      </w:r>
+      <w:r>
+        <w:rPr>
+          <w:rFonts w:ascii="Consolas" w:eastAsia="Times New Roman" w:hAnsi="Consolas" w:cs="Times New Roman"/>
+          <w:color w:val="D4D4D4"/>
+          <w:sz w:val="41"/>
+          <w:szCs w:val="41"/>
+        </w:rPr>
+        <w:t>::</w:t>
+      </w:r>
+      <w:r>
+        <w:rPr>
+          <w:rFonts w:ascii="Consolas" w:eastAsia="Times New Roman" w:hAnsi="Consolas" w:cs="Times New Roman"/>
+          <w:color w:val="DCDCAA"/>
+          <w:sz w:val="41"/>
+          <w:szCs w:val="41"/>
+        </w:rPr>
+        <w:t>get</w:t>
+      </w:r>
+      <w:r>
+        <w:rPr>
+          <w:rFonts w:ascii="Consolas" w:eastAsia="Times New Roman" w:hAnsi="Consolas" w:cs="Times New Roman"/>
+          <w:color w:val="D4D4D4"/>
+          <w:sz w:val="41"/>
+          <w:szCs w:val="41"/>
+        </w:rPr>
+        <w:t>(</w:t>
+      </w:r>
+      <w:r>
+        <w:rPr>
+          <w:rFonts w:ascii="Consolas" w:eastAsia="Times New Roman" w:hAnsi="Consolas" w:cs="Times New Roman"/>
+          <w:color w:val="CE9178"/>
+          <w:sz w:val="41"/>
+          <w:szCs w:val="41"/>
+        </w:rPr>
+        <w:t>'add/wishlist/{id}'</w:t>
+      </w:r>
+      <w:r>
+        <w:rPr>
+          <w:rFonts w:ascii="Consolas" w:eastAsia="Times New Roman" w:hAnsi="Consolas" w:cs="Times New Roman"/>
+          <w:color w:val="D4D4D4"/>
+          <w:sz w:val="41"/>
+          <w:szCs w:val="41"/>
+        </w:rPr>
+        <w:t>, </w:t>
+      </w:r>
+      <w:r>
+        <w:rPr>
+          <w:rFonts w:ascii="Consolas" w:eastAsia="Times New Roman" w:hAnsi="Consolas" w:cs="Times New Roman"/>
+          <w:color w:val="CE9178"/>
+          <w:sz w:val="41"/>
+          <w:szCs w:val="41"/>
+        </w:rPr>
+        <w:t>'WishlistController@addWishlist'</w:t>
+      </w:r>
+      <w:r>
+        <w:rPr>
+          <w:rFonts w:ascii="Consolas" w:eastAsia="Times New Roman" w:hAnsi="Consolas" w:cs="Times New Roman"/>
+          <w:color w:val="D4D4D4"/>
+          <w:sz w:val="41"/>
+          <w:szCs w:val="41"/>
+        </w:rPr>
+        <w:t>);</w:t>
+      </w:r>
+    </w:p>
+    <w:p>
+      <w:pPr>
+        <w:rPr>
+          <w:sz w:val="36"/>
+          <w:szCs w:val="36"/>
+        </w:rPr>
+      </w:pPr>
+    </w:p>
+    <w:p>
+      <w:pPr>
+        <w:rPr>
+          <w:sz w:val="36"/>
+          <w:szCs w:val="36"/>
+        </w:rPr>
+      </w:pPr>
+    </w:p>
+    <w:p>
+      <w:pPr>
+        <w:rPr>
+          <w:sz w:val="36"/>
+          <w:szCs w:val="36"/>
+        </w:rPr>
+      </w:pPr>
+      <w:r>
+        <w:rPr>
+          <w:sz w:val="36"/>
+          <w:szCs w:val="36"/>
+        </w:rPr>
+        <w:t>Wishlist</w:t>
+      </w:r>
+      <w:r>
+        <w:rPr>
+          <w:sz w:val="36"/>
+          <w:szCs w:val="36"/>
+        </w:rPr>
+        <w:t>scontroller:</w:t>
+      </w:r>
+    </w:p>
+    <w:p>
+      <w:pPr>
+        <w:shd w:val="clear" w:color="auto" w:fill="1E1E1E"/>
+        <w:spacing w:after="0" w:line="281" w:lineRule="atLeast"/>
+        <w:rPr>
+          <w:rFonts w:ascii="Consolas" w:eastAsia="Times New Roman" w:hAnsi="Consolas" w:cs="Times New Roman"/>
+          <w:color w:val="D4D4D4"/>
+          <w:sz w:val="21"/>
+          <w:szCs w:val="21"/>
+        </w:rPr>
+      </w:pPr>
+    </w:p>
+    <w:p>
+      <w:pPr>
+        <w:shd w:val="clear" w:color="auto" w:fill="1E1E1E"/>
+        <w:spacing w:after="0" w:line="281" w:lineRule="atLeast"/>
+        <w:rPr>
+          <w:rFonts w:ascii="Consolas" w:eastAsia="Times New Roman" w:hAnsi="Consolas" w:cs="Times New Roman"/>
+          <w:color w:val="D4D4D4"/>
+          <w:sz w:val="21"/>
+          <w:szCs w:val="21"/>
+        </w:rPr>
+      </w:pPr>
+      <w:r>
+        <w:rPr>
+          <w:rFonts w:ascii="Consolas" w:eastAsia="Times New Roman" w:hAnsi="Consolas" w:cs="Times New Roman"/>
+          <w:color w:val="D4D4D4"/>
+          <w:sz w:val="21"/>
+          <w:szCs w:val="21"/>
+        </w:rPr>
+        <w:t>&lt;?php</w:t>
+      </w:r>
+    </w:p>
+    <w:p>
+      <w:pPr>
+        <w:shd w:val="clear" w:color="auto" w:fill="1E1E1E"/>
+        <w:spacing w:after="0" w:line="281" w:lineRule="atLeast"/>
+        <w:rPr>
+          <w:rFonts w:ascii="Consolas" w:eastAsia="Times New Roman" w:hAnsi="Consolas" w:cs="Times New Roman"/>
+          <w:color w:val="D4D4D4"/>
+          <w:sz w:val="21"/>
+          <w:szCs w:val="21"/>
+        </w:rPr>
+      </w:pPr>
+    </w:p>
+    <w:p>
+      <w:pPr>
+        <w:shd w:val="clear" w:color="auto" w:fill="1E1E1E"/>
+        <w:spacing w:after="0" w:line="281" w:lineRule="atLeast"/>
+        <w:rPr>
+          <w:rFonts w:ascii="Consolas" w:eastAsia="Times New Roman" w:hAnsi="Consolas" w:cs="Times New Roman"/>
+          <w:color w:val="D4D4D4"/>
+          <w:sz w:val="21"/>
+          <w:szCs w:val="21"/>
+        </w:rPr>
+      </w:pPr>
+      <w:r>
+        <w:rPr>
+          <w:rFonts w:ascii="Consolas" w:eastAsia="Times New Roman" w:hAnsi="Consolas" w:cs="Times New Roman"/>
+          <w:color w:val="569CD6"/>
+          <w:sz w:val="21"/>
+          <w:szCs w:val="21"/>
+        </w:rPr>
+        <w:t>namespace</w:t>
+      </w:r>
+      <w:r>
+        <w:rPr>
+          <w:rFonts w:ascii="Consolas" w:eastAsia="Times New Roman" w:hAnsi="Consolas" w:cs="Times New Roman"/>
+          <w:color w:val="D4D4D4"/>
+          <w:sz w:val="21"/>
+          <w:szCs w:val="21"/>
+        </w:rPr>
+        <w:t> </w:t>
+      </w:r>
+      <w:r>
+        <w:rPr>
+          <w:rFonts w:ascii="Consolas" w:eastAsia="Times New Roman" w:hAnsi="Consolas" w:cs="Times New Roman"/>
+          <w:color w:val="4EC9B0"/>
+          <w:sz w:val="21"/>
+          <w:szCs w:val="21"/>
+        </w:rPr>
+        <w:t>App\Http\Controllers</w:t>
+      </w:r>
+      <w:r>
+        <w:rPr>
+          <w:rFonts w:ascii="Consolas" w:eastAsia="Times New Roman" w:hAnsi="Consolas" w:cs="Times New Roman"/>
+          <w:color w:val="D4D4D4"/>
+          <w:sz w:val="21"/>
+          <w:szCs w:val="21"/>
+        </w:rPr>
+        <w:t>;</w:t>
+      </w:r>
+    </w:p>
+    <w:p>
+      <w:pPr>
+        <w:shd w:val="clear" w:color="auto" w:fill="1E1E1E"/>
+        <w:spacing w:after="0" w:line="281" w:lineRule="atLeast"/>
+        <w:rPr>
+          <w:rFonts w:ascii="Consolas" w:eastAsia="Times New Roman" w:hAnsi="Consolas" w:cs="Times New Roman"/>
+          <w:color w:val="D4D4D4"/>
+          <w:sz w:val="21"/>
+          <w:szCs w:val="21"/>
+        </w:rPr>
+      </w:pPr>
+    </w:p>
+    <w:p>
+      <w:pPr>
+        <w:shd w:val="clear" w:color="auto" w:fill="1E1E1E"/>
+        <w:spacing w:after="0" w:line="281" w:lineRule="atLeast"/>
+        <w:rPr>
+          <w:rFonts w:ascii="Consolas" w:eastAsia="Times New Roman" w:hAnsi="Consolas" w:cs="Times New Roman"/>
+          <w:color w:val="D4D4D4"/>
+          <w:sz w:val="21"/>
+          <w:szCs w:val="21"/>
+        </w:rPr>
+      </w:pPr>
+      <w:r>
+        <w:rPr>
+          <w:rFonts w:ascii="Consolas" w:eastAsia="Times New Roman" w:hAnsi="Consolas" w:cs="Times New Roman"/>
+          <w:color w:val="569CD6"/>
+          <w:sz w:val="21"/>
+          <w:szCs w:val="21"/>
+        </w:rPr>
+        <w:t>use</w:t>
+      </w:r>
+      <w:r>
+        <w:rPr>
+          <w:rFonts w:ascii="Consolas" w:eastAsia="Times New Roman" w:hAnsi="Consolas" w:cs="Times New Roman"/>
+          <w:color w:val="D4D4D4"/>
+          <w:sz w:val="21"/>
+          <w:szCs w:val="21"/>
+        </w:rPr>
+        <w:t> Illuminate\Http\</w:t>
+      </w:r>
+      <w:r>
+        <w:rPr>
+          <w:rFonts w:ascii="Consolas" w:eastAsia="Times New Roman" w:hAnsi="Consolas" w:cs="Times New Roman"/>
+          <w:color w:val="4EC9B0"/>
+          <w:sz w:val="21"/>
+          <w:szCs w:val="21"/>
+        </w:rPr>
+        <w:t>Request</w:t>
+      </w:r>
+      <w:r>
+        <w:rPr>
+          <w:rFonts w:ascii="Consolas" w:eastAsia="Times New Roman" w:hAnsi="Consolas" w:cs="Times New Roman"/>
+          <w:color w:val="D4D4D4"/>
+          <w:sz w:val="21"/>
+          <w:szCs w:val="21"/>
+        </w:rPr>
+        <w:t>;</w:t>
+      </w:r>
+    </w:p>
+    <w:p>
+      <w:pPr>
+        <w:shd w:val="clear" w:color="auto" w:fill="1E1E1E"/>
+        <w:spacing w:after="0" w:line="281" w:lineRule="atLeast"/>
+        <w:rPr>
+          <w:rFonts w:ascii="Consolas" w:eastAsia="Times New Roman" w:hAnsi="Consolas" w:cs="Times New Roman"/>
+          <w:color w:val="D4D4D4"/>
+          <w:sz w:val="21"/>
+          <w:szCs w:val="21"/>
+        </w:rPr>
+      </w:pPr>
+      <w:r>
+        <w:rPr>
+          <w:rFonts w:ascii="Consolas" w:eastAsia="Times New Roman" w:hAnsi="Consolas" w:cs="Times New Roman"/>
+          <w:color w:val="569CD6"/>
+          <w:sz w:val="21"/>
+          <w:szCs w:val="21"/>
+        </w:rPr>
+        <w:t>use</w:t>
+      </w:r>
+      <w:r>
+        <w:rPr>
+          <w:rFonts w:ascii="Consolas" w:eastAsia="Times New Roman" w:hAnsi="Consolas" w:cs="Times New Roman"/>
+          <w:color w:val="D4D4D4"/>
+          <w:sz w:val="21"/>
+          <w:szCs w:val="21"/>
+        </w:rPr>
+        <w:t> </w:t>
+      </w:r>
+      <w:r>
+        <w:rPr>
+          <w:rFonts w:ascii="Consolas" w:eastAsia="Times New Roman" w:hAnsi="Consolas" w:cs="Times New Roman"/>
+          <w:color w:val="4EC9B0"/>
+          <w:sz w:val="21"/>
+          <w:szCs w:val="21"/>
+        </w:rPr>
+        <w:t>DB</w:t>
+      </w:r>
+      <w:r>
+        <w:rPr>
+          <w:rFonts w:ascii="Consolas" w:eastAsia="Times New Roman" w:hAnsi="Consolas" w:cs="Times New Roman"/>
+          <w:color w:val="D4D4D4"/>
+          <w:sz w:val="21"/>
+          <w:szCs w:val="21"/>
+        </w:rPr>
+        <w:t>;</w:t>
+      </w:r>
+    </w:p>
+    <w:p>
+      <w:pPr>
+        <w:shd w:val="clear" w:color="auto" w:fill="1E1E1E"/>
+        <w:spacing w:after="0" w:line="281" w:lineRule="atLeast"/>
+        <w:rPr>
+          <w:rFonts w:ascii="Consolas" w:eastAsia="Times New Roman" w:hAnsi="Consolas" w:cs="Times New Roman"/>
+          <w:color w:val="D4D4D4"/>
+          <w:sz w:val="21"/>
+          <w:szCs w:val="21"/>
+        </w:rPr>
+      </w:pPr>
+      <w:r>
+        <w:rPr>
+          <w:rFonts w:ascii="Consolas" w:eastAsia="Times New Roman" w:hAnsi="Consolas" w:cs="Times New Roman"/>
+          <w:color w:val="569CD6"/>
+          <w:sz w:val="21"/>
+          <w:szCs w:val="21"/>
+        </w:rPr>
+        <w:t>use</w:t>
+      </w:r>
+      <w:r>
+        <w:rPr>
+          <w:rFonts w:ascii="Consolas" w:eastAsia="Times New Roman" w:hAnsi="Consolas" w:cs="Times New Roman"/>
+          <w:color w:val="D4D4D4"/>
+          <w:sz w:val="21"/>
+          <w:szCs w:val="21"/>
+        </w:rPr>
+        <w:t> </w:t>
+      </w:r>
+      <w:r>
+        <w:rPr>
+          <w:rFonts w:ascii="Consolas" w:eastAsia="Times New Roman" w:hAnsi="Consolas" w:cs="Times New Roman"/>
+          <w:color w:val="4EC9B0"/>
+          <w:sz w:val="21"/>
+          <w:szCs w:val="21"/>
+        </w:rPr>
+        <w:t>Auth</w:t>
+      </w:r>
+      <w:r>
+        <w:rPr>
+          <w:rFonts w:ascii="Consolas" w:eastAsia="Times New Roman" w:hAnsi="Consolas" w:cs="Times New Roman"/>
+          <w:color w:val="D4D4D4"/>
+          <w:sz w:val="21"/>
+          <w:szCs w:val="21"/>
+        </w:rPr>
+        <w:t>;</w:t>
+      </w:r>
+    </w:p>
+    <w:p>
+      <w:pPr>
+        <w:shd w:val="clear" w:color="auto" w:fill="1E1E1E"/>
+        <w:spacing w:after="0" w:line="281" w:lineRule="atLeast"/>
+        <w:rPr>
+          <w:rFonts w:ascii="Consolas" w:eastAsia="Times New Roman" w:hAnsi="Consolas" w:cs="Times New Roman"/>
+          <w:color w:val="D4D4D4"/>
+          <w:sz w:val="21"/>
+          <w:szCs w:val="21"/>
+        </w:rPr>
+      </w:pPr>
+    </w:p>
+    <w:p>
+      <w:pPr>
+        <w:shd w:val="clear" w:color="auto" w:fill="1E1E1E"/>
+        <w:spacing w:after="0" w:line="281" w:lineRule="atLeast"/>
+        <w:rPr>
+          <w:rFonts w:ascii="Consolas" w:eastAsia="Times New Roman" w:hAnsi="Consolas" w:cs="Times New Roman"/>
+          <w:color w:val="D4D4D4"/>
+          <w:sz w:val="21"/>
+          <w:szCs w:val="21"/>
+        </w:rPr>
+      </w:pPr>
+      <w:r>
+        <w:rPr>
+          <w:rFonts w:ascii="Consolas" w:eastAsia="Times New Roman" w:hAnsi="Consolas" w:cs="Times New Roman"/>
+          <w:color w:val="569CD6"/>
+          <w:sz w:val="21"/>
+          <w:szCs w:val="21"/>
+        </w:rPr>
+        <w:t>class</w:t>
+      </w:r>
+      <w:r>
+        <w:rPr>
+          <w:rFonts w:ascii="Consolas" w:eastAsia="Times New Roman" w:hAnsi="Consolas" w:cs="Times New Roman"/>
+          <w:color w:val="D4D4D4"/>
+          <w:sz w:val="21"/>
+          <w:szCs w:val="21"/>
+        </w:rPr>
+        <w:t> </w:t>
+      </w:r>
+      <w:r>
+        <w:rPr>
+          <w:rFonts w:ascii="Consolas" w:eastAsia="Times New Roman" w:hAnsi="Consolas" w:cs="Times New Roman"/>
+          <w:color w:val="4EC9B0"/>
+          <w:sz w:val="21"/>
+          <w:szCs w:val="21"/>
+        </w:rPr>
+        <w:t>WishlistController</w:t>
+      </w:r>
+      <w:r>
+        <w:rPr>
+          <w:rFonts w:ascii="Consolas" w:eastAsia="Times New Roman" w:hAnsi="Consolas" w:cs="Times New Roman"/>
+          <w:color w:val="D4D4D4"/>
+          <w:sz w:val="21"/>
+          <w:szCs w:val="21"/>
+        </w:rPr>
+        <w:t> </w:t>
+      </w:r>
+      <w:r>
+        <w:rPr>
+          <w:rFonts w:ascii="Consolas" w:eastAsia="Times New Roman" w:hAnsi="Consolas" w:cs="Times New Roman"/>
+          <w:color w:val="569CD6"/>
+          <w:sz w:val="21"/>
+          <w:szCs w:val="21"/>
+        </w:rPr>
+        <w:t>extends</w:t>
+      </w:r>
+      <w:r>
+        <w:rPr>
+          <w:rFonts w:ascii="Consolas" w:eastAsia="Times New Roman" w:hAnsi="Consolas" w:cs="Times New Roman"/>
+          <w:color w:val="D4D4D4"/>
+          <w:sz w:val="21"/>
+          <w:szCs w:val="21"/>
+        </w:rPr>
+        <w:t> </w:t>
+      </w:r>
+      <w:r>
+        <w:rPr>
+          <w:rFonts w:ascii="Consolas" w:eastAsia="Times New Roman" w:hAnsi="Consolas" w:cs="Times New Roman"/>
+          <w:color w:val="4EC9B0"/>
+          <w:sz w:val="21"/>
+          <w:szCs w:val="21"/>
+        </w:rPr>
+        <w:t>Controller</w:t>
+      </w:r>
+    </w:p>
+    <w:p>
+      <w:pPr>
+        <w:shd w:val="clear" w:color="auto" w:fill="1E1E1E"/>
+        <w:spacing w:after="0" w:line="281" w:lineRule="atLeast"/>
+        <w:rPr>
+          <w:rFonts w:ascii="Consolas" w:eastAsia="Times New Roman" w:hAnsi="Consolas" w:cs="Times New Roman"/>
+          <w:color w:val="D4D4D4"/>
+          <w:sz w:val="21"/>
+          <w:szCs w:val="21"/>
+        </w:rPr>
+      </w:pPr>
+      <w:r>
+        <w:rPr>
+          <w:rFonts w:ascii="Consolas" w:eastAsia="Times New Roman" w:hAnsi="Consolas" w:cs="Times New Roman"/>
+          <w:color w:val="D4D4D4"/>
+          <w:sz w:val="21"/>
+          <w:szCs w:val="21"/>
+        </w:rPr>
+        <w:t>{</w:t>
+      </w:r>
+    </w:p>
+    <w:p>
+      <w:pPr>
+        <w:shd w:val="clear" w:color="auto" w:fill="1E1E1E"/>
+        <w:spacing w:after="0" w:line="281" w:lineRule="atLeast"/>
+        <w:rPr>
+          <w:rFonts w:ascii="Consolas" w:eastAsia="Times New Roman" w:hAnsi="Consolas" w:cs="Times New Roman"/>
+          <w:color w:val="D4D4D4"/>
+          <w:sz w:val="21"/>
+          <w:szCs w:val="21"/>
+        </w:rPr>
+      </w:pPr>
+      <w:r>
+        <w:rPr>
+          <w:rFonts w:ascii="Consolas" w:eastAsia="Times New Roman" w:hAnsi="Consolas" w:cs="Times New Roman"/>
+          <w:color w:val="D4D4D4"/>
+          <w:sz w:val="21"/>
+          <w:szCs w:val="21"/>
+        </w:rPr>
+        <w:t>   </w:t>
+      </w:r>
+      <w:r>
+        <w:rPr>
+          <w:rFonts w:ascii="Consolas" w:eastAsia="Times New Roman" w:hAnsi="Consolas" w:cs="Times New Roman"/>
+          <w:color w:val="569CD6"/>
+          <w:sz w:val="21"/>
+          <w:szCs w:val="21"/>
+        </w:rPr>
+        <w:t>public</w:t>
+      </w:r>
+      <w:r>
+        <w:rPr>
+          <w:rFonts w:ascii="Consolas" w:eastAsia="Times New Roman" w:hAnsi="Consolas" w:cs="Times New Roman"/>
+          <w:color w:val="D4D4D4"/>
+          <w:sz w:val="21"/>
+          <w:szCs w:val="21"/>
+        </w:rPr>
+        <w:t> </w:t>
+      </w:r>
+      <w:r>
+        <w:rPr>
+          <w:rFonts w:ascii="Consolas" w:eastAsia="Times New Roman" w:hAnsi="Consolas" w:cs="Times New Roman"/>
+          <w:color w:val="569CD6"/>
+          <w:sz w:val="21"/>
+          <w:szCs w:val="21"/>
+        </w:rPr>
+        <w:t>function</w:t>
+      </w:r>
+      <w:r>
+        <w:rPr>
+          <w:rFonts w:ascii="Consolas" w:eastAsia="Times New Roman" w:hAnsi="Consolas" w:cs="Times New Roman"/>
+          <w:color w:val="D4D4D4"/>
+          <w:sz w:val="21"/>
+          <w:szCs w:val="21"/>
+        </w:rPr>
+        <w:t> </w:t>
+      </w:r>
+      <w:r>
+        <w:rPr>
+          <w:rFonts w:ascii="Consolas" w:eastAsia="Times New Roman" w:hAnsi="Consolas" w:cs="Times New Roman"/>
+          <w:color w:val="DCDCAA"/>
+          <w:sz w:val="21"/>
+          <w:szCs w:val="21"/>
+        </w:rPr>
+        <w:t>addWishlist</w:t>
+      </w:r>
+      <w:r>
+        <w:rPr>
+          <w:rFonts w:ascii="Consolas" w:eastAsia="Times New Roman" w:hAnsi="Consolas" w:cs="Times New Roman"/>
+          <w:color w:val="D4D4D4"/>
+          <w:sz w:val="21"/>
+          <w:szCs w:val="21"/>
+        </w:rPr>
+        <w:t>(</w:t>
+      </w:r>
+      <w:r>
+        <w:rPr>
+          <w:rFonts w:ascii="Consolas" w:eastAsia="Times New Roman" w:hAnsi="Consolas" w:cs="Times New Roman"/>
+          <w:color w:val="9CDCFE"/>
+          <w:sz w:val="21"/>
+          <w:szCs w:val="21"/>
+        </w:rPr>
+        <w:t>$id</w:t>
+      </w:r>
+      <w:r>
+        <w:rPr>
+          <w:rFonts w:ascii="Consolas" w:eastAsia="Times New Roman" w:hAnsi="Consolas" w:cs="Times New Roman"/>
+          <w:color w:val="D4D4D4"/>
+          <w:sz w:val="21"/>
+          <w:szCs w:val="21"/>
+        </w:rPr>
+        <w:t>){</w:t>
+      </w:r>
+    </w:p>
+    <w:p>
+      <w:pPr>
+        <w:shd w:val="clear" w:color="auto" w:fill="1E1E1E"/>
+        <w:spacing w:after="0" w:line="281" w:lineRule="atLeast"/>
+        <w:rPr>
+          <w:rFonts w:ascii="Consolas" w:eastAsia="Times New Roman" w:hAnsi="Consolas" w:cs="Times New Roman"/>
+          <w:color w:val="D4D4D4"/>
+          <w:sz w:val="21"/>
+          <w:szCs w:val="21"/>
+        </w:rPr>
+      </w:pPr>
+    </w:p>
+    <w:p>
+      <w:pPr>
+        <w:shd w:val="clear" w:color="auto" w:fill="1E1E1E"/>
+        <w:spacing w:after="0" w:line="281" w:lineRule="atLeast"/>
+        <w:rPr>
+          <w:rFonts w:ascii="Consolas" w:eastAsia="Times New Roman" w:hAnsi="Consolas" w:cs="Times New Roman"/>
+          <w:color w:val="D4D4D4"/>
+          <w:sz w:val="21"/>
+          <w:szCs w:val="21"/>
+        </w:rPr>
+      </w:pPr>
+      <w:r>
+        <w:rPr>
+          <w:rFonts w:ascii="Consolas" w:eastAsia="Times New Roman" w:hAnsi="Consolas" w:cs="Times New Roman"/>
+          <w:color w:val="D4D4D4"/>
+          <w:sz w:val="21"/>
+          <w:szCs w:val="21"/>
+        </w:rPr>
+        <w:t>    </w:t>
+      </w:r>
+      <w:r>
+        <w:rPr>
+          <w:rFonts w:ascii="Consolas" w:eastAsia="Times New Roman" w:hAnsi="Consolas" w:cs="Times New Roman"/>
+          <w:color w:val="9CDCFE"/>
+          <w:sz w:val="21"/>
+          <w:szCs w:val="21"/>
+        </w:rPr>
+        <w:t>$userid</w:t>
+      </w:r>
+      <w:r>
+        <w:rPr>
+          <w:rFonts w:ascii="Consolas" w:eastAsia="Times New Roman" w:hAnsi="Consolas" w:cs="Times New Roman"/>
+          <w:color w:val="D4D4D4"/>
+          <w:sz w:val="21"/>
+          <w:szCs w:val="21"/>
+        </w:rPr>
+        <w:t> = </w:t>
+      </w:r>
+      <w:r>
+        <w:rPr>
+          <w:rFonts w:ascii="Consolas" w:eastAsia="Times New Roman" w:hAnsi="Consolas" w:cs="Times New Roman"/>
+          <w:color w:val="4EC9B0"/>
+          <w:sz w:val="21"/>
+          <w:szCs w:val="21"/>
+        </w:rPr>
+        <w:t>Auth</w:t>
+      </w:r>
+      <w:r>
+        <w:rPr>
+          <w:rFonts w:ascii="Consolas" w:eastAsia="Times New Roman" w:hAnsi="Consolas" w:cs="Times New Roman"/>
+          <w:color w:val="D4D4D4"/>
+          <w:sz w:val="21"/>
+          <w:szCs w:val="21"/>
+        </w:rPr>
+        <w:t>::</w:t>
+      </w:r>
+      <w:r>
+        <w:rPr>
+          <w:rFonts w:ascii="Consolas" w:eastAsia="Times New Roman" w:hAnsi="Consolas" w:cs="Times New Roman"/>
+          <w:color w:val="DCDCAA"/>
+          <w:sz w:val="21"/>
+          <w:szCs w:val="21"/>
+        </w:rPr>
+        <w:t>id</w:t>
+      </w:r>
+      <w:r>
+        <w:rPr>
+          <w:rFonts w:ascii="Consolas" w:eastAsia="Times New Roman" w:hAnsi="Consolas" w:cs="Times New Roman"/>
+          <w:color w:val="D4D4D4"/>
+          <w:sz w:val="21"/>
+          <w:szCs w:val="21"/>
+        </w:rPr>
+        <w:t>();</w:t>
+      </w:r>
+    </w:p>
+    <w:p>
+      <w:pPr>
+        <w:shd w:val="clear" w:color="auto" w:fill="1E1E1E"/>
+        <w:spacing w:after="0" w:line="281" w:lineRule="atLeast"/>
+        <w:rPr>
+          <w:rFonts w:ascii="Consolas" w:eastAsia="Times New Roman" w:hAnsi="Consolas" w:cs="Times New Roman"/>
+          <w:color w:val="D4D4D4"/>
+          <w:sz w:val="21"/>
+          <w:szCs w:val="21"/>
+        </w:rPr>
+      </w:pPr>
+      <w:r>
+        <w:rPr>
+          <w:rFonts w:ascii="Consolas" w:eastAsia="Times New Roman" w:hAnsi="Consolas" w:cs="Times New Roman"/>
+          <w:color w:val="D4D4D4"/>
+          <w:sz w:val="21"/>
+          <w:szCs w:val="21"/>
+        </w:rPr>
+        <w:t>    </w:t>
+      </w:r>
+      <w:r>
+        <w:rPr>
+          <w:rFonts w:ascii="Consolas" w:eastAsia="Times New Roman" w:hAnsi="Consolas" w:cs="Times New Roman"/>
+          <w:color w:val="9CDCFE"/>
+          <w:sz w:val="21"/>
+          <w:szCs w:val="21"/>
+        </w:rPr>
+        <w:t>$check</w:t>
+      </w:r>
+      <w:r>
+        <w:rPr>
+          <w:rFonts w:ascii="Consolas" w:eastAsia="Times New Roman" w:hAnsi="Consolas" w:cs="Times New Roman"/>
+          <w:color w:val="D4D4D4"/>
+          <w:sz w:val="21"/>
+          <w:szCs w:val="21"/>
+        </w:rPr>
+        <w:t> = </w:t>
+      </w:r>
+      <w:r>
+        <w:rPr>
+          <w:rFonts w:ascii="Consolas" w:eastAsia="Times New Roman" w:hAnsi="Consolas" w:cs="Times New Roman"/>
+          <w:color w:val="4EC9B0"/>
+          <w:sz w:val="21"/>
+          <w:szCs w:val="21"/>
+        </w:rPr>
+        <w:t>DB</w:t>
+      </w:r>
+      <w:r>
+        <w:rPr>
+          <w:rFonts w:ascii="Consolas" w:eastAsia="Times New Roman" w:hAnsi="Consolas" w:cs="Times New Roman"/>
+          <w:color w:val="D4D4D4"/>
+          <w:sz w:val="21"/>
+          <w:szCs w:val="21"/>
+        </w:rPr>
+        <w:t>::</w:t>
+      </w:r>
+      <w:r>
+        <w:rPr>
+          <w:rFonts w:ascii="Consolas" w:eastAsia="Times New Roman" w:hAnsi="Consolas" w:cs="Times New Roman"/>
+          <w:color w:val="DCDCAA"/>
+          <w:sz w:val="21"/>
+          <w:szCs w:val="21"/>
+        </w:rPr>
+        <w:t>table</w:t>
+      </w:r>
+      <w:r>
+        <w:rPr>
+          <w:rFonts w:ascii="Consolas" w:eastAsia="Times New Roman" w:hAnsi="Consolas" w:cs="Times New Roman"/>
+          <w:color w:val="D4D4D4"/>
+          <w:sz w:val="21"/>
+          <w:szCs w:val="21"/>
+        </w:rPr>
+        <w:t>(</w:t>
+      </w:r>
+      <w:r>
+        <w:rPr>
+          <w:rFonts w:ascii="Consolas" w:eastAsia="Times New Roman" w:hAnsi="Consolas" w:cs="Times New Roman"/>
+          <w:color w:val="CE9178"/>
+          <w:sz w:val="21"/>
+          <w:szCs w:val="21"/>
+        </w:rPr>
+        <w:t>'wishlists'</w:t>
+      </w:r>
+      <w:r>
+        <w:rPr>
+          <w:rFonts w:ascii="Consolas" w:eastAsia="Times New Roman" w:hAnsi="Consolas" w:cs="Times New Roman"/>
+          <w:color w:val="D4D4D4"/>
+          <w:sz w:val="21"/>
+          <w:szCs w:val="21"/>
+        </w:rPr>
+        <w:t>)-&gt;</w:t>
+      </w:r>
+      <w:r>
+        <w:rPr>
+          <w:rFonts w:ascii="Consolas" w:eastAsia="Times New Roman" w:hAnsi="Consolas" w:cs="Times New Roman"/>
+          <w:color w:val="DCDCAA"/>
+          <w:sz w:val="21"/>
+          <w:szCs w:val="21"/>
+        </w:rPr>
+        <w:t>where</w:t>
+      </w:r>
+      <w:r>
+        <w:rPr>
+          <w:rFonts w:ascii="Consolas" w:eastAsia="Times New Roman" w:hAnsi="Consolas" w:cs="Times New Roman"/>
+          <w:color w:val="D4D4D4"/>
+          <w:sz w:val="21"/>
+          <w:szCs w:val="21"/>
+        </w:rPr>
+        <w:t>(</w:t>
+      </w:r>
+      <w:r>
+        <w:rPr>
+          <w:rFonts w:ascii="Consolas" w:eastAsia="Times New Roman" w:hAnsi="Consolas" w:cs="Times New Roman"/>
+          <w:color w:val="CE9178"/>
+          <w:sz w:val="21"/>
+          <w:szCs w:val="21"/>
+        </w:rPr>
+        <w:t>'user_id'</w:t>
+      </w:r>
+      <w:r>
+        <w:rPr>
+          <w:rFonts w:ascii="Consolas" w:eastAsia="Times New Roman" w:hAnsi="Consolas" w:cs="Times New Roman"/>
+          <w:color w:val="D4D4D4"/>
+          <w:sz w:val="21"/>
+          <w:szCs w:val="21"/>
+        </w:rPr>
+        <w:t>,</w:t>
+      </w:r>
+      <w:r>
+        <w:rPr>
+          <w:rFonts w:ascii="Consolas" w:eastAsia="Times New Roman" w:hAnsi="Consolas" w:cs="Times New Roman"/>
+          <w:color w:val="9CDCFE"/>
+          <w:sz w:val="21"/>
+          <w:szCs w:val="21"/>
+        </w:rPr>
+        <w:t>$userid</w:t>
+      </w:r>
+      <w:r>
+        <w:rPr>
+          <w:rFonts w:ascii="Consolas" w:eastAsia="Times New Roman" w:hAnsi="Consolas" w:cs="Times New Roman"/>
+          <w:color w:val="D4D4D4"/>
+          <w:sz w:val="21"/>
+          <w:szCs w:val="21"/>
+        </w:rPr>
+        <w:t>)-&gt;</w:t>
+      </w:r>
+      <w:r>
+        <w:rPr>
+          <w:rFonts w:ascii="Consolas" w:eastAsia="Times New Roman" w:hAnsi="Consolas" w:cs="Times New Roman"/>
+          <w:color w:val="DCDCAA"/>
+          <w:sz w:val="21"/>
+          <w:szCs w:val="21"/>
+        </w:rPr>
+        <w:t>where</w:t>
+      </w:r>
+      <w:r>
+        <w:rPr>
+          <w:rFonts w:ascii="Consolas" w:eastAsia="Times New Roman" w:hAnsi="Consolas" w:cs="Times New Roman"/>
+          <w:color w:val="D4D4D4"/>
+          <w:sz w:val="21"/>
+          <w:szCs w:val="21"/>
+        </w:rPr>
+        <w:t>(</w:t>
+      </w:r>
+      <w:r>
+        <w:rPr>
+          <w:rFonts w:ascii="Consolas" w:eastAsia="Times New Roman" w:hAnsi="Consolas" w:cs="Times New Roman"/>
+          <w:color w:val="CE9178"/>
+          <w:sz w:val="21"/>
+          <w:szCs w:val="21"/>
+        </w:rPr>
+        <w:t>'product_id'</w:t>
+      </w:r>
+      <w:r>
+        <w:rPr>
+          <w:rFonts w:ascii="Consolas" w:eastAsia="Times New Roman" w:hAnsi="Consolas" w:cs="Times New Roman"/>
+          <w:color w:val="D4D4D4"/>
+          <w:sz w:val="21"/>
+          <w:szCs w:val="21"/>
+        </w:rPr>
+        <w:t>,</w:t>
+      </w:r>
+      <w:r>
+        <w:rPr>
+          <w:rFonts w:ascii="Consolas" w:eastAsia="Times New Roman" w:hAnsi="Consolas" w:cs="Times New Roman"/>
+          <w:color w:val="9CDCFE"/>
+          <w:sz w:val="21"/>
+          <w:szCs w:val="21"/>
+        </w:rPr>
+        <w:t>$id</w:t>
+      </w:r>
+      <w:r>
+        <w:rPr>
+          <w:rFonts w:ascii="Consolas" w:eastAsia="Times New Roman" w:hAnsi="Consolas" w:cs="Times New Roman"/>
+          <w:color w:val="D4D4D4"/>
+          <w:sz w:val="21"/>
+          <w:szCs w:val="21"/>
+        </w:rPr>
+        <w:t>)-&gt;</w:t>
+      </w:r>
+      <w:r>
+        <w:rPr>
+          <w:rFonts w:ascii="Consolas" w:eastAsia="Times New Roman" w:hAnsi="Consolas" w:cs="Times New Roman"/>
+          <w:color w:val="DCDCAA"/>
+          <w:sz w:val="21"/>
+          <w:szCs w:val="21"/>
+        </w:rPr>
+        <w:t>first</w:t>
+      </w:r>
+      <w:r>
+        <w:rPr>
+          <w:rFonts w:ascii="Consolas" w:eastAsia="Times New Roman" w:hAnsi="Consolas" w:cs="Times New Roman"/>
+          <w:color w:val="D4D4D4"/>
+          <w:sz w:val="21"/>
+          <w:szCs w:val="21"/>
+        </w:rPr>
+        <w:t>();</w:t>
+      </w:r>
+    </w:p>
+    <w:p>
+      <w:pPr>
+        <w:shd w:val="clear" w:color="auto" w:fill="1E1E1E"/>
+        <w:spacing w:after="0" w:line="281" w:lineRule="atLeast"/>
+        <w:rPr>
+          <w:rFonts w:ascii="Consolas" w:eastAsia="Times New Roman" w:hAnsi="Consolas" w:cs="Times New Roman"/>
+          <w:color w:val="D4D4D4"/>
+          <w:sz w:val="21"/>
+          <w:szCs w:val="21"/>
+        </w:rPr>
+      </w:pPr>
+    </w:p>
+    <w:p>
+      <w:pPr>
+        <w:shd w:val="clear" w:color="auto" w:fill="1E1E1E"/>
+        <w:spacing w:after="0" w:line="281" w:lineRule="atLeast"/>
+        <w:rPr>
+          <w:rFonts w:ascii="Consolas" w:eastAsia="Times New Roman" w:hAnsi="Consolas" w:cs="Times New Roman"/>
+          <w:color w:val="D4D4D4"/>
+          <w:sz w:val="21"/>
+          <w:szCs w:val="21"/>
+        </w:rPr>
+      </w:pPr>
+      <w:r>
+        <w:rPr>
+          <w:rFonts w:ascii="Consolas" w:eastAsia="Times New Roman" w:hAnsi="Consolas" w:cs="Times New Roman"/>
+          <w:color w:val="D4D4D4"/>
+          <w:sz w:val="21"/>
+          <w:szCs w:val="21"/>
+        </w:rPr>
+        <w:t>    </w:t>
+      </w:r>
+      <w:r>
+        <w:rPr>
+          <w:rFonts w:ascii="Consolas" w:eastAsia="Times New Roman" w:hAnsi="Consolas" w:cs="Times New Roman"/>
+          <w:color w:val="9CDCFE"/>
+          <w:sz w:val="21"/>
+          <w:szCs w:val="21"/>
+        </w:rPr>
+        <w:t>$data</w:t>
+      </w:r>
+      <w:r>
+        <w:rPr>
+          <w:rFonts w:ascii="Consolas" w:eastAsia="Times New Roman" w:hAnsi="Consolas" w:cs="Times New Roman"/>
+          <w:color w:val="D4D4D4"/>
+          <w:sz w:val="21"/>
+          <w:szCs w:val="21"/>
+        </w:rPr>
+        <w:t> = </w:t>
+      </w:r>
+      <w:r>
+        <w:rPr>
+          <w:rFonts w:ascii="Consolas" w:eastAsia="Times New Roman" w:hAnsi="Consolas" w:cs="Times New Roman"/>
+          <w:color w:val="DCDCAA"/>
+          <w:sz w:val="21"/>
+          <w:szCs w:val="21"/>
+        </w:rPr>
+        <w:t>array</w:t>
+      </w:r>
+      <w:r>
+        <w:rPr>
+          <w:rFonts w:ascii="Consolas" w:eastAsia="Times New Roman" w:hAnsi="Consolas" w:cs="Times New Roman"/>
+          <w:color w:val="D4D4D4"/>
+          <w:sz w:val="21"/>
+          <w:szCs w:val="21"/>
+        </w:rPr>
+        <w:t>(</w:t>
+      </w:r>
+    </w:p>
+    <w:p>
+      <w:pPr>
+        <w:shd w:val="clear" w:color="auto" w:fill="1E1E1E"/>
+        <w:spacing w:after="0" w:line="281" w:lineRule="atLeast"/>
+        <w:rPr>
+          <w:rFonts w:ascii="Consolas" w:eastAsia="Times New Roman" w:hAnsi="Consolas" w:cs="Times New Roman"/>
+          <w:color w:val="D4D4D4"/>
+          <w:sz w:val="21"/>
+          <w:szCs w:val="21"/>
+        </w:rPr>
+      </w:pPr>
+      <w:r>
+        <w:rPr>
+          <w:rFonts w:ascii="Consolas" w:eastAsia="Times New Roman" w:hAnsi="Consolas" w:cs="Times New Roman"/>
+          <w:color w:val="D4D4D4"/>
+          <w:sz w:val="21"/>
+          <w:szCs w:val="21"/>
+        </w:rPr>
+        <w:t>    </w:t>
+      </w:r>
+      <w:r>
+        <w:rPr>
+          <w:rFonts w:ascii="Consolas" w:eastAsia="Times New Roman" w:hAnsi="Consolas" w:cs="Times New Roman"/>
+          <w:color w:val="CE9178"/>
+          <w:sz w:val="21"/>
+          <w:szCs w:val="21"/>
+        </w:rPr>
+        <w:t>'user_id'</w:t>
+      </w:r>
+      <w:r>
+        <w:rPr>
+          <w:rFonts w:ascii="Consolas" w:eastAsia="Times New Roman" w:hAnsi="Consolas" w:cs="Times New Roman"/>
+          <w:color w:val="D4D4D4"/>
+          <w:sz w:val="21"/>
+          <w:szCs w:val="21"/>
+        </w:rPr>
+        <w:t> =&gt; </w:t>
+      </w:r>
+      <w:r>
+        <w:rPr>
+          <w:rFonts w:ascii="Consolas" w:eastAsia="Times New Roman" w:hAnsi="Consolas" w:cs="Times New Roman"/>
+          <w:color w:val="9CDCFE"/>
+          <w:sz w:val="21"/>
+          <w:szCs w:val="21"/>
+        </w:rPr>
+        <w:t>$userid</w:t>
+      </w:r>
+      <w:r>
+        <w:rPr>
+          <w:rFonts w:ascii="Consolas" w:eastAsia="Times New Roman" w:hAnsi="Consolas" w:cs="Times New Roman"/>
+          <w:color w:val="D4D4D4"/>
+          <w:sz w:val="21"/>
+          <w:szCs w:val="21"/>
+        </w:rPr>
+        <w:t>,</w:t>
+      </w:r>
+    </w:p>
+    <w:p>
+      <w:pPr>
+        <w:shd w:val="clear" w:color="auto" w:fill="1E1E1E"/>
+        <w:spacing w:after="0" w:line="281" w:lineRule="atLeast"/>
+        <w:rPr>
+          <w:rFonts w:ascii="Consolas" w:eastAsia="Times New Roman" w:hAnsi="Consolas" w:cs="Times New Roman"/>
+          <w:color w:val="D4D4D4"/>
+          <w:sz w:val="21"/>
+          <w:szCs w:val="21"/>
+        </w:rPr>
+      </w:pPr>
+      <w:r>
+        <w:rPr>
+          <w:rFonts w:ascii="Consolas" w:eastAsia="Times New Roman" w:hAnsi="Consolas" w:cs="Times New Roman"/>
+          <w:color w:val="D4D4D4"/>
+          <w:sz w:val="21"/>
+          <w:szCs w:val="21"/>
+        </w:rPr>
+        <w:t>    </w:t>
+      </w:r>
+      <w:r>
+        <w:rPr>
+          <w:rFonts w:ascii="Consolas" w:eastAsia="Times New Roman" w:hAnsi="Consolas" w:cs="Times New Roman"/>
+          <w:color w:val="CE9178"/>
+          <w:sz w:val="21"/>
+          <w:szCs w:val="21"/>
+        </w:rPr>
+        <w:t>'product_id'</w:t>
+      </w:r>
+      <w:r>
+        <w:rPr>
+          <w:rFonts w:ascii="Consolas" w:eastAsia="Times New Roman" w:hAnsi="Consolas" w:cs="Times New Roman"/>
+          <w:color w:val="D4D4D4"/>
+          <w:sz w:val="21"/>
+          <w:szCs w:val="21"/>
+        </w:rPr>
+        <w:t> =&gt; </w:t>
+      </w:r>
+      <w:r>
+        <w:rPr>
+          <w:rFonts w:ascii="Consolas" w:eastAsia="Times New Roman" w:hAnsi="Consolas" w:cs="Times New Roman"/>
+          <w:color w:val="9CDCFE"/>
+          <w:sz w:val="21"/>
+          <w:szCs w:val="21"/>
+        </w:rPr>
+        <w:t>$id</w:t>
+      </w:r>
+      <w:r>
+        <w:rPr>
+          <w:rFonts w:ascii="Consolas" w:eastAsia="Times New Roman" w:hAnsi="Consolas" w:cs="Times New Roman"/>
+          <w:color w:val="D4D4D4"/>
+          <w:sz w:val="21"/>
+          <w:szCs w:val="21"/>
+        </w:rPr>
+        <w:t>,</w:t>
+      </w:r>
+    </w:p>
+    <w:p>
+      <w:pPr>
+        <w:shd w:val="clear" w:color="auto" w:fill="1E1E1E"/>
+        <w:spacing w:after="0" w:line="281" w:lineRule="atLeast"/>
+        <w:rPr>
+          <w:rFonts w:ascii="Consolas" w:eastAsia="Times New Roman" w:hAnsi="Consolas" w:cs="Times New Roman"/>
+          <w:color w:val="D4D4D4"/>
+          <w:sz w:val="21"/>
+          <w:szCs w:val="21"/>
+        </w:rPr>
+      </w:pPr>
+    </w:p>
+    <w:p>
+      <w:pPr>
+        <w:shd w:val="clear" w:color="auto" w:fill="1E1E1E"/>
+        <w:spacing w:after="0" w:line="281" w:lineRule="atLeast"/>
+        <w:rPr>
+          <w:rFonts w:ascii="Consolas" w:eastAsia="Times New Roman" w:hAnsi="Consolas" w:cs="Times New Roman"/>
+          <w:color w:val="D4D4D4"/>
+          <w:sz w:val="21"/>
+          <w:szCs w:val="21"/>
+        </w:rPr>
+      </w:pPr>
+      <w:r>
+        <w:rPr>
+          <w:rFonts w:ascii="Consolas" w:eastAsia="Times New Roman" w:hAnsi="Consolas" w:cs="Times New Roman"/>
+          <w:color w:val="D4D4D4"/>
+          <w:sz w:val="21"/>
+          <w:szCs w:val="21"/>
+        </w:rPr>
+        <w:t>    );</w:t>
+      </w:r>
+    </w:p>
+    <w:p>
+      <w:pPr>
+        <w:shd w:val="clear" w:color="auto" w:fill="1E1E1E"/>
+        <w:spacing w:after="0" w:line="281" w:lineRule="atLeast"/>
+        <w:rPr>
+          <w:rFonts w:ascii="Consolas" w:eastAsia="Times New Roman" w:hAnsi="Consolas" w:cs="Times New Roman"/>
+          <w:color w:val="D4D4D4"/>
+          <w:sz w:val="21"/>
+          <w:szCs w:val="21"/>
+        </w:rPr>
+      </w:pPr>
+    </w:p>
+    <w:p>
+      <w:pPr>
+        <w:shd w:val="clear" w:color="auto" w:fill="1E1E1E"/>
+        <w:spacing w:after="0" w:line="281" w:lineRule="atLeast"/>
+        <w:rPr>
+          <w:rFonts w:ascii="Consolas" w:eastAsia="Times New Roman" w:hAnsi="Consolas" w:cs="Times New Roman"/>
+          <w:color w:val="D4D4D4"/>
+          <w:sz w:val="21"/>
+          <w:szCs w:val="21"/>
+        </w:rPr>
+      </w:pPr>
+      <w:r>
+        <w:rPr>
+          <w:rFonts w:ascii="Consolas" w:eastAsia="Times New Roman" w:hAnsi="Consolas" w:cs="Times New Roman"/>
+          <w:color w:val="D4D4D4"/>
+          <w:sz w:val="21"/>
+          <w:szCs w:val="21"/>
+        </w:rPr>
+        <w:t>              </w:t>
+      </w:r>
+      <w:r>
+        <w:rPr>
+          <w:rFonts w:ascii="Consolas" w:eastAsia="Times New Roman" w:hAnsi="Consolas" w:cs="Times New Roman"/>
+          <w:color w:val="C586C0"/>
+          <w:sz w:val="21"/>
+          <w:szCs w:val="21"/>
+        </w:rPr>
+        <w:t>if</w:t>
+      </w:r>
+      <w:r>
+        <w:rPr>
+          <w:rFonts w:ascii="Consolas" w:eastAsia="Times New Roman" w:hAnsi="Consolas" w:cs="Times New Roman"/>
+          <w:color w:val="D4D4D4"/>
+          <w:sz w:val="21"/>
+          <w:szCs w:val="21"/>
+        </w:rPr>
+        <w:t> (</w:t>
+      </w:r>
+      <w:r>
+        <w:rPr>
+          <w:rFonts w:ascii="Consolas" w:eastAsia="Times New Roman" w:hAnsi="Consolas" w:cs="Times New Roman"/>
+          <w:color w:val="4EC9B0"/>
+          <w:sz w:val="21"/>
+          <w:szCs w:val="21"/>
+        </w:rPr>
+        <w:t>Auth</w:t>
+      </w:r>
+      <w:r>
+        <w:rPr>
+          <w:rFonts w:ascii="Consolas" w:eastAsia="Times New Roman" w:hAnsi="Consolas" w:cs="Times New Roman"/>
+          <w:color w:val="D4D4D4"/>
+          <w:sz w:val="21"/>
+          <w:szCs w:val="21"/>
+        </w:rPr>
+        <w:t>::</w:t>
+      </w:r>
+      <w:r>
+        <w:rPr>
+          <w:rFonts w:ascii="Consolas" w:eastAsia="Times New Roman" w:hAnsi="Consolas" w:cs="Times New Roman"/>
+          <w:color w:val="DCDCAA"/>
+          <w:sz w:val="21"/>
+          <w:szCs w:val="21"/>
+        </w:rPr>
+        <w:t>Check</w:t>
+      </w:r>
+      <w:r>
+        <w:rPr>
+          <w:rFonts w:ascii="Consolas" w:eastAsia="Times New Roman" w:hAnsi="Consolas" w:cs="Times New Roman"/>
+          <w:color w:val="D4D4D4"/>
+          <w:sz w:val="21"/>
+          <w:szCs w:val="21"/>
+        </w:rPr>
+        <w:t>()) {</w:t>
+      </w:r>
+    </w:p>
+    <w:p>
+      <w:pPr>
+        <w:shd w:val="clear" w:color="auto" w:fill="1E1E1E"/>
+        <w:spacing w:after="0" w:line="281" w:lineRule="atLeast"/>
+        <w:rPr>
+          <w:rFonts w:ascii="Consolas" w:eastAsia="Times New Roman" w:hAnsi="Consolas" w:cs="Times New Roman"/>
+          <w:color w:val="D4D4D4"/>
+          <w:sz w:val="21"/>
+          <w:szCs w:val="21"/>
+        </w:rPr>
+      </w:pPr>
+      <w:r>
+        <w:rPr>
+          <w:rFonts w:ascii="Consolas" w:eastAsia="Times New Roman" w:hAnsi="Consolas" w:cs="Times New Roman"/>
+          <w:color w:val="D4D4D4"/>
+          <w:sz w:val="21"/>
+          <w:szCs w:val="21"/>
+        </w:rPr>
+        <w:t>             </w:t>
+      </w:r>
+    </w:p>
+    <w:p>
+      <w:pPr>
+        <w:shd w:val="clear" w:color="auto" w:fill="1E1E1E"/>
+        <w:spacing w:after="0" w:line="281" w:lineRule="atLeast"/>
+        <w:rPr>
+          <w:rFonts w:ascii="Consolas" w:eastAsia="Times New Roman" w:hAnsi="Consolas" w:cs="Times New Roman"/>
+          <w:color w:val="D4D4D4"/>
+          <w:sz w:val="21"/>
+          <w:szCs w:val="21"/>
+        </w:rPr>
+      </w:pPr>
+      <w:r>
+        <w:rPr>
+          <w:rFonts w:ascii="Consolas" w:eastAsia="Times New Roman" w:hAnsi="Consolas" w:cs="Times New Roman"/>
+          <w:color w:val="D4D4D4"/>
+          <w:sz w:val="21"/>
+          <w:szCs w:val="21"/>
+        </w:rPr>
+        <w:t>             </w:t>
+      </w:r>
+      <w:r>
+        <w:rPr>
+          <w:rFonts w:ascii="Consolas" w:eastAsia="Times New Roman" w:hAnsi="Consolas" w:cs="Times New Roman"/>
+          <w:color w:val="C586C0"/>
+          <w:sz w:val="21"/>
+          <w:szCs w:val="21"/>
+        </w:rPr>
+        <w:t>if</w:t>
+      </w:r>
+      <w:r>
+        <w:rPr>
+          <w:rFonts w:ascii="Consolas" w:eastAsia="Times New Roman" w:hAnsi="Consolas" w:cs="Times New Roman"/>
+          <w:color w:val="D4D4D4"/>
+          <w:sz w:val="21"/>
+          <w:szCs w:val="21"/>
+        </w:rPr>
+        <w:t> (</w:t>
+      </w:r>
+      <w:r>
+        <w:rPr>
+          <w:rFonts w:ascii="Consolas" w:eastAsia="Times New Roman" w:hAnsi="Consolas" w:cs="Times New Roman"/>
+          <w:color w:val="9CDCFE"/>
+          <w:sz w:val="21"/>
+          <w:szCs w:val="21"/>
+        </w:rPr>
+        <w:t>$check</w:t>
+      </w:r>
+      <w:r>
+        <w:rPr>
+          <w:rFonts w:ascii="Consolas" w:eastAsia="Times New Roman" w:hAnsi="Consolas" w:cs="Times New Roman"/>
+          <w:color w:val="D4D4D4"/>
+          <w:sz w:val="21"/>
+          <w:szCs w:val="21"/>
+        </w:rPr>
+        <w:t>) {</w:t>
+      </w:r>
+    </w:p>
+    <w:p>
+      <w:pPr>
+        <w:shd w:val="clear" w:color="auto" w:fill="1E1E1E"/>
+        <w:spacing w:after="0" w:line="281" w:lineRule="atLeast"/>
+        <w:rPr>
+          <w:rFonts w:ascii="Consolas" w:eastAsia="Times New Roman" w:hAnsi="Consolas" w:cs="Times New Roman"/>
+          <w:color w:val="D4D4D4"/>
+          <w:sz w:val="21"/>
+          <w:szCs w:val="21"/>
+        </w:rPr>
+      </w:pPr>
+      <w:r>
+        <w:rPr>
+          <w:rFonts w:ascii="Consolas" w:eastAsia="Times New Roman" w:hAnsi="Consolas" w:cs="Times New Roman"/>
+          <w:color w:val="D4D4D4"/>
+          <w:sz w:val="21"/>
+          <w:szCs w:val="21"/>
+        </w:rPr>
+        <w:t>              </w:t>
+      </w:r>
+      <w:r>
+        <w:rPr>
+          <w:rFonts w:ascii="Consolas" w:eastAsia="Times New Roman" w:hAnsi="Consolas" w:cs="Times New Roman"/>
+          <w:color w:val="C586C0"/>
+          <w:sz w:val="21"/>
+          <w:szCs w:val="21"/>
+        </w:rPr>
+        <w:t>return</w:t>
+      </w:r>
+      <w:r>
+        <w:rPr>
+          <w:rFonts w:ascii="Consolas" w:eastAsia="Times New Roman" w:hAnsi="Consolas" w:cs="Times New Roman"/>
+          <w:color w:val="D4D4D4"/>
+          <w:sz w:val="21"/>
+          <w:szCs w:val="21"/>
+        </w:rPr>
+        <w:t> \</w:t>
+      </w:r>
+      <w:r>
+        <w:rPr>
+          <w:rFonts w:ascii="Consolas" w:eastAsia="Times New Roman" w:hAnsi="Consolas" w:cs="Times New Roman"/>
+          <w:color w:val="4EC9B0"/>
+          <w:sz w:val="21"/>
+          <w:szCs w:val="21"/>
+        </w:rPr>
+        <w:t>Response</w:t>
+      </w:r>
+      <w:r>
+        <w:rPr>
+          <w:rFonts w:ascii="Consolas" w:eastAsia="Times New Roman" w:hAnsi="Consolas" w:cs="Times New Roman"/>
+          <w:color w:val="D4D4D4"/>
+          <w:sz w:val="21"/>
+          <w:szCs w:val="21"/>
+        </w:rPr>
+        <w:t>::</w:t>
+      </w:r>
+      <w:r>
+        <w:rPr>
+          <w:rFonts w:ascii="Consolas" w:eastAsia="Times New Roman" w:hAnsi="Consolas" w:cs="Times New Roman"/>
+          <w:color w:val="DCDCAA"/>
+          <w:sz w:val="21"/>
+          <w:szCs w:val="21"/>
+        </w:rPr>
+        <w:t>json</w:t>
+      </w:r>
+      <w:r>
+        <w:rPr>
+          <w:rFonts w:ascii="Consolas" w:eastAsia="Times New Roman" w:hAnsi="Consolas" w:cs="Times New Roman"/>
+          <w:color w:val="D4D4D4"/>
+          <w:sz w:val="21"/>
+          <w:szCs w:val="21"/>
+        </w:rPr>
+        <w:t>([</w:t>
+      </w:r>
+      <w:r>
+        <w:rPr>
+          <w:rFonts w:ascii="Consolas" w:eastAsia="Times New Roman" w:hAnsi="Consolas" w:cs="Times New Roman"/>
+          <w:color w:val="CE9178"/>
+          <w:sz w:val="21"/>
+          <w:szCs w:val="21"/>
+        </w:rPr>
+        <w:t>'error'</w:t>
+      </w:r>
+      <w:r>
+        <w:rPr>
+          <w:rFonts w:ascii="Consolas" w:eastAsia="Times New Roman" w:hAnsi="Consolas" w:cs="Times New Roman"/>
+          <w:color w:val="D4D4D4"/>
+          <w:sz w:val="21"/>
+          <w:szCs w:val="21"/>
+        </w:rPr>
+        <w:t> =&gt; </w:t>
+      </w:r>
+      <w:r>
+        <w:rPr>
+          <w:rFonts w:ascii="Consolas" w:eastAsia="Times New Roman" w:hAnsi="Consolas" w:cs="Times New Roman"/>
+          <w:color w:val="CE9178"/>
+          <w:sz w:val="21"/>
+          <w:szCs w:val="21"/>
+        </w:rPr>
+        <w:t>'Product Already Has on your wishlist'</w:t>
+      </w:r>
+      <w:r>
+        <w:rPr>
+          <w:rFonts w:ascii="Consolas" w:eastAsia="Times New Roman" w:hAnsi="Consolas" w:cs="Times New Roman"/>
+          <w:color w:val="D4D4D4"/>
+          <w:sz w:val="21"/>
+          <w:szCs w:val="21"/>
+        </w:rPr>
+        <w:t>]);   </w:t>
+      </w:r>
+    </w:p>
+    <w:p>
+      <w:pPr>
+        <w:shd w:val="clear" w:color="auto" w:fill="1E1E1E"/>
+        <w:spacing w:after="0" w:line="281" w:lineRule="atLeast"/>
+        <w:rPr>
+          <w:rFonts w:ascii="Consolas" w:eastAsia="Times New Roman" w:hAnsi="Consolas" w:cs="Times New Roman"/>
+          <w:color w:val="D4D4D4"/>
+          <w:sz w:val="21"/>
+          <w:szCs w:val="21"/>
+        </w:rPr>
+      </w:pPr>
+      <w:r>
+        <w:rPr>
+          <w:rFonts w:ascii="Consolas" w:eastAsia="Times New Roman" w:hAnsi="Consolas" w:cs="Times New Roman"/>
+          <w:color w:val="D4D4D4"/>
+          <w:sz w:val="21"/>
+          <w:szCs w:val="21"/>
+        </w:rPr>
+        <w:t>             }</w:t>
+      </w:r>
+      <w:r>
+        <w:rPr>
+          <w:rFonts w:ascii="Consolas" w:eastAsia="Times New Roman" w:hAnsi="Consolas" w:cs="Times New Roman"/>
+          <w:color w:val="C586C0"/>
+          <w:sz w:val="21"/>
+          <w:szCs w:val="21"/>
+        </w:rPr>
+        <w:t>else</w:t>
+      </w:r>
+      <w:r>
+        <w:rPr>
+          <w:rFonts w:ascii="Consolas" w:eastAsia="Times New Roman" w:hAnsi="Consolas" w:cs="Times New Roman"/>
+          <w:color w:val="D4D4D4"/>
+          <w:sz w:val="21"/>
+          <w:szCs w:val="21"/>
+        </w:rPr>
+        <w:t>{</w:t>
+      </w:r>
+    </w:p>
+    <w:p>
+      <w:pPr>
+        <w:shd w:val="clear" w:color="auto" w:fill="1E1E1E"/>
+        <w:spacing w:after="0" w:line="281" w:lineRule="atLeast"/>
+        <w:rPr>
+          <w:rFonts w:ascii="Consolas" w:eastAsia="Times New Roman" w:hAnsi="Consolas" w:cs="Times New Roman"/>
+          <w:color w:val="D4D4D4"/>
+          <w:sz w:val="21"/>
+          <w:szCs w:val="21"/>
+        </w:rPr>
+      </w:pPr>
+      <w:r>
+        <w:rPr>
+          <w:rFonts w:ascii="Consolas" w:eastAsia="Times New Roman" w:hAnsi="Consolas" w:cs="Times New Roman"/>
+          <w:color w:val="D4D4D4"/>
+          <w:sz w:val="21"/>
+          <w:szCs w:val="21"/>
+        </w:rPr>
+        <w:t>                </w:t>
+      </w:r>
+      <w:r>
+        <w:rPr>
+          <w:rFonts w:ascii="Consolas" w:eastAsia="Times New Roman" w:hAnsi="Consolas" w:cs="Times New Roman"/>
+          <w:color w:val="4EC9B0"/>
+          <w:sz w:val="21"/>
+          <w:szCs w:val="21"/>
+        </w:rPr>
+        <w:t>DB</w:t>
+      </w:r>
+      <w:r>
+        <w:rPr>
+          <w:rFonts w:ascii="Consolas" w:eastAsia="Times New Roman" w:hAnsi="Consolas" w:cs="Times New Roman"/>
+          <w:color w:val="D4D4D4"/>
+          <w:sz w:val="21"/>
+          <w:szCs w:val="21"/>
+        </w:rPr>
+        <w:t>::</w:t>
+      </w:r>
+      <w:r>
+        <w:rPr>
+          <w:rFonts w:ascii="Consolas" w:eastAsia="Times New Roman" w:hAnsi="Consolas" w:cs="Times New Roman"/>
+          <w:color w:val="DCDCAA"/>
+          <w:sz w:val="21"/>
+          <w:szCs w:val="21"/>
+        </w:rPr>
+        <w:t>table</w:t>
+      </w:r>
+      <w:r>
+        <w:rPr>
+          <w:rFonts w:ascii="Consolas" w:eastAsia="Times New Roman" w:hAnsi="Consolas" w:cs="Times New Roman"/>
+          <w:color w:val="D4D4D4"/>
+          <w:sz w:val="21"/>
+          <w:szCs w:val="21"/>
+        </w:rPr>
+        <w:t>(</w:t>
+      </w:r>
+      <w:r>
+        <w:rPr>
+          <w:rFonts w:ascii="Consolas" w:eastAsia="Times New Roman" w:hAnsi="Consolas" w:cs="Times New Roman"/>
+          <w:color w:val="CE9178"/>
+          <w:sz w:val="21"/>
+          <w:szCs w:val="21"/>
+        </w:rPr>
+        <w:t>'wishlists'</w:t>
+      </w:r>
+      <w:r>
+        <w:rPr>
+          <w:rFonts w:ascii="Consolas" w:eastAsia="Times New Roman" w:hAnsi="Consolas" w:cs="Times New Roman"/>
+          <w:color w:val="D4D4D4"/>
+          <w:sz w:val="21"/>
+          <w:szCs w:val="21"/>
+        </w:rPr>
+        <w:t>)-&gt;</w:t>
+      </w:r>
+      <w:r>
+        <w:rPr>
+          <w:rFonts w:ascii="Consolas" w:eastAsia="Times New Roman" w:hAnsi="Consolas" w:cs="Times New Roman"/>
+          <w:color w:val="DCDCAA"/>
+          <w:sz w:val="21"/>
+          <w:szCs w:val="21"/>
+        </w:rPr>
+        <w:t>insert</w:t>
+      </w:r>
+      <w:r>
+        <w:rPr>
+          <w:rFonts w:ascii="Consolas" w:eastAsia="Times New Roman" w:hAnsi="Consolas" w:cs="Times New Roman"/>
+          <w:color w:val="D4D4D4"/>
+          <w:sz w:val="21"/>
+          <w:szCs w:val="21"/>
+        </w:rPr>
+        <w:t>(</w:t>
+      </w:r>
+      <w:r>
+        <w:rPr>
+          <w:rFonts w:ascii="Consolas" w:eastAsia="Times New Roman" w:hAnsi="Consolas" w:cs="Times New Roman"/>
+          <w:color w:val="9CDCFE"/>
+          <w:sz w:val="21"/>
+          <w:szCs w:val="21"/>
+        </w:rPr>
+        <w:t>$data</w:t>
+      </w:r>
+      <w:r>
+        <w:rPr>
+          <w:rFonts w:ascii="Consolas" w:eastAsia="Times New Roman" w:hAnsi="Consolas" w:cs="Times New Roman"/>
+          <w:color w:val="D4D4D4"/>
+          <w:sz w:val="21"/>
+          <w:szCs w:val="21"/>
+        </w:rPr>
+        <w:t>);</w:t>
+      </w:r>
+    </w:p>
+    <w:p>
+      <w:pPr>
+        <w:shd w:val="clear" w:color="auto" w:fill="1E1E1E"/>
+        <w:spacing w:after="0" w:line="281" w:lineRule="atLeast"/>
+        <w:rPr>
+          <w:rFonts w:ascii="Consolas" w:eastAsia="Times New Roman" w:hAnsi="Consolas" w:cs="Times New Roman"/>
+          <w:color w:val="D4D4D4"/>
+          <w:sz w:val="21"/>
+          <w:szCs w:val="21"/>
+        </w:rPr>
+      </w:pPr>
+      <w:r>
+        <w:rPr>
+          <w:rFonts w:ascii="Consolas" w:eastAsia="Times New Roman" w:hAnsi="Consolas" w:cs="Times New Roman"/>
+          <w:color w:val="D4D4D4"/>
+          <w:sz w:val="21"/>
+          <w:szCs w:val="21"/>
+        </w:rPr>
+        <w:lastRenderedPageBreak/>
+        <w:t>          </w:t>
+      </w:r>
+      <w:r>
+        <w:rPr>
+          <w:rFonts w:ascii="Consolas" w:eastAsia="Times New Roman" w:hAnsi="Consolas" w:cs="Times New Roman"/>
+          <w:color w:val="C586C0"/>
+          <w:sz w:val="21"/>
+          <w:szCs w:val="21"/>
+        </w:rPr>
+        <w:t>return</w:t>
+      </w:r>
+      <w:r>
+        <w:rPr>
+          <w:rFonts w:ascii="Consolas" w:eastAsia="Times New Roman" w:hAnsi="Consolas" w:cs="Times New Roman"/>
+          <w:color w:val="D4D4D4"/>
+          <w:sz w:val="21"/>
+          <w:szCs w:val="21"/>
+        </w:rPr>
+        <w:t> \</w:t>
+      </w:r>
+      <w:r>
+        <w:rPr>
+          <w:rFonts w:ascii="Consolas" w:eastAsia="Times New Roman" w:hAnsi="Consolas" w:cs="Times New Roman"/>
+          <w:color w:val="4EC9B0"/>
+          <w:sz w:val="21"/>
+          <w:szCs w:val="21"/>
+        </w:rPr>
+        <w:t>Response</w:t>
+      </w:r>
+      <w:r>
+        <w:rPr>
+          <w:rFonts w:ascii="Consolas" w:eastAsia="Times New Roman" w:hAnsi="Consolas" w:cs="Times New Roman"/>
+          <w:color w:val="D4D4D4"/>
+          <w:sz w:val="21"/>
+          <w:szCs w:val="21"/>
+        </w:rPr>
+        <w:t>::</w:t>
+      </w:r>
+      <w:r>
+        <w:rPr>
+          <w:rFonts w:ascii="Consolas" w:eastAsia="Times New Roman" w:hAnsi="Consolas" w:cs="Times New Roman"/>
+          <w:color w:val="DCDCAA"/>
+          <w:sz w:val="21"/>
+          <w:szCs w:val="21"/>
+        </w:rPr>
+        <w:t>json</w:t>
+      </w:r>
+      <w:r>
+        <w:rPr>
+          <w:rFonts w:ascii="Consolas" w:eastAsia="Times New Roman" w:hAnsi="Consolas" w:cs="Times New Roman"/>
+          <w:color w:val="D4D4D4"/>
+          <w:sz w:val="21"/>
+          <w:szCs w:val="21"/>
+        </w:rPr>
+        <w:t>([</w:t>
+      </w:r>
+      <w:r>
+        <w:rPr>
+          <w:rFonts w:ascii="Consolas" w:eastAsia="Times New Roman" w:hAnsi="Consolas" w:cs="Times New Roman"/>
+          <w:color w:val="CE9178"/>
+          <w:sz w:val="21"/>
+          <w:szCs w:val="21"/>
+        </w:rPr>
+        <w:t>'success'</w:t>
+      </w:r>
+      <w:r>
+        <w:rPr>
+          <w:rFonts w:ascii="Consolas" w:eastAsia="Times New Roman" w:hAnsi="Consolas" w:cs="Times New Roman"/>
+          <w:color w:val="D4D4D4"/>
+          <w:sz w:val="21"/>
+          <w:szCs w:val="21"/>
+        </w:rPr>
+        <w:t> =&gt; </w:t>
+      </w:r>
+      <w:r>
+        <w:rPr>
+          <w:rFonts w:ascii="Consolas" w:eastAsia="Times New Roman" w:hAnsi="Consolas" w:cs="Times New Roman"/>
+          <w:color w:val="CE9178"/>
+          <w:sz w:val="21"/>
+          <w:szCs w:val="21"/>
+        </w:rPr>
+        <w:t>'Product Added on wishlist'</w:t>
+      </w:r>
+      <w:r>
+        <w:rPr>
+          <w:rFonts w:ascii="Consolas" w:eastAsia="Times New Roman" w:hAnsi="Consolas" w:cs="Times New Roman"/>
+          <w:color w:val="D4D4D4"/>
+          <w:sz w:val="21"/>
+          <w:szCs w:val="21"/>
+        </w:rPr>
+        <w:t>]);</w:t>
+      </w:r>
+    </w:p>
+    <w:p>
+      <w:pPr>
+        <w:shd w:val="clear" w:color="auto" w:fill="1E1E1E"/>
+        <w:spacing w:after="0" w:line="281" w:lineRule="atLeast"/>
+        <w:rPr>
+          <w:rFonts w:ascii="Consolas" w:eastAsia="Times New Roman" w:hAnsi="Consolas" w:cs="Times New Roman"/>
+          <w:color w:val="D4D4D4"/>
+          <w:sz w:val="21"/>
+          <w:szCs w:val="21"/>
+        </w:rPr>
+      </w:pPr>
+      <w:r>
+        <w:rPr>
+          <w:rFonts w:ascii="Consolas" w:eastAsia="Times New Roman" w:hAnsi="Consolas" w:cs="Times New Roman"/>
+          <w:color w:val="D4D4D4"/>
+          <w:sz w:val="21"/>
+          <w:szCs w:val="21"/>
+        </w:rPr>
+        <w:t> </w:t>
+      </w:r>
+    </w:p>
+    <w:p>
+      <w:pPr>
+        <w:shd w:val="clear" w:color="auto" w:fill="1E1E1E"/>
+        <w:spacing w:after="0" w:line="281" w:lineRule="atLeast"/>
+        <w:rPr>
+          <w:rFonts w:ascii="Consolas" w:eastAsia="Times New Roman" w:hAnsi="Consolas" w:cs="Times New Roman"/>
+          <w:color w:val="D4D4D4"/>
+          <w:sz w:val="21"/>
+          <w:szCs w:val="21"/>
+        </w:rPr>
+      </w:pPr>
+      <w:r>
+        <w:rPr>
+          <w:rFonts w:ascii="Consolas" w:eastAsia="Times New Roman" w:hAnsi="Consolas" w:cs="Times New Roman"/>
+          <w:color w:val="D4D4D4"/>
+          <w:sz w:val="21"/>
+          <w:szCs w:val="21"/>
+        </w:rPr>
+        <w:t>             }</w:t>
+      </w:r>
+    </w:p>
+    <w:p>
+      <w:pPr>
+        <w:shd w:val="clear" w:color="auto" w:fill="1E1E1E"/>
+        <w:spacing w:after="0" w:line="281" w:lineRule="atLeast"/>
+        <w:rPr>
+          <w:rFonts w:ascii="Consolas" w:eastAsia="Times New Roman" w:hAnsi="Consolas" w:cs="Times New Roman"/>
+          <w:color w:val="D4D4D4"/>
+          <w:sz w:val="21"/>
+          <w:szCs w:val="21"/>
+        </w:rPr>
+      </w:pPr>
+      <w:r>
+        <w:rPr>
+          <w:rFonts w:ascii="Consolas" w:eastAsia="Times New Roman" w:hAnsi="Consolas" w:cs="Times New Roman"/>
+          <w:color w:val="D4D4D4"/>
+          <w:sz w:val="21"/>
+          <w:szCs w:val="21"/>
+        </w:rPr>
+        <w:t>             </w:t>
+      </w:r>
+    </w:p>
+    <w:p>
+      <w:pPr>
+        <w:shd w:val="clear" w:color="auto" w:fill="1E1E1E"/>
+        <w:spacing w:after="0" w:line="281" w:lineRule="atLeast"/>
+        <w:rPr>
+          <w:rFonts w:ascii="Consolas" w:eastAsia="Times New Roman" w:hAnsi="Consolas" w:cs="Times New Roman"/>
+          <w:color w:val="D4D4D4"/>
+          <w:sz w:val="21"/>
+          <w:szCs w:val="21"/>
+        </w:rPr>
+      </w:pPr>
+      <w:r>
+        <w:rPr>
+          <w:rFonts w:ascii="Consolas" w:eastAsia="Times New Roman" w:hAnsi="Consolas" w:cs="Times New Roman"/>
+          <w:color w:val="D4D4D4"/>
+          <w:sz w:val="21"/>
+          <w:szCs w:val="21"/>
+        </w:rPr>
+        <w:t>                 </w:t>
+      </w:r>
+    </w:p>
+    <w:p>
+      <w:pPr>
+        <w:shd w:val="clear" w:color="auto" w:fill="1E1E1E"/>
+        <w:spacing w:after="0" w:line="281" w:lineRule="atLeast"/>
+        <w:rPr>
+          <w:rFonts w:ascii="Consolas" w:eastAsia="Times New Roman" w:hAnsi="Consolas" w:cs="Times New Roman"/>
+          <w:color w:val="D4D4D4"/>
+          <w:sz w:val="21"/>
+          <w:szCs w:val="21"/>
+        </w:rPr>
+      </w:pPr>
+      <w:r>
+        <w:rPr>
+          <w:rFonts w:ascii="Consolas" w:eastAsia="Times New Roman" w:hAnsi="Consolas" w:cs="Times New Roman"/>
+          <w:color w:val="D4D4D4"/>
+          <w:sz w:val="21"/>
+          <w:szCs w:val="21"/>
+        </w:rPr>
+        <w:t>              }</w:t>
+      </w:r>
+      <w:r>
+        <w:rPr>
+          <w:rFonts w:ascii="Consolas" w:eastAsia="Times New Roman" w:hAnsi="Consolas" w:cs="Times New Roman"/>
+          <w:color w:val="C586C0"/>
+          <w:sz w:val="21"/>
+          <w:szCs w:val="21"/>
+        </w:rPr>
+        <w:t>else</w:t>
+      </w:r>
+      <w:r>
+        <w:rPr>
+          <w:rFonts w:ascii="Consolas" w:eastAsia="Times New Roman" w:hAnsi="Consolas" w:cs="Times New Roman"/>
+          <w:color w:val="D4D4D4"/>
+          <w:sz w:val="21"/>
+          <w:szCs w:val="21"/>
+        </w:rPr>
+        <w:t>{</w:t>
+      </w:r>
+    </w:p>
+    <w:p>
+      <w:pPr>
+        <w:shd w:val="clear" w:color="auto" w:fill="1E1E1E"/>
+        <w:spacing w:after="0" w:line="281" w:lineRule="atLeast"/>
+        <w:rPr>
+          <w:rFonts w:ascii="Consolas" w:eastAsia="Times New Roman" w:hAnsi="Consolas" w:cs="Times New Roman"/>
+          <w:color w:val="D4D4D4"/>
+          <w:sz w:val="21"/>
+          <w:szCs w:val="21"/>
+        </w:rPr>
+      </w:pPr>
+      <w:r>
+        <w:rPr>
+          <w:rFonts w:ascii="Consolas" w:eastAsia="Times New Roman" w:hAnsi="Consolas" w:cs="Times New Roman"/>
+          <w:color w:val="D4D4D4"/>
+          <w:sz w:val="21"/>
+          <w:szCs w:val="21"/>
+        </w:rPr>
+        <w:t>          </w:t>
+      </w:r>
+      <w:r>
+        <w:rPr>
+          <w:rFonts w:ascii="Consolas" w:eastAsia="Times New Roman" w:hAnsi="Consolas" w:cs="Times New Roman"/>
+          <w:color w:val="C586C0"/>
+          <w:sz w:val="21"/>
+          <w:szCs w:val="21"/>
+        </w:rPr>
+        <w:t>return</w:t>
+      </w:r>
+      <w:r>
+        <w:rPr>
+          <w:rFonts w:ascii="Consolas" w:eastAsia="Times New Roman" w:hAnsi="Consolas" w:cs="Times New Roman"/>
+          <w:color w:val="D4D4D4"/>
+          <w:sz w:val="21"/>
+          <w:szCs w:val="21"/>
+        </w:rPr>
+        <w:t> \</w:t>
+      </w:r>
+      <w:r>
+        <w:rPr>
+          <w:rFonts w:ascii="Consolas" w:eastAsia="Times New Roman" w:hAnsi="Consolas" w:cs="Times New Roman"/>
+          <w:color w:val="4EC9B0"/>
+          <w:sz w:val="21"/>
+          <w:szCs w:val="21"/>
+        </w:rPr>
+        <w:t>Response</w:t>
+      </w:r>
+      <w:r>
+        <w:rPr>
+          <w:rFonts w:ascii="Consolas" w:eastAsia="Times New Roman" w:hAnsi="Consolas" w:cs="Times New Roman"/>
+          <w:color w:val="D4D4D4"/>
+          <w:sz w:val="21"/>
+          <w:szCs w:val="21"/>
+        </w:rPr>
+        <w:t>::</w:t>
+      </w:r>
+      <w:r>
+        <w:rPr>
+          <w:rFonts w:ascii="Consolas" w:eastAsia="Times New Roman" w:hAnsi="Consolas" w:cs="Times New Roman"/>
+          <w:color w:val="DCDCAA"/>
+          <w:sz w:val="21"/>
+          <w:szCs w:val="21"/>
+        </w:rPr>
+        <w:t>json</w:t>
+      </w:r>
+      <w:r>
+        <w:rPr>
+          <w:rFonts w:ascii="Consolas" w:eastAsia="Times New Roman" w:hAnsi="Consolas" w:cs="Times New Roman"/>
+          <w:color w:val="D4D4D4"/>
+          <w:sz w:val="21"/>
+          <w:szCs w:val="21"/>
+        </w:rPr>
+        <w:t>([</w:t>
+      </w:r>
+      <w:r>
+        <w:rPr>
+          <w:rFonts w:ascii="Consolas" w:eastAsia="Times New Roman" w:hAnsi="Consolas" w:cs="Times New Roman"/>
+          <w:color w:val="CE9178"/>
+          <w:sz w:val="21"/>
+          <w:szCs w:val="21"/>
+        </w:rPr>
+        <w:t>'error'</w:t>
+      </w:r>
+      <w:r>
+        <w:rPr>
+          <w:rFonts w:ascii="Consolas" w:eastAsia="Times New Roman" w:hAnsi="Consolas" w:cs="Times New Roman"/>
+          <w:color w:val="D4D4D4"/>
+          <w:sz w:val="21"/>
+          <w:szCs w:val="21"/>
+        </w:rPr>
+        <w:t> =&gt; </w:t>
+      </w:r>
+      <w:r>
+        <w:rPr>
+          <w:rFonts w:ascii="Consolas" w:eastAsia="Times New Roman" w:hAnsi="Consolas" w:cs="Times New Roman"/>
+          <w:color w:val="CE9178"/>
+          <w:sz w:val="21"/>
+          <w:szCs w:val="21"/>
+        </w:rPr>
+        <w:t>'At first loing your account'</w:t>
+      </w:r>
+      <w:r>
+        <w:rPr>
+          <w:rFonts w:ascii="Consolas" w:eastAsia="Times New Roman" w:hAnsi="Consolas" w:cs="Times New Roman"/>
+          <w:color w:val="D4D4D4"/>
+          <w:sz w:val="21"/>
+          <w:szCs w:val="21"/>
+        </w:rPr>
+        <w:t>]);      </w:t>
+      </w:r>
+    </w:p>
+    <w:p>
+      <w:pPr>
+        <w:shd w:val="clear" w:color="auto" w:fill="1E1E1E"/>
+        <w:spacing w:after="0" w:line="281" w:lineRule="atLeast"/>
+        <w:rPr>
+          <w:rFonts w:ascii="Consolas" w:eastAsia="Times New Roman" w:hAnsi="Consolas" w:cs="Times New Roman"/>
+          <w:color w:val="D4D4D4"/>
+          <w:sz w:val="21"/>
+          <w:szCs w:val="21"/>
+        </w:rPr>
+      </w:pPr>
+    </w:p>
+    <w:p>
+      <w:pPr>
+        <w:shd w:val="clear" w:color="auto" w:fill="1E1E1E"/>
+        <w:spacing w:after="0" w:line="281" w:lineRule="atLeast"/>
+        <w:rPr>
+          <w:rFonts w:ascii="Consolas" w:eastAsia="Times New Roman" w:hAnsi="Consolas" w:cs="Times New Roman"/>
+          <w:color w:val="D4D4D4"/>
+          <w:sz w:val="21"/>
+          <w:szCs w:val="21"/>
+        </w:rPr>
+      </w:pPr>
+      <w:r>
+        <w:rPr>
+          <w:rFonts w:ascii="Consolas" w:eastAsia="Times New Roman" w:hAnsi="Consolas" w:cs="Times New Roman"/>
+          <w:color w:val="D4D4D4"/>
+          <w:sz w:val="21"/>
+          <w:szCs w:val="21"/>
+        </w:rPr>
+        <w:t>              } </w:t>
+      </w:r>
+    </w:p>
+    <w:p>
+      <w:pPr>
+        <w:shd w:val="clear" w:color="auto" w:fill="1E1E1E"/>
+        <w:spacing w:after="0" w:line="281" w:lineRule="atLeast"/>
+        <w:rPr>
+          <w:rFonts w:ascii="Consolas" w:eastAsia="Times New Roman" w:hAnsi="Consolas" w:cs="Times New Roman"/>
+          <w:color w:val="D4D4D4"/>
+          <w:sz w:val="21"/>
+          <w:szCs w:val="21"/>
+        </w:rPr>
+      </w:pPr>
+    </w:p>
+    <w:p>
+      <w:pPr>
+        <w:shd w:val="clear" w:color="auto" w:fill="1E1E1E"/>
+        <w:spacing w:after="0" w:line="281" w:lineRule="atLeast"/>
+        <w:rPr>
+          <w:rFonts w:ascii="Consolas" w:eastAsia="Times New Roman" w:hAnsi="Consolas" w:cs="Times New Roman"/>
+          <w:color w:val="D4D4D4"/>
+          <w:sz w:val="21"/>
+          <w:szCs w:val="21"/>
+        </w:rPr>
+      </w:pPr>
+      <w:r>
+        <w:rPr>
+          <w:rFonts w:ascii="Consolas" w:eastAsia="Times New Roman" w:hAnsi="Consolas" w:cs="Times New Roman"/>
+          <w:color w:val="D4D4D4"/>
+          <w:sz w:val="21"/>
+          <w:szCs w:val="21"/>
+        </w:rPr>
+        <w:t>   }</w:t>
+      </w:r>
+    </w:p>
+    <w:p>
+      <w:pPr>
+        <w:shd w:val="clear" w:color="auto" w:fill="1E1E1E"/>
+        <w:spacing w:after="240" w:line="281" w:lineRule="atLeast"/>
+        <w:rPr>
+          <w:rFonts w:ascii="Consolas" w:eastAsia="Times New Roman" w:hAnsi="Consolas" w:cs="Times New Roman"/>
+          <w:color w:val="D4D4D4"/>
+          <w:sz w:val="21"/>
+          <w:szCs w:val="21"/>
+        </w:rPr>
+      </w:pPr>
+      <w:r>
+        <w:rPr>
+          <w:rFonts w:ascii="Consolas" w:eastAsia="Times New Roman" w:hAnsi="Consolas" w:cs="Times New Roman"/>
+          <w:color w:val="D4D4D4"/>
+          <w:sz w:val="21"/>
+          <w:szCs w:val="21"/>
+        </w:rPr>
+        <w:br/>
+      </w:r>
+      <w:r>
+        <w:rPr>
+          <w:rFonts w:ascii="Consolas" w:eastAsia="Times New Roman" w:hAnsi="Consolas" w:cs="Times New Roman"/>
+          <w:color w:val="D4D4D4"/>
+          <w:sz w:val="21"/>
+          <w:szCs w:val="21"/>
+        </w:rPr>
+        <w:br/>
+      </w:r>
+      <w:r>
+        <w:rPr>
+          <w:rFonts w:ascii="Consolas" w:eastAsia="Times New Roman" w:hAnsi="Consolas" w:cs="Times New Roman"/>
+          <w:color w:val="D4D4D4"/>
+          <w:sz w:val="21"/>
+          <w:szCs w:val="21"/>
+        </w:rPr>
+        <w:br/>
+      </w:r>
+    </w:p>
+    <w:p>
+      <w:pPr>
+        <w:shd w:val="clear" w:color="auto" w:fill="1E1E1E"/>
+        <w:spacing w:after="0" w:line="281" w:lineRule="atLeast"/>
+        <w:rPr>
+          <w:rFonts w:ascii="Consolas" w:eastAsia="Times New Roman" w:hAnsi="Consolas" w:cs="Times New Roman"/>
+          <w:color w:val="D4D4D4"/>
+          <w:sz w:val="21"/>
+          <w:szCs w:val="21"/>
+        </w:rPr>
+      </w:pPr>
+      <w:r>
+        <w:rPr>
+          <w:rFonts w:ascii="Consolas" w:eastAsia="Times New Roman" w:hAnsi="Consolas" w:cs="Times New Roman"/>
+          <w:color w:val="D4D4D4"/>
+          <w:sz w:val="21"/>
+          <w:szCs w:val="21"/>
+        </w:rPr>
+        <w:t>}</w:t>
+      </w:r>
     </w:p>
     <w:p>
       <w:pPr>
@@ -16513,6 +18815,17 @@
     <w:basedOn w:val="DefaultParagraphFont"/>
     <w:rsid w:val="005F2765"/>
   </w:style>
+  <w:style w:type="character" w:styleId="Hyperlink">
+    <w:name w:val="Hyperlink"/>
+    <w:basedOn w:val="DefaultParagraphFont"/>
+    <w:uiPriority w:val="99"/>
+    <w:unhideWhenUsed/>
+    <w:rsid w:val="004726D7"/>
+    <w:rPr>
+      <w:color w:val="0000FF" w:themeColor="hyperlink"/>
+      <w:u w:val="single"/>
+    </w:rPr>
+  </w:style>
 </w:styles>
 </file>
 

</xml_diff>

<commit_message>
get one by one product
</commit_message>
<xml_diff>
--- a/ecommerce _laravel.docx
+++ b/ecommerce _laravel.docx
@@ -16077,57 +16077,88 @@
           <w:szCs w:val="48"/>
         </w:rPr>
       </w:pPr>
-      <w:r>
+    </w:p>
+    <w:p>
+      <w:pPr>
+        <w:jc w:val="center"/>
         <w:rPr>
           <w:b/>
           <w:sz w:val="48"/>
           <w:szCs w:val="48"/>
         </w:rPr>
-        <w:t>Shopping cart:</w:t>
-      </w:r>
-    </w:p>
-    <w:p>
-      <w:pPr>
+      </w:pPr>
+    </w:p>
+    <w:p>
+      <w:pPr>
+        <w:jc w:val="center"/>
         <w:rPr>
           <w:b/>
           <w:sz w:val="48"/>
           <w:szCs w:val="48"/>
         </w:rPr>
       </w:pPr>
-      <w:r>
+    </w:p>
+    <w:p>
+      <w:pPr>
+        <w:jc w:val="center"/>
         <w:rPr>
           <w:b/>
           <w:sz w:val="48"/>
           <w:szCs w:val="48"/>
         </w:rPr>
-        <w:t xml:space="preserve">Search= </w:t>
-      </w:r>
-      <w:r>
+      </w:pPr>
+    </w:p>
+    <w:p>
+      <w:pPr>
+        <w:jc w:val="center"/>
+        <w:rPr>
+          <w:b/>
+          <w:sz w:val="56"/>
+          <w:szCs w:val="56"/>
+        </w:rPr>
+      </w:pPr>
+      <w:r>
+        <w:rPr>
+          <w:b/>
+          <w:sz w:val="56"/>
+          <w:szCs w:val="56"/>
+        </w:rPr>
+        <w:lastRenderedPageBreak/>
+        <w:t>Shopping cart</w:t>
+      </w:r>
+      <w:r>
+        <w:rPr>
+          <w:b/>
+          <w:sz w:val="56"/>
+          <w:szCs w:val="56"/>
+        </w:rPr>
+        <w:t xml:space="preserve"> package install</w:t>
+      </w:r>
+    </w:p>
+    <w:p>
+      <w:pPr>
         <w:rPr>
           <w:b/>
           <w:sz w:val="48"/>
           <w:szCs w:val="48"/>
         </w:rPr>
-        <w:t>bumbummen99 laravel package</w:t>
-      </w:r>
-    </w:p>
-    <w:p>
-      <w:pPr>
+      </w:pPr>
+      <w:r>
         <w:rPr>
           <w:b/>
           <w:sz w:val="48"/>
           <w:szCs w:val="48"/>
         </w:rPr>
-      </w:pPr>
-    </w:p>
-    <w:p>
-      <w:pPr>
+        <w:t xml:space="preserve">Search= </w:t>
+      </w:r>
+      <w:r>
         <w:rPr>
           <w:b/>
           <w:sz w:val="48"/>
           <w:szCs w:val="48"/>
         </w:rPr>
-      </w:pPr>
+        <w:t>bumbummen99 laravel package</w:t>
+      </w:r>
     </w:p>
     <w:p>
       <w:pPr>
@@ -16143,7 +16174,6 @@
           <w:sz w:val="48"/>
           <w:szCs w:val="48"/>
         </w:rPr>
-        <w:lastRenderedPageBreak/>
         <w:t>url-</w:t>
       </w:r>
     </w:p>
@@ -16310,45 +16340,33 @@
           <w:szCs w:val="52"/>
         </w:rPr>
       </w:pPr>
-      <w:r>
+    </w:p>
+    <w:p>
+      <w:pPr>
         <w:rPr>
           <w:b/>
           <w:sz w:val="52"/>
           <w:szCs w:val="52"/>
         </w:rPr>
-        <w:t>Wishlist</w:t>
-      </w:r>
-      <w:r>
+      </w:pPr>
+    </w:p>
+    <w:p>
+      <w:pPr>
         <w:rPr>
           <w:b/>
           <w:sz w:val="52"/>
           <w:szCs w:val="52"/>
         </w:rPr>
-        <w:t xml:space="preserve"> using ajax</w:t>
-      </w:r>
-      <w:r>
+      </w:pPr>
+    </w:p>
+    <w:p>
+      <w:pPr>
         <w:rPr>
           <w:b/>
           <w:sz w:val="52"/>
           <w:szCs w:val="52"/>
         </w:rPr>
-        <w:t>:</w:t>
-      </w:r>
-    </w:p>
-    <w:p>
-      <w:pPr>
-        <w:rPr>
-          <w:sz w:val="36"/>
-          <w:szCs w:val="36"/>
-        </w:rPr>
-      </w:pPr>
-      <w:r>
-        <w:rPr>
-          <w:sz w:val="36"/>
-          <w:szCs w:val="36"/>
-        </w:rPr>
-        <w:t>php artisan make:migration create_wishlists_table --create=wishlists</w:t>
-      </w:r>
+      </w:pPr>
     </w:p>
     <w:p>
       <w:pPr>
@@ -16362,6 +16380,39 @@
     <w:p>
       <w:pPr>
         <w:rPr>
+          <w:b/>
+          <w:sz w:val="52"/>
+          <w:szCs w:val="52"/>
+        </w:rPr>
+      </w:pPr>
+      <w:r>
+        <w:rPr>
+          <w:b/>
+          <w:sz w:val="52"/>
+          <w:szCs w:val="52"/>
+        </w:rPr>
+        <w:t>Wishlist</w:t>
+      </w:r>
+      <w:r>
+        <w:rPr>
+          <w:b/>
+          <w:sz w:val="52"/>
+          <w:szCs w:val="52"/>
+        </w:rPr>
+        <w:t xml:space="preserve"> using ajax</w:t>
+      </w:r>
+      <w:r>
+        <w:rPr>
+          <w:b/>
+          <w:sz w:val="52"/>
+          <w:szCs w:val="52"/>
+        </w:rPr>
+        <w:t>:</w:t>
+      </w:r>
+    </w:p>
+    <w:p>
+      <w:pPr>
+        <w:rPr>
           <w:sz w:val="36"/>
           <w:szCs w:val="36"/>
         </w:rPr>
@@ -16371,8 +16422,17 @@
           <w:sz w:val="36"/>
           <w:szCs w:val="36"/>
         </w:rPr>
-        <w:t>php artisan make:controller WishlistsController</w:t>
-      </w:r>
+        <w:t>php artisan make:migration create_wishlists_table --create=wishlists</w:t>
+      </w:r>
+    </w:p>
+    <w:p>
+      <w:pPr>
+        <w:rPr>
+          <w:b/>
+          <w:sz w:val="52"/>
+          <w:szCs w:val="52"/>
+        </w:rPr>
+      </w:pPr>
     </w:p>
     <w:p>
       <w:pPr>
@@ -16381,22 +16441,34 @@
           <w:szCs w:val="36"/>
         </w:rPr>
       </w:pPr>
-    </w:p>
-    <w:p>
-      <w:pPr>
-        <w:rPr>
-          <w:b/>
+      <w:r>
+        <w:rPr>
+          <w:sz w:val="36"/>
+          <w:szCs w:val="36"/>
+        </w:rPr>
+        <w:t>php artisan make:controller WishlistsController</w:t>
+      </w:r>
+    </w:p>
+    <w:p>
+      <w:pPr>
+        <w:rPr>
+          <w:sz w:val="36"/>
+          <w:szCs w:val="36"/>
+        </w:rPr>
+      </w:pPr>
+    </w:p>
+    <w:p>
+      <w:pPr>
+        <w:rPr>
           <w:sz w:val="48"/>
           <w:szCs w:val="48"/>
         </w:rPr>
       </w:pPr>
       <w:r>
         <w:rPr>
-          <w:b/>
           <w:sz w:val="48"/>
           <w:szCs w:val="48"/>
         </w:rPr>
-        <w:lastRenderedPageBreak/>
         <w:t>sweet alert2 link:</w:t>
       </w:r>
     </w:p>
@@ -16758,7 +16830,17 @@
           <w:sz w:val="41"/>
           <w:szCs w:val="41"/>
         </w:rPr>
-        <w:t>"sha256-9/aliU8dGd2tb6OSsuzixeV4y/faTqgFtohetphbbj0="</w:t>
+        <w:t>"sha256-</w:t>
+      </w:r>
+      <w:r>
+        <w:rPr>
+          <w:rFonts w:ascii="Consolas" w:eastAsia="Times New Roman" w:hAnsi="Consolas" w:cs="Times New Roman"/>
+          <w:color w:val="CE9178"/>
+          <w:sz w:val="41"/>
+          <w:szCs w:val="41"/>
+        </w:rPr>
+        <w:lastRenderedPageBreak/>
+        <w:t>9/aliU8dGd2tb6OSsuzixeV4y/faTqgFtohetphbbj0="</w:t>
       </w:r>
       <w:r>
         <w:rPr>
@@ -21711,6 +21793,48 @@
         <w:rPr>
           <w:sz w:val="36"/>
           <w:szCs w:val="36"/>
+        </w:rPr>
+      </w:pPr>
+    </w:p>
+    <w:p>
+      <w:pPr>
+        <w:rPr>
+          <w:sz w:val="36"/>
+          <w:szCs w:val="36"/>
+        </w:rPr>
+      </w:pPr>
+      <w:r>
+        <w:rPr>
+          <w:sz w:val="36"/>
+          <w:szCs w:val="36"/>
+        </w:rPr>
+        <w:br w:type="page"/>
+      </w:r>
+    </w:p>
+    <w:p>
+      <w:pPr>
+        <w:rPr>
+          <w:b/>
+          <w:sz w:val="56"/>
+          <w:szCs w:val="56"/>
+        </w:rPr>
+      </w:pPr>
+      <w:r>
+        <w:rPr>
+          <w:b/>
+          <w:sz w:val="56"/>
+          <w:szCs w:val="56"/>
+        </w:rPr>
+        <w:lastRenderedPageBreak/>
+        <w:t xml:space="preserve">Shopping cart all code </w:t>
+      </w:r>
+    </w:p>
+    <w:p>
+      <w:pPr>
+        <w:rPr>
+          <w:b/>
+          <w:sz w:val="56"/>
+          <w:szCs w:val="56"/>
         </w:rPr>
       </w:pPr>
     </w:p>

</xml_diff>

<commit_message>
product details design and dynamic complete
</commit_message>
<xml_diff>
--- a/ecommerce _laravel.docx
+++ b/ecommerce _laravel.docx
@@ -28437,6 +28437,4389 @@
         </w:rPr>
         <w:t>);</w:t>
       </w:r>
+    </w:p>
+    <w:p>
+      <w:pPr>
+        <w:shd w:val="clear" w:color="auto" w:fill="1E1E1E"/>
+        <w:spacing w:after="0" w:line="337" w:lineRule="atLeast"/>
+        <w:rPr>
+          <w:rFonts w:ascii="Consolas" w:eastAsia="Times New Roman" w:hAnsi="Consolas" w:cs="Times New Roman"/>
+          <w:color w:val="D4D4D4"/>
+          <w:sz w:val="25"/>
+          <w:szCs w:val="25"/>
+        </w:rPr>
+      </w:pPr>
+    </w:p>
+    <w:p>
+      <w:pPr>
+        <w:rPr>
+          <w:b/>
+          <w:sz w:val="56"/>
+          <w:szCs w:val="56"/>
+        </w:rPr>
+      </w:pPr>
+    </w:p>
+    <w:p>
+      <w:pPr>
+        <w:rPr>
+          <w:b/>
+          <w:sz w:val="56"/>
+          <w:szCs w:val="56"/>
+        </w:rPr>
+      </w:pPr>
+    </w:p>
+    <w:p>
+      <w:pPr>
+        <w:rPr>
+          <w:b/>
+          <w:sz w:val="56"/>
+          <w:szCs w:val="56"/>
+        </w:rPr>
+      </w:pPr>
+    </w:p>
+    <w:p>
+      <w:pPr>
+        <w:rPr>
+          <w:b/>
+          <w:sz w:val="56"/>
+          <w:szCs w:val="56"/>
+        </w:rPr>
+      </w:pPr>
+    </w:p>
+    <w:p>
+      <w:pPr>
+        <w:rPr>
+          <w:b/>
+          <w:sz w:val="56"/>
+          <w:szCs w:val="56"/>
+        </w:rPr>
+      </w:pPr>
+    </w:p>
+    <w:p>
+      <w:pPr>
+        <w:rPr>
+          <w:b/>
+          <w:sz w:val="56"/>
+          <w:szCs w:val="56"/>
+        </w:rPr>
+      </w:pPr>
+      <w:r>
+        <w:rPr>
+          <w:b/>
+          <w:sz w:val="56"/>
+          <w:szCs w:val="56"/>
+        </w:rPr>
+        <w:lastRenderedPageBreak/>
+        <w:t>Nav with javascript behavior :</w:t>
+      </w:r>
+    </w:p>
+    <w:p>
+      <w:pPr>
+        <w:rPr>
+          <w:sz w:val="56"/>
+          <w:szCs w:val="56"/>
+        </w:rPr>
+      </w:pPr>
+      <w:r>
+        <w:rPr>
+          <w:sz w:val="56"/>
+          <w:szCs w:val="56"/>
+        </w:rPr>
+        <w:t>Without creating page can see content</w:t>
+      </w:r>
+      <w:r>
+        <w:rPr>
+          <w:sz w:val="56"/>
+          <w:szCs w:val="56"/>
+        </w:rPr>
+        <w:t>.</w:t>
+      </w:r>
+    </w:p>
+    <w:p>
+      <w:pPr>
+        <w:rPr>
+          <w:sz w:val="56"/>
+          <w:szCs w:val="56"/>
+        </w:rPr>
+      </w:pPr>
+    </w:p>
+    <w:p>
+      <w:pPr>
+        <w:shd w:val="clear" w:color="auto" w:fill="1E1E1E"/>
+        <w:spacing w:after="0" w:line="337" w:lineRule="atLeast"/>
+        <w:rPr>
+          <w:rFonts w:ascii="Consolas" w:eastAsia="Times New Roman" w:hAnsi="Consolas" w:cs="Times New Roman"/>
+          <w:color w:val="D4D4D4"/>
+          <w:sz w:val="25"/>
+          <w:szCs w:val="25"/>
+        </w:rPr>
+      </w:pPr>
+      <w:r>
+        <w:rPr>
+          <w:rFonts w:ascii="Consolas" w:eastAsia="Times New Roman" w:hAnsi="Consolas" w:cs="Times New Roman"/>
+          <w:color w:val="D4D4D4"/>
+          <w:sz w:val="25"/>
+          <w:szCs w:val="25"/>
+        </w:rPr>
+        <w:t>    </w:t>
+      </w:r>
+      <w:r>
+        <w:rPr>
+          <w:rFonts w:ascii="Consolas" w:eastAsia="Times New Roman" w:hAnsi="Consolas" w:cs="Times New Roman"/>
+          <w:color w:val="808080"/>
+          <w:sz w:val="25"/>
+          <w:szCs w:val="25"/>
+        </w:rPr>
+        <w:t>&lt;</w:t>
+      </w:r>
+      <w:r>
+        <w:rPr>
+          <w:rFonts w:ascii="Consolas" w:eastAsia="Times New Roman" w:hAnsi="Consolas" w:cs="Times New Roman"/>
+          <w:color w:val="569CD6"/>
+          <w:sz w:val="25"/>
+          <w:szCs w:val="25"/>
+        </w:rPr>
+        <w:t>div</w:t>
+      </w:r>
+      <w:r>
+        <w:rPr>
+          <w:rFonts w:ascii="Consolas" w:eastAsia="Times New Roman" w:hAnsi="Consolas" w:cs="Times New Roman"/>
+          <w:color w:val="D4D4D4"/>
+          <w:sz w:val="25"/>
+          <w:szCs w:val="25"/>
+        </w:rPr>
+        <w:t> </w:t>
+      </w:r>
+      <w:r>
+        <w:rPr>
+          <w:rFonts w:ascii="Consolas" w:eastAsia="Times New Roman" w:hAnsi="Consolas" w:cs="Times New Roman"/>
+          <w:color w:val="9CDCFE"/>
+          <w:sz w:val="25"/>
+          <w:szCs w:val="25"/>
+        </w:rPr>
+        <w:t>class</w:t>
+      </w:r>
+      <w:r>
+        <w:rPr>
+          <w:rFonts w:ascii="Consolas" w:eastAsia="Times New Roman" w:hAnsi="Consolas" w:cs="Times New Roman"/>
+          <w:color w:val="D4D4D4"/>
+          <w:sz w:val="25"/>
+          <w:szCs w:val="25"/>
+        </w:rPr>
+        <w:t>=</w:t>
+      </w:r>
+      <w:r>
+        <w:rPr>
+          <w:rFonts w:ascii="Consolas" w:eastAsia="Times New Roman" w:hAnsi="Consolas" w:cs="Times New Roman"/>
+          <w:color w:val="CE9178"/>
+          <w:sz w:val="25"/>
+          <w:szCs w:val="25"/>
+        </w:rPr>
+        <w:t>"viewed"</w:t>
+      </w:r>
+      <w:r>
+        <w:rPr>
+          <w:rFonts w:ascii="Consolas" w:eastAsia="Times New Roman" w:hAnsi="Consolas" w:cs="Times New Roman"/>
+          <w:color w:val="808080"/>
+          <w:sz w:val="25"/>
+          <w:szCs w:val="25"/>
+        </w:rPr>
+        <w:t>&gt;</w:t>
+      </w:r>
+    </w:p>
+    <w:p>
+      <w:pPr>
+        <w:shd w:val="clear" w:color="auto" w:fill="1E1E1E"/>
+        <w:spacing w:after="0" w:line="337" w:lineRule="atLeast"/>
+        <w:rPr>
+          <w:rFonts w:ascii="Consolas" w:eastAsia="Times New Roman" w:hAnsi="Consolas" w:cs="Times New Roman"/>
+          <w:color w:val="D4D4D4"/>
+          <w:sz w:val="25"/>
+          <w:szCs w:val="25"/>
+        </w:rPr>
+      </w:pPr>
+      <w:r>
+        <w:rPr>
+          <w:rFonts w:ascii="Consolas" w:eastAsia="Times New Roman" w:hAnsi="Consolas" w:cs="Times New Roman"/>
+          <w:color w:val="D4D4D4"/>
+          <w:sz w:val="25"/>
+          <w:szCs w:val="25"/>
+        </w:rPr>
+        <w:t>        </w:t>
+      </w:r>
+      <w:r>
+        <w:rPr>
+          <w:rFonts w:ascii="Consolas" w:eastAsia="Times New Roman" w:hAnsi="Consolas" w:cs="Times New Roman"/>
+          <w:color w:val="808080"/>
+          <w:sz w:val="25"/>
+          <w:szCs w:val="25"/>
+        </w:rPr>
+        <w:t>&lt;</w:t>
+      </w:r>
+      <w:r>
+        <w:rPr>
+          <w:rFonts w:ascii="Consolas" w:eastAsia="Times New Roman" w:hAnsi="Consolas" w:cs="Times New Roman"/>
+          <w:color w:val="569CD6"/>
+          <w:sz w:val="25"/>
+          <w:szCs w:val="25"/>
+        </w:rPr>
+        <w:t>div</w:t>
+      </w:r>
+      <w:r>
+        <w:rPr>
+          <w:rFonts w:ascii="Consolas" w:eastAsia="Times New Roman" w:hAnsi="Consolas" w:cs="Times New Roman"/>
+          <w:color w:val="D4D4D4"/>
+          <w:sz w:val="25"/>
+          <w:szCs w:val="25"/>
+        </w:rPr>
+        <w:t> </w:t>
+      </w:r>
+      <w:r>
+        <w:rPr>
+          <w:rFonts w:ascii="Consolas" w:eastAsia="Times New Roman" w:hAnsi="Consolas" w:cs="Times New Roman"/>
+          <w:color w:val="9CDCFE"/>
+          <w:sz w:val="25"/>
+          <w:szCs w:val="25"/>
+        </w:rPr>
+        <w:t>class</w:t>
+      </w:r>
+      <w:r>
+        <w:rPr>
+          <w:rFonts w:ascii="Consolas" w:eastAsia="Times New Roman" w:hAnsi="Consolas" w:cs="Times New Roman"/>
+          <w:color w:val="D4D4D4"/>
+          <w:sz w:val="25"/>
+          <w:szCs w:val="25"/>
+        </w:rPr>
+        <w:t>=</w:t>
+      </w:r>
+      <w:r>
+        <w:rPr>
+          <w:rFonts w:ascii="Consolas" w:eastAsia="Times New Roman" w:hAnsi="Consolas" w:cs="Times New Roman"/>
+          <w:color w:val="CE9178"/>
+          <w:sz w:val="25"/>
+          <w:szCs w:val="25"/>
+        </w:rPr>
+        <w:t>"container"</w:t>
+      </w:r>
+      <w:r>
+        <w:rPr>
+          <w:rFonts w:ascii="Consolas" w:eastAsia="Times New Roman" w:hAnsi="Consolas" w:cs="Times New Roman"/>
+          <w:color w:val="808080"/>
+          <w:sz w:val="25"/>
+          <w:szCs w:val="25"/>
+        </w:rPr>
+        <w:t>&gt;</w:t>
+      </w:r>
+    </w:p>
+    <w:p>
+      <w:pPr>
+        <w:shd w:val="clear" w:color="auto" w:fill="1E1E1E"/>
+        <w:spacing w:after="0" w:line="337" w:lineRule="atLeast"/>
+        <w:rPr>
+          <w:rFonts w:ascii="Consolas" w:eastAsia="Times New Roman" w:hAnsi="Consolas" w:cs="Times New Roman"/>
+          <w:color w:val="D4D4D4"/>
+          <w:sz w:val="25"/>
+          <w:szCs w:val="25"/>
+        </w:rPr>
+      </w:pPr>
+      <w:r>
+        <w:rPr>
+          <w:rFonts w:ascii="Consolas" w:eastAsia="Times New Roman" w:hAnsi="Consolas" w:cs="Times New Roman"/>
+          <w:color w:val="D4D4D4"/>
+          <w:sz w:val="25"/>
+          <w:szCs w:val="25"/>
+        </w:rPr>
+        <w:t>            </w:t>
+      </w:r>
+      <w:r>
+        <w:rPr>
+          <w:rFonts w:ascii="Consolas" w:eastAsia="Times New Roman" w:hAnsi="Consolas" w:cs="Times New Roman"/>
+          <w:color w:val="808080"/>
+          <w:sz w:val="25"/>
+          <w:szCs w:val="25"/>
+        </w:rPr>
+        <w:t>&lt;</w:t>
+      </w:r>
+      <w:r>
+        <w:rPr>
+          <w:rFonts w:ascii="Consolas" w:eastAsia="Times New Roman" w:hAnsi="Consolas" w:cs="Times New Roman"/>
+          <w:color w:val="569CD6"/>
+          <w:sz w:val="25"/>
+          <w:szCs w:val="25"/>
+        </w:rPr>
+        <w:t>div</w:t>
+      </w:r>
+      <w:r>
+        <w:rPr>
+          <w:rFonts w:ascii="Consolas" w:eastAsia="Times New Roman" w:hAnsi="Consolas" w:cs="Times New Roman"/>
+          <w:color w:val="D4D4D4"/>
+          <w:sz w:val="25"/>
+          <w:szCs w:val="25"/>
+        </w:rPr>
+        <w:t> </w:t>
+      </w:r>
+      <w:r>
+        <w:rPr>
+          <w:rFonts w:ascii="Consolas" w:eastAsia="Times New Roman" w:hAnsi="Consolas" w:cs="Times New Roman"/>
+          <w:color w:val="9CDCFE"/>
+          <w:sz w:val="25"/>
+          <w:szCs w:val="25"/>
+        </w:rPr>
+        <w:t>class</w:t>
+      </w:r>
+      <w:r>
+        <w:rPr>
+          <w:rFonts w:ascii="Consolas" w:eastAsia="Times New Roman" w:hAnsi="Consolas" w:cs="Times New Roman"/>
+          <w:color w:val="D4D4D4"/>
+          <w:sz w:val="25"/>
+          <w:szCs w:val="25"/>
+        </w:rPr>
+        <w:t>=</w:t>
+      </w:r>
+      <w:r>
+        <w:rPr>
+          <w:rFonts w:ascii="Consolas" w:eastAsia="Times New Roman" w:hAnsi="Consolas" w:cs="Times New Roman"/>
+          <w:color w:val="CE9178"/>
+          <w:sz w:val="25"/>
+          <w:szCs w:val="25"/>
+        </w:rPr>
+        <w:t>"row"</w:t>
+      </w:r>
+      <w:r>
+        <w:rPr>
+          <w:rFonts w:ascii="Consolas" w:eastAsia="Times New Roman" w:hAnsi="Consolas" w:cs="Times New Roman"/>
+          <w:color w:val="808080"/>
+          <w:sz w:val="25"/>
+          <w:szCs w:val="25"/>
+        </w:rPr>
+        <w:t>&gt;</w:t>
+      </w:r>
+    </w:p>
+    <w:p>
+      <w:pPr>
+        <w:shd w:val="clear" w:color="auto" w:fill="1E1E1E"/>
+        <w:spacing w:after="0" w:line="337" w:lineRule="atLeast"/>
+        <w:rPr>
+          <w:rFonts w:ascii="Consolas" w:eastAsia="Times New Roman" w:hAnsi="Consolas" w:cs="Times New Roman"/>
+          <w:color w:val="D4D4D4"/>
+          <w:sz w:val="25"/>
+          <w:szCs w:val="25"/>
+        </w:rPr>
+      </w:pPr>
+      <w:r>
+        <w:rPr>
+          <w:rFonts w:ascii="Consolas" w:eastAsia="Times New Roman" w:hAnsi="Consolas" w:cs="Times New Roman"/>
+          <w:color w:val="D4D4D4"/>
+          <w:sz w:val="25"/>
+          <w:szCs w:val="25"/>
+        </w:rPr>
+        <w:t>                </w:t>
+      </w:r>
+      <w:r>
+        <w:rPr>
+          <w:rFonts w:ascii="Consolas" w:eastAsia="Times New Roman" w:hAnsi="Consolas" w:cs="Times New Roman"/>
+          <w:color w:val="808080"/>
+          <w:sz w:val="25"/>
+          <w:szCs w:val="25"/>
+        </w:rPr>
+        <w:t>&lt;</w:t>
+      </w:r>
+      <w:r>
+        <w:rPr>
+          <w:rFonts w:ascii="Consolas" w:eastAsia="Times New Roman" w:hAnsi="Consolas" w:cs="Times New Roman"/>
+          <w:color w:val="569CD6"/>
+          <w:sz w:val="25"/>
+          <w:szCs w:val="25"/>
+        </w:rPr>
+        <w:t>div</w:t>
+      </w:r>
+      <w:r>
+        <w:rPr>
+          <w:rFonts w:ascii="Consolas" w:eastAsia="Times New Roman" w:hAnsi="Consolas" w:cs="Times New Roman"/>
+          <w:color w:val="D4D4D4"/>
+          <w:sz w:val="25"/>
+          <w:szCs w:val="25"/>
+        </w:rPr>
+        <w:t> </w:t>
+      </w:r>
+      <w:r>
+        <w:rPr>
+          <w:rFonts w:ascii="Consolas" w:eastAsia="Times New Roman" w:hAnsi="Consolas" w:cs="Times New Roman"/>
+          <w:color w:val="9CDCFE"/>
+          <w:sz w:val="25"/>
+          <w:szCs w:val="25"/>
+        </w:rPr>
+        <w:t>class</w:t>
+      </w:r>
+      <w:r>
+        <w:rPr>
+          <w:rFonts w:ascii="Consolas" w:eastAsia="Times New Roman" w:hAnsi="Consolas" w:cs="Times New Roman"/>
+          <w:color w:val="D4D4D4"/>
+          <w:sz w:val="25"/>
+          <w:szCs w:val="25"/>
+        </w:rPr>
+        <w:t>=</w:t>
+      </w:r>
+      <w:r>
+        <w:rPr>
+          <w:rFonts w:ascii="Consolas" w:eastAsia="Times New Roman" w:hAnsi="Consolas" w:cs="Times New Roman"/>
+          <w:color w:val="CE9178"/>
+          <w:sz w:val="25"/>
+          <w:szCs w:val="25"/>
+        </w:rPr>
+        <w:t>"col"</w:t>
+      </w:r>
+      <w:r>
+        <w:rPr>
+          <w:rFonts w:ascii="Consolas" w:eastAsia="Times New Roman" w:hAnsi="Consolas" w:cs="Times New Roman"/>
+          <w:color w:val="808080"/>
+          <w:sz w:val="25"/>
+          <w:szCs w:val="25"/>
+        </w:rPr>
+        <w:t>&gt;</w:t>
+      </w:r>
+    </w:p>
+    <w:p>
+      <w:pPr>
+        <w:shd w:val="clear" w:color="auto" w:fill="1E1E1E"/>
+        <w:spacing w:after="0" w:line="337" w:lineRule="atLeast"/>
+        <w:rPr>
+          <w:rFonts w:ascii="Consolas" w:eastAsia="Times New Roman" w:hAnsi="Consolas" w:cs="Times New Roman"/>
+          <w:color w:val="D4D4D4"/>
+          <w:sz w:val="25"/>
+          <w:szCs w:val="25"/>
+        </w:rPr>
+      </w:pPr>
+      <w:r>
+        <w:rPr>
+          <w:rFonts w:ascii="Consolas" w:eastAsia="Times New Roman" w:hAnsi="Consolas" w:cs="Times New Roman"/>
+          <w:color w:val="D4D4D4"/>
+          <w:sz w:val="25"/>
+          <w:szCs w:val="25"/>
+        </w:rPr>
+        <w:t>                    </w:t>
+      </w:r>
+      <w:r>
+        <w:rPr>
+          <w:rFonts w:ascii="Consolas" w:eastAsia="Times New Roman" w:hAnsi="Consolas" w:cs="Times New Roman"/>
+          <w:color w:val="808080"/>
+          <w:sz w:val="25"/>
+          <w:szCs w:val="25"/>
+        </w:rPr>
+        <w:t>&lt;</w:t>
+      </w:r>
+      <w:r>
+        <w:rPr>
+          <w:rFonts w:ascii="Consolas" w:eastAsia="Times New Roman" w:hAnsi="Consolas" w:cs="Times New Roman"/>
+          <w:color w:val="569CD6"/>
+          <w:sz w:val="25"/>
+          <w:szCs w:val="25"/>
+        </w:rPr>
+        <w:t>div</w:t>
+      </w:r>
+      <w:r>
+        <w:rPr>
+          <w:rFonts w:ascii="Consolas" w:eastAsia="Times New Roman" w:hAnsi="Consolas" w:cs="Times New Roman"/>
+          <w:color w:val="D4D4D4"/>
+          <w:sz w:val="25"/>
+          <w:szCs w:val="25"/>
+        </w:rPr>
+        <w:t> </w:t>
+      </w:r>
+      <w:r>
+        <w:rPr>
+          <w:rFonts w:ascii="Consolas" w:eastAsia="Times New Roman" w:hAnsi="Consolas" w:cs="Times New Roman"/>
+          <w:color w:val="9CDCFE"/>
+          <w:sz w:val="25"/>
+          <w:szCs w:val="25"/>
+        </w:rPr>
+        <w:t>class</w:t>
+      </w:r>
+      <w:r>
+        <w:rPr>
+          <w:rFonts w:ascii="Consolas" w:eastAsia="Times New Roman" w:hAnsi="Consolas" w:cs="Times New Roman"/>
+          <w:color w:val="D4D4D4"/>
+          <w:sz w:val="25"/>
+          <w:szCs w:val="25"/>
+        </w:rPr>
+        <w:t>=</w:t>
+      </w:r>
+      <w:r>
+        <w:rPr>
+          <w:rFonts w:ascii="Consolas" w:eastAsia="Times New Roman" w:hAnsi="Consolas" w:cs="Times New Roman"/>
+          <w:color w:val="CE9178"/>
+          <w:sz w:val="25"/>
+          <w:szCs w:val="25"/>
+        </w:rPr>
+        <w:t>"viewed_title_container"</w:t>
+      </w:r>
+      <w:r>
+        <w:rPr>
+          <w:rFonts w:ascii="Consolas" w:eastAsia="Times New Roman" w:hAnsi="Consolas" w:cs="Times New Roman"/>
+          <w:color w:val="808080"/>
+          <w:sz w:val="25"/>
+          <w:szCs w:val="25"/>
+        </w:rPr>
+        <w:t>&gt;</w:t>
+      </w:r>
+    </w:p>
+    <w:p>
+      <w:pPr>
+        <w:shd w:val="clear" w:color="auto" w:fill="1E1E1E"/>
+        <w:spacing w:after="0" w:line="337" w:lineRule="atLeast"/>
+        <w:rPr>
+          <w:rFonts w:ascii="Consolas" w:eastAsia="Times New Roman" w:hAnsi="Consolas" w:cs="Times New Roman"/>
+          <w:color w:val="D4D4D4"/>
+          <w:sz w:val="25"/>
+          <w:szCs w:val="25"/>
+        </w:rPr>
+      </w:pPr>
+      <w:r>
+        <w:rPr>
+          <w:rFonts w:ascii="Consolas" w:eastAsia="Times New Roman" w:hAnsi="Consolas" w:cs="Times New Roman"/>
+          <w:color w:val="D4D4D4"/>
+          <w:sz w:val="25"/>
+          <w:szCs w:val="25"/>
+        </w:rPr>
+        <w:t>                        </w:t>
+      </w:r>
+      <w:r>
+        <w:rPr>
+          <w:rFonts w:ascii="Consolas" w:eastAsia="Times New Roman" w:hAnsi="Consolas" w:cs="Times New Roman"/>
+          <w:color w:val="808080"/>
+          <w:sz w:val="25"/>
+          <w:szCs w:val="25"/>
+        </w:rPr>
+        <w:t>&lt;</w:t>
+      </w:r>
+      <w:r>
+        <w:rPr>
+          <w:rFonts w:ascii="Consolas" w:eastAsia="Times New Roman" w:hAnsi="Consolas" w:cs="Times New Roman"/>
+          <w:color w:val="569CD6"/>
+          <w:sz w:val="25"/>
+          <w:szCs w:val="25"/>
+        </w:rPr>
+        <w:t>h3</w:t>
+      </w:r>
+      <w:r>
+        <w:rPr>
+          <w:rFonts w:ascii="Consolas" w:eastAsia="Times New Roman" w:hAnsi="Consolas" w:cs="Times New Roman"/>
+          <w:color w:val="D4D4D4"/>
+          <w:sz w:val="25"/>
+          <w:szCs w:val="25"/>
+        </w:rPr>
+        <w:t> </w:t>
+      </w:r>
+      <w:r>
+        <w:rPr>
+          <w:rFonts w:ascii="Consolas" w:eastAsia="Times New Roman" w:hAnsi="Consolas" w:cs="Times New Roman"/>
+          <w:color w:val="9CDCFE"/>
+          <w:sz w:val="25"/>
+          <w:szCs w:val="25"/>
+        </w:rPr>
+        <w:t>class</w:t>
+      </w:r>
+      <w:r>
+        <w:rPr>
+          <w:rFonts w:ascii="Consolas" w:eastAsia="Times New Roman" w:hAnsi="Consolas" w:cs="Times New Roman"/>
+          <w:color w:val="D4D4D4"/>
+          <w:sz w:val="25"/>
+          <w:szCs w:val="25"/>
+        </w:rPr>
+        <w:t>=</w:t>
+      </w:r>
+      <w:r>
+        <w:rPr>
+          <w:rFonts w:ascii="Consolas" w:eastAsia="Times New Roman" w:hAnsi="Consolas" w:cs="Times New Roman"/>
+          <w:color w:val="CE9178"/>
+          <w:sz w:val="25"/>
+          <w:szCs w:val="25"/>
+        </w:rPr>
+        <w:t>"viewed_title"</w:t>
+      </w:r>
+      <w:r>
+        <w:rPr>
+          <w:rFonts w:ascii="Consolas" w:eastAsia="Times New Roman" w:hAnsi="Consolas" w:cs="Times New Roman"/>
+          <w:color w:val="808080"/>
+          <w:sz w:val="25"/>
+          <w:szCs w:val="25"/>
+        </w:rPr>
+        <w:t>&gt;</w:t>
+      </w:r>
+      <w:r>
+        <w:rPr>
+          <w:rFonts w:ascii="Consolas" w:eastAsia="Times New Roman" w:hAnsi="Consolas" w:cs="Times New Roman"/>
+          <w:color w:val="D4D4D4"/>
+          <w:sz w:val="25"/>
+          <w:szCs w:val="25"/>
+        </w:rPr>
+        <w:t>Product Details</w:t>
+      </w:r>
+      <w:r>
+        <w:rPr>
+          <w:rFonts w:ascii="Consolas" w:eastAsia="Times New Roman" w:hAnsi="Consolas" w:cs="Times New Roman"/>
+          <w:color w:val="808080"/>
+          <w:sz w:val="25"/>
+          <w:szCs w:val="25"/>
+        </w:rPr>
+        <w:t>&lt;/</w:t>
+      </w:r>
+      <w:r>
+        <w:rPr>
+          <w:rFonts w:ascii="Consolas" w:eastAsia="Times New Roman" w:hAnsi="Consolas" w:cs="Times New Roman"/>
+          <w:color w:val="569CD6"/>
+          <w:sz w:val="25"/>
+          <w:szCs w:val="25"/>
+        </w:rPr>
+        <w:t>h3</w:t>
+      </w:r>
+      <w:r>
+        <w:rPr>
+          <w:rFonts w:ascii="Consolas" w:eastAsia="Times New Roman" w:hAnsi="Consolas" w:cs="Times New Roman"/>
+          <w:color w:val="808080"/>
+          <w:sz w:val="25"/>
+          <w:szCs w:val="25"/>
+        </w:rPr>
+        <w:t>&gt;</w:t>
+      </w:r>
+    </w:p>
+    <w:p>
+      <w:pPr>
+        <w:shd w:val="clear" w:color="auto" w:fill="1E1E1E"/>
+        <w:spacing w:after="0" w:line="337" w:lineRule="atLeast"/>
+        <w:rPr>
+          <w:rFonts w:ascii="Consolas" w:eastAsia="Times New Roman" w:hAnsi="Consolas" w:cs="Times New Roman"/>
+          <w:color w:val="D4D4D4"/>
+          <w:sz w:val="25"/>
+          <w:szCs w:val="25"/>
+        </w:rPr>
+      </w:pPr>
+      <w:r>
+        <w:rPr>
+          <w:rFonts w:ascii="Consolas" w:eastAsia="Times New Roman" w:hAnsi="Consolas" w:cs="Times New Roman"/>
+          <w:color w:val="D4D4D4"/>
+          <w:sz w:val="25"/>
+          <w:szCs w:val="25"/>
+        </w:rPr>
+        <w:t>                        </w:t>
+      </w:r>
+      <w:r>
+        <w:rPr>
+          <w:rFonts w:ascii="Consolas" w:eastAsia="Times New Roman" w:hAnsi="Consolas" w:cs="Times New Roman"/>
+          <w:color w:val="808080"/>
+          <w:sz w:val="25"/>
+          <w:szCs w:val="25"/>
+        </w:rPr>
+        <w:t>&lt;</w:t>
+      </w:r>
+      <w:r>
+        <w:rPr>
+          <w:rFonts w:ascii="Consolas" w:eastAsia="Times New Roman" w:hAnsi="Consolas" w:cs="Times New Roman"/>
+          <w:color w:val="569CD6"/>
+          <w:sz w:val="25"/>
+          <w:szCs w:val="25"/>
+        </w:rPr>
+        <w:t>div</w:t>
+      </w:r>
+      <w:r>
+        <w:rPr>
+          <w:rFonts w:ascii="Consolas" w:eastAsia="Times New Roman" w:hAnsi="Consolas" w:cs="Times New Roman"/>
+          <w:color w:val="D4D4D4"/>
+          <w:sz w:val="25"/>
+          <w:szCs w:val="25"/>
+        </w:rPr>
+        <w:t> </w:t>
+      </w:r>
+      <w:r>
+        <w:rPr>
+          <w:rFonts w:ascii="Consolas" w:eastAsia="Times New Roman" w:hAnsi="Consolas" w:cs="Times New Roman"/>
+          <w:color w:val="9CDCFE"/>
+          <w:sz w:val="25"/>
+          <w:szCs w:val="25"/>
+        </w:rPr>
+        <w:t>class</w:t>
+      </w:r>
+      <w:r>
+        <w:rPr>
+          <w:rFonts w:ascii="Consolas" w:eastAsia="Times New Roman" w:hAnsi="Consolas" w:cs="Times New Roman"/>
+          <w:color w:val="D4D4D4"/>
+          <w:sz w:val="25"/>
+          <w:szCs w:val="25"/>
+        </w:rPr>
+        <w:t>=</w:t>
+      </w:r>
+      <w:r>
+        <w:rPr>
+          <w:rFonts w:ascii="Consolas" w:eastAsia="Times New Roman" w:hAnsi="Consolas" w:cs="Times New Roman"/>
+          <w:color w:val="CE9178"/>
+          <w:sz w:val="25"/>
+          <w:szCs w:val="25"/>
+        </w:rPr>
+        <w:t>"viewed_nav_container"</w:t>
+      </w:r>
+      <w:r>
+        <w:rPr>
+          <w:rFonts w:ascii="Consolas" w:eastAsia="Times New Roman" w:hAnsi="Consolas" w:cs="Times New Roman"/>
+          <w:color w:val="808080"/>
+          <w:sz w:val="25"/>
+          <w:szCs w:val="25"/>
+        </w:rPr>
+        <w:t>&gt;</w:t>
+      </w:r>
+    </w:p>
+    <w:p>
+      <w:pPr>
+        <w:shd w:val="clear" w:color="auto" w:fill="1E1E1E"/>
+        <w:spacing w:after="0" w:line="337" w:lineRule="atLeast"/>
+        <w:rPr>
+          <w:rFonts w:ascii="Consolas" w:eastAsia="Times New Roman" w:hAnsi="Consolas" w:cs="Times New Roman"/>
+          <w:color w:val="D4D4D4"/>
+          <w:sz w:val="25"/>
+          <w:szCs w:val="25"/>
+        </w:rPr>
+      </w:pPr>
+      <w:r>
+        <w:rPr>
+          <w:rFonts w:ascii="Consolas" w:eastAsia="Times New Roman" w:hAnsi="Consolas" w:cs="Times New Roman"/>
+          <w:color w:val="D4D4D4"/>
+          <w:sz w:val="25"/>
+          <w:szCs w:val="25"/>
+        </w:rPr>
+        <w:t>                            </w:t>
+      </w:r>
+      <w:r>
+        <w:rPr>
+          <w:rFonts w:ascii="Consolas" w:eastAsia="Times New Roman" w:hAnsi="Consolas" w:cs="Times New Roman"/>
+          <w:color w:val="808080"/>
+          <w:sz w:val="25"/>
+          <w:szCs w:val="25"/>
+        </w:rPr>
+        <w:t>&lt;</w:t>
+      </w:r>
+      <w:r>
+        <w:rPr>
+          <w:rFonts w:ascii="Consolas" w:eastAsia="Times New Roman" w:hAnsi="Consolas" w:cs="Times New Roman"/>
+          <w:color w:val="569CD6"/>
+          <w:sz w:val="25"/>
+          <w:szCs w:val="25"/>
+        </w:rPr>
+        <w:t>div</w:t>
+      </w:r>
+      <w:r>
+        <w:rPr>
+          <w:rFonts w:ascii="Consolas" w:eastAsia="Times New Roman" w:hAnsi="Consolas" w:cs="Times New Roman"/>
+          <w:color w:val="D4D4D4"/>
+          <w:sz w:val="25"/>
+          <w:szCs w:val="25"/>
+        </w:rPr>
+        <w:t> </w:t>
+      </w:r>
+      <w:r>
+        <w:rPr>
+          <w:rFonts w:ascii="Consolas" w:eastAsia="Times New Roman" w:hAnsi="Consolas" w:cs="Times New Roman"/>
+          <w:color w:val="9CDCFE"/>
+          <w:sz w:val="25"/>
+          <w:szCs w:val="25"/>
+        </w:rPr>
+        <w:t>class</w:t>
+      </w:r>
+      <w:r>
+        <w:rPr>
+          <w:rFonts w:ascii="Consolas" w:eastAsia="Times New Roman" w:hAnsi="Consolas" w:cs="Times New Roman"/>
+          <w:color w:val="D4D4D4"/>
+          <w:sz w:val="25"/>
+          <w:szCs w:val="25"/>
+        </w:rPr>
+        <w:t>=</w:t>
+      </w:r>
+      <w:r>
+        <w:rPr>
+          <w:rFonts w:ascii="Consolas" w:eastAsia="Times New Roman" w:hAnsi="Consolas" w:cs="Times New Roman"/>
+          <w:color w:val="CE9178"/>
+          <w:sz w:val="25"/>
+          <w:szCs w:val="25"/>
+        </w:rPr>
+        <w:t>"viewed_nav viewed_prev"</w:t>
+      </w:r>
+      <w:r>
+        <w:rPr>
+          <w:rFonts w:ascii="Consolas" w:eastAsia="Times New Roman" w:hAnsi="Consolas" w:cs="Times New Roman"/>
+          <w:color w:val="808080"/>
+          <w:sz w:val="25"/>
+          <w:szCs w:val="25"/>
+        </w:rPr>
+        <w:t>&gt;&lt;</w:t>
+      </w:r>
+      <w:r>
+        <w:rPr>
+          <w:rFonts w:ascii="Consolas" w:eastAsia="Times New Roman" w:hAnsi="Consolas" w:cs="Times New Roman"/>
+          <w:color w:val="569CD6"/>
+          <w:sz w:val="25"/>
+          <w:szCs w:val="25"/>
+        </w:rPr>
+        <w:t>i</w:t>
+      </w:r>
+      <w:r>
+        <w:rPr>
+          <w:rFonts w:ascii="Consolas" w:eastAsia="Times New Roman" w:hAnsi="Consolas" w:cs="Times New Roman"/>
+          <w:color w:val="D4D4D4"/>
+          <w:sz w:val="25"/>
+          <w:szCs w:val="25"/>
+        </w:rPr>
+        <w:t> </w:t>
+      </w:r>
+      <w:r>
+        <w:rPr>
+          <w:rFonts w:ascii="Consolas" w:eastAsia="Times New Roman" w:hAnsi="Consolas" w:cs="Times New Roman"/>
+          <w:color w:val="9CDCFE"/>
+          <w:sz w:val="25"/>
+          <w:szCs w:val="25"/>
+        </w:rPr>
+        <w:t>class</w:t>
+      </w:r>
+      <w:r>
+        <w:rPr>
+          <w:rFonts w:ascii="Consolas" w:eastAsia="Times New Roman" w:hAnsi="Consolas" w:cs="Times New Roman"/>
+          <w:color w:val="D4D4D4"/>
+          <w:sz w:val="25"/>
+          <w:szCs w:val="25"/>
+        </w:rPr>
+        <w:t>=</w:t>
+      </w:r>
+      <w:r>
+        <w:rPr>
+          <w:rFonts w:ascii="Consolas" w:eastAsia="Times New Roman" w:hAnsi="Consolas" w:cs="Times New Roman"/>
+          <w:color w:val="CE9178"/>
+          <w:sz w:val="25"/>
+          <w:szCs w:val="25"/>
+        </w:rPr>
+        <w:t>"fas fa-chevron-left"</w:t>
+      </w:r>
+      <w:r>
+        <w:rPr>
+          <w:rFonts w:ascii="Consolas" w:eastAsia="Times New Roman" w:hAnsi="Consolas" w:cs="Times New Roman"/>
+          <w:color w:val="808080"/>
+          <w:sz w:val="25"/>
+          <w:szCs w:val="25"/>
+        </w:rPr>
+        <w:t>&gt;&lt;/</w:t>
+      </w:r>
+      <w:r>
+        <w:rPr>
+          <w:rFonts w:ascii="Consolas" w:eastAsia="Times New Roman" w:hAnsi="Consolas" w:cs="Times New Roman"/>
+          <w:color w:val="569CD6"/>
+          <w:sz w:val="25"/>
+          <w:szCs w:val="25"/>
+        </w:rPr>
+        <w:t>i</w:t>
+      </w:r>
+      <w:r>
+        <w:rPr>
+          <w:rFonts w:ascii="Consolas" w:eastAsia="Times New Roman" w:hAnsi="Consolas" w:cs="Times New Roman"/>
+          <w:color w:val="808080"/>
+          <w:sz w:val="25"/>
+          <w:szCs w:val="25"/>
+        </w:rPr>
+        <w:t>&gt;&lt;/</w:t>
+      </w:r>
+      <w:r>
+        <w:rPr>
+          <w:rFonts w:ascii="Consolas" w:eastAsia="Times New Roman" w:hAnsi="Consolas" w:cs="Times New Roman"/>
+          <w:color w:val="569CD6"/>
+          <w:sz w:val="25"/>
+          <w:szCs w:val="25"/>
+        </w:rPr>
+        <w:t>div</w:t>
+      </w:r>
+      <w:r>
+        <w:rPr>
+          <w:rFonts w:ascii="Consolas" w:eastAsia="Times New Roman" w:hAnsi="Consolas" w:cs="Times New Roman"/>
+          <w:color w:val="808080"/>
+          <w:sz w:val="25"/>
+          <w:szCs w:val="25"/>
+        </w:rPr>
+        <w:t>&gt;</w:t>
+      </w:r>
+    </w:p>
+    <w:p>
+      <w:pPr>
+        <w:shd w:val="clear" w:color="auto" w:fill="1E1E1E"/>
+        <w:spacing w:after="0" w:line="337" w:lineRule="atLeast"/>
+        <w:rPr>
+          <w:rFonts w:ascii="Consolas" w:eastAsia="Times New Roman" w:hAnsi="Consolas" w:cs="Times New Roman"/>
+          <w:color w:val="D4D4D4"/>
+          <w:sz w:val="25"/>
+          <w:szCs w:val="25"/>
+        </w:rPr>
+      </w:pPr>
+      <w:r>
+        <w:rPr>
+          <w:rFonts w:ascii="Consolas" w:eastAsia="Times New Roman" w:hAnsi="Consolas" w:cs="Times New Roman"/>
+          <w:color w:val="D4D4D4"/>
+          <w:sz w:val="25"/>
+          <w:szCs w:val="25"/>
+        </w:rPr>
+        <w:t>                            </w:t>
+      </w:r>
+      <w:r>
+        <w:rPr>
+          <w:rFonts w:ascii="Consolas" w:eastAsia="Times New Roman" w:hAnsi="Consolas" w:cs="Times New Roman"/>
+          <w:color w:val="808080"/>
+          <w:sz w:val="25"/>
+          <w:szCs w:val="25"/>
+        </w:rPr>
+        <w:t>&lt;</w:t>
+      </w:r>
+      <w:r>
+        <w:rPr>
+          <w:rFonts w:ascii="Consolas" w:eastAsia="Times New Roman" w:hAnsi="Consolas" w:cs="Times New Roman"/>
+          <w:color w:val="569CD6"/>
+          <w:sz w:val="25"/>
+          <w:szCs w:val="25"/>
+        </w:rPr>
+        <w:t>div</w:t>
+      </w:r>
+      <w:r>
+        <w:rPr>
+          <w:rFonts w:ascii="Consolas" w:eastAsia="Times New Roman" w:hAnsi="Consolas" w:cs="Times New Roman"/>
+          <w:color w:val="D4D4D4"/>
+          <w:sz w:val="25"/>
+          <w:szCs w:val="25"/>
+        </w:rPr>
+        <w:t> </w:t>
+      </w:r>
+      <w:r>
+        <w:rPr>
+          <w:rFonts w:ascii="Consolas" w:eastAsia="Times New Roman" w:hAnsi="Consolas" w:cs="Times New Roman"/>
+          <w:color w:val="9CDCFE"/>
+          <w:sz w:val="25"/>
+          <w:szCs w:val="25"/>
+        </w:rPr>
+        <w:t>class</w:t>
+      </w:r>
+      <w:r>
+        <w:rPr>
+          <w:rFonts w:ascii="Consolas" w:eastAsia="Times New Roman" w:hAnsi="Consolas" w:cs="Times New Roman"/>
+          <w:color w:val="D4D4D4"/>
+          <w:sz w:val="25"/>
+          <w:szCs w:val="25"/>
+        </w:rPr>
+        <w:t>=</w:t>
+      </w:r>
+      <w:r>
+        <w:rPr>
+          <w:rFonts w:ascii="Consolas" w:eastAsia="Times New Roman" w:hAnsi="Consolas" w:cs="Times New Roman"/>
+          <w:color w:val="CE9178"/>
+          <w:sz w:val="25"/>
+          <w:szCs w:val="25"/>
+        </w:rPr>
+        <w:t>"viewed_nav viewed_next"</w:t>
+      </w:r>
+      <w:r>
+        <w:rPr>
+          <w:rFonts w:ascii="Consolas" w:eastAsia="Times New Roman" w:hAnsi="Consolas" w:cs="Times New Roman"/>
+          <w:color w:val="808080"/>
+          <w:sz w:val="25"/>
+          <w:szCs w:val="25"/>
+        </w:rPr>
+        <w:t>&gt;&lt;</w:t>
+      </w:r>
+      <w:r>
+        <w:rPr>
+          <w:rFonts w:ascii="Consolas" w:eastAsia="Times New Roman" w:hAnsi="Consolas" w:cs="Times New Roman"/>
+          <w:color w:val="569CD6"/>
+          <w:sz w:val="25"/>
+          <w:szCs w:val="25"/>
+        </w:rPr>
+        <w:t>i</w:t>
+      </w:r>
+      <w:r>
+        <w:rPr>
+          <w:rFonts w:ascii="Consolas" w:eastAsia="Times New Roman" w:hAnsi="Consolas" w:cs="Times New Roman"/>
+          <w:color w:val="D4D4D4"/>
+          <w:sz w:val="25"/>
+          <w:szCs w:val="25"/>
+        </w:rPr>
+        <w:t> </w:t>
+      </w:r>
+      <w:r>
+        <w:rPr>
+          <w:rFonts w:ascii="Consolas" w:eastAsia="Times New Roman" w:hAnsi="Consolas" w:cs="Times New Roman"/>
+          <w:color w:val="9CDCFE"/>
+          <w:sz w:val="25"/>
+          <w:szCs w:val="25"/>
+        </w:rPr>
+        <w:t>class</w:t>
+      </w:r>
+      <w:r>
+        <w:rPr>
+          <w:rFonts w:ascii="Consolas" w:eastAsia="Times New Roman" w:hAnsi="Consolas" w:cs="Times New Roman"/>
+          <w:color w:val="D4D4D4"/>
+          <w:sz w:val="25"/>
+          <w:szCs w:val="25"/>
+        </w:rPr>
+        <w:t>=</w:t>
+      </w:r>
+      <w:r>
+        <w:rPr>
+          <w:rFonts w:ascii="Consolas" w:eastAsia="Times New Roman" w:hAnsi="Consolas" w:cs="Times New Roman"/>
+          <w:color w:val="CE9178"/>
+          <w:sz w:val="25"/>
+          <w:szCs w:val="25"/>
+        </w:rPr>
+        <w:t>"fas fa-chevron-right"</w:t>
+      </w:r>
+      <w:r>
+        <w:rPr>
+          <w:rFonts w:ascii="Consolas" w:eastAsia="Times New Roman" w:hAnsi="Consolas" w:cs="Times New Roman"/>
+          <w:color w:val="808080"/>
+          <w:sz w:val="25"/>
+          <w:szCs w:val="25"/>
+        </w:rPr>
+        <w:t>&gt;&lt;/</w:t>
+      </w:r>
+      <w:r>
+        <w:rPr>
+          <w:rFonts w:ascii="Consolas" w:eastAsia="Times New Roman" w:hAnsi="Consolas" w:cs="Times New Roman"/>
+          <w:color w:val="569CD6"/>
+          <w:sz w:val="25"/>
+          <w:szCs w:val="25"/>
+        </w:rPr>
+        <w:t>i</w:t>
+      </w:r>
+      <w:r>
+        <w:rPr>
+          <w:rFonts w:ascii="Consolas" w:eastAsia="Times New Roman" w:hAnsi="Consolas" w:cs="Times New Roman"/>
+          <w:color w:val="808080"/>
+          <w:sz w:val="25"/>
+          <w:szCs w:val="25"/>
+        </w:rPr>
+        <w:t>&gt;&lt;/</w:t>
+      </w:r>
+      <w:r>
+        <w:rPr>
+          <w:rFonts w:ascii="Consolas" w:eastAsia="Times New Roman" w:hAnsi="Consolas" w:cs="Times New Roman"/>
+          <w:color w:val="569CD6"/>
+          <w:sz w:val="25"/>
+          <w:szCs w:val="25"/>
+        </w:rPr>
+        <w:t>div</w:t>
+      </w:r>
+      <w:r>
+        <w:rPr>
+          <w:rFonts w:ascii="Consolas" w:eastAsia="Times New Roman" w:hAnsi="Consolas" w:cs="Times New Roman"/>
+          <w:color w:val="808080"/>
+          <w:sz w:val="25"/>
+          <w:szCs w:val="25"/>
+        </w:rPr>
+        <w:t>&gt;</w:t>
+      </w:r>
+    </w:p>
+    <w:p>
+      <w:pPr>
+        <w:shd w:val="clear" w:color="auto" w:fill="1E1E1E"/>
+        <w:spacing w:after="0" w:line="337" w:lineRule="atLeast"/>
+        <w:rPr>
+          <w:rFonts w:ascii="Consolas" w:eastAsia="Times New Roman" w:hAnsi="Consolas" w:cs="Times New Roman"/>
+          <w:color w:val="D4D4D4"/>
+          <w:sz w:val="25"/>
+          <w:szCs w:val="25"/>
+        </w:rPr>
+      </w:pPr>
+      <w:r>
+        <w:rPr>
+          <w:rFonts w:ascii="Consolas" w:eastAsia="Times New Roman" w:hAnsi="Consolas" w:cs="Times New Roman"/>
+          <w:color w:val="D4D4D4"/>
+          <w:sz w:val="25"/>
+          <w:szCs w:val="25"/>
+        </w:rPr>
+        <w:t>                        </w:t>
+      </w:r>
+      <w:r>
+        <w:rPr>
+          <w:rFonts w:ascii="Consolas" w:eastAsia="Times New Roman" w:hAnsi="Consolas" w:cs="Times New Roman"/>
+          <w:color w:val="808080"/>
+          <w:sz w:val="25"/>
+          <w:szCs w:val="25"/>
+        </w:rPr>
+        <w:t>&lt;/</w:t>
+      </w:r>
+      <w:r>
+        <w:rPr>
+          <w:rFonts w:ascii="Consolas" w:eastAsia="Times New Roman" w:hAnsi="Consolas" w:cs="Times New Roman"/>
+          <w:color w:val="569CD6"/>
+          <w:sz w:val="25"/>
+          <w:szCs w:val="25"/>
+        </w:rPr>
+        <w:t>div</w:t>
+      </w:r>
+      <w:r>
+        <w:rPr>
+          <w:rFonts w:ascii="Consolas" w:eastAsia="Times New Roman" w:hAnsi="Consolas" w:cs="Times New Roman"/>
+          <w:color w:val="808080"/>
+          <w:sz w:val="25"/>
+          <w:szCs w:val="25"/>
+        </w:rPr>
+        <w:t>&gt;</w:t>
+      </w:r>
+    </w:p>
+    <w:p>
+      <w:pPr>
+        <w:shd w:val="clear" w:color="auto" w:fill="1E1E1E"/>
+        <w:spacing w:after="0" w:line="337" w:lineRule="atLeast"/>
+        <w:rPr>
+          <w:rFonts w:ascii="Consolas" w:eastAsia="Times New Roman" w:hAnsi="Consolas" w:cs="Times New Roman"/>
+          <w:color w:val="D4D4D4"/>
+          <w:sz w:val="25"/>
+          <w:szCs w:val="25"/>
+        </w:rPr>
+      </w:pPr>
+      <w:r>
+        <w:rPr>
+          <w:rFonts w:ascii="Consolas" w:eastAsia="Times New Roman" w:hAnsi="Consolas" w:cs="Times New Roman"/>
+          <w:color w:val="D4D4D4"/>
+          <w:sz w:val="25"/>
+          <w:szCs w:val="25"/>
+        </w:rPr>
+        <w:t>                    </w:t>
+      </w:r>
+      <w:r>
+        <w:rPr>
+          <w:rFonts w:ascii="Consolas" w:eastAsia="Times New Roman" w:hAnsi="Consolas" w:cs="Times New Roman"/>
+          <w:color w:val="808080"/>
+          <w:sz w:val="25"/>
+          <w:szCs w:val="25"/>
+        </w:rPr>
+        <w:t>&lt;/</w:t>
+      </w:r>
+      <w:r>
+        <w:rPr>
+          <w:rFonts w:ascii="Consolas" w:eastAsia="Times New Roman" w:hAnsi="Consolas" w:cs="Times New Roman"/>
+          <w:color w:val="569CD6"/>
+          <w:sz w:val="25"/>
+          <w:szCs w:val="25"/>
+        </w:rPr>
+        <w:t>div</w:t>
+      </w:r>
+      <w:r>
+        <w:rPr>
+          <w:rFonts w:ascii="Consolas" w:eastAsia="Times New Roman" w:hAnsi="Consolas" w:cs="Times New Roman"/>
+          <w:color w:val="808080"/>
+          <w:sz w:val="25"/>
+          <w:szCs w:val="25"/>
+        </w:rPr>
+        <w:t>&gt;</w:t>
+      </w:r>
+    </w:p>
+    <w:p>
+      <w:pPr>
+        <w:shd w:val="clear" w:color="auto" w:fill="1E1E1E"/>
+        <w:spacing w:after="250" w:line="337" w:lineRule="atLeast"/>
+        <w:rPr>
+          <w:rFonts w:ascii="Consolas" w:eastAsia="Times New Roman" w:hAnsi="Consolas" w:cs="Times New Roman"/>
+          <w:color w:val="D4D4D4"/>
+          <w:sz w:val="25"/>
+          <w:szCs w:val="25"/>
+        </w:rPr>
+      </w:pPr>
+    </w:p>
+    <w:p>
+      <w:pPr>
+        <w:shd w:val="clear" w:color="auto" w:fill="1E1E1E"/>
+        <w:spacing w:after="0" w:line="337" w:lineRule="atLeast"/>
+        <w:rPr>
+          <w:rFonts w:ascii="Consolas" w:eastAsia="Times New Roman" w:hAnsi="Consolas" w:cs="Times New Roman"/>
+          <w:color w:val="D4D4D4"/>
+          <w:sz w:val="25"/>
+          <w:szCs w:val="25"/>
+        </w:rPr>
+      </w:pPr>
+      <w:r>
+        <w:rPr>
+          <w:rFonts w:ascii="Consolas" w:eastAsia="Times New Roman" w:hAnsi="Consolas" w:cs="Times New Roman"/>
+          <w:color w:val="808080"/>
+          <w:sz w:val="25"/>
+          <w:szCs w:val="25"/>
+        </w:rPr>
+        <w:t>&lt;</w:t>
+      </w:r>
+      <w:r>
+        <w:rPr>
+          <w:rFonts w:ascii="Consolas" w:eastAsia="Times New Roman" w:hAnsi="Consolas" w:cs="Times New Roman"/>
+          <w:color w:val="569CD6"/>
+          <w:sz w:val="25"/>
+          <w:szCs w:val="25"/>
+        </w:rPr>
+        <w:t>ul</w:t>
+      </w:r>
+      <w:r>
+        <w:rPr>
+          <w:rFonts w:ascii="Consolas" w:eastAsia="Times New Roman" w:hAnsi="Consolas" w:cs="Times New Roman"/>
+          <w:color w:val="D4D4D4"/>
+          <w:sz w:val="25"/>
+          <w:szCs w:val="25"/>
+        </w:rPr>
+        <w:t> </w:t>
+      </w:r>
+      <w:r>
+        <w:rPr>
+          <w:rFonts w:ascii="Consolas" w:eastAsia="Times New Roman" w:hAnsi="Consolas" w:cs="Times New Roman"/>
+          <w:color w:val="9CDCFE"/>
+          <w:sz w:val="25"/>
+          <w:szCs w:val="25"/>
+        </w:rPr>
+        <w:t>class</w:t>
+      </w:r>
+      <w:r>
+        <w:rPr>
+          <w:rFonts w:ascii="Consolas" w:eastAsia="Times New Roman" w:hAnsi="Consolas" w:cs="Times New Roman"/>
+          <w:color w:val="D4D4D4"/>
+          <w:sz w:val="25"/>
+          <w:szCs w:val="25"/>
+        </w:rPr>
+        <w:t>=</w:t>
+      </w:r>
+      <w:r>
+        <w:rPr>
+          <w:rFonts w:ascii="Consolas" w:eastAsia="Times New Roman" w:hAnsi="Consolas" w:cs="Times New Roman"/>
+          <w:color w:val="CE9178"/>
+          <w:sz w:val="25"/>
+          <w:szCs w:val="25"/>
+        </w:rPr>
+        <w:t>"nav nav-tabs"</w:t>
+      </w:r>
+      <w:r>
+        <w:rPr>
+          <w:rFonts w:ascii="Consolas" w:eastAsia="Times New Roman" w:hAnsi="Consolas" w:cs="Times New Roman"/>
+          <w:color w:val="D4D4D4"/>
+          <w:sz w:val="25"/>
+          <w:szCs w:val="25"/>
+        </w:rPr>
+        <w:t> </w:t>
+      </w:r>
+      <w:r>
+        <w:rPr>
+          <w:rFonts w:ascii="Consolas" w:eastAsia="Times New Roman" w:hAnsi="Consolas" w:cs="Times New Roman"/>
+          <w:color w:val="9CDCFE"/>
+          <w:sz w:val="25"/>
+          <w:szCs w:val="25"/>
+        </w:rPr>
+        <w:t>id</w:t>
+      </w:r>
+      <w:r>
+        <w:rPr>
+          <w:rFonts w:ascii="Consolas" w:eastAsia="Times New Roman" w:hAnsi="Consolas" w:cs="Times New Roman"/>
+          <w:color w:val="D4D4D4"/>
+          <w:sz w:val="25"/>
+          <w:szCs w:val="25"/>
+        </w:rPr>
+        <w:t>=</w:t>
+      </w:r>
+      <w:r>
+        <w:rPr>
+          <w:rFonts w:ascii="Consolas" w:eastAsia="Times New Roman" w:hAnsi="Consolas" w:cs="Times New Roman"/>
+          <w:color w:val="CE9178"/>
+          <w:sz w:val="25"/>
+          <w:szCs w:val="25"/>
+        </w:rPr>
+        <w:t>"myTab"</w:t>
+      </w:r>
+      <w:r>
+        <w:rPr>
+          <w:rFonts w:ascii="Consolas" w:eastAsia="Times New Roman" w:hAnsi="Consolas" w:cs="Times New Roman"/>
+          <w:color w:val="D4D4D4"/>
+          <w:sz w:val="25"/>
+          <w:szCs w:val="25"/>
+        </w:rPr>
+        <w:t> </w:t>
+      </w:r>
+      <w:r>
+        <w:rPr>
+          <w:rFonts w:ascii="Consolas" w:eastAsia="Times New Roman" w:hAnsi="Consolas" w:cs="Times New Roman"/>
+          <w:color w:val="9CDCFE"/>
+          <w:sz w:val="25"/>
+          <w:szCs w:val="25"/>
+        </w:rPr>
+        <w:t>role</w:t>
+      </w:r>
+      <w:r>
+        <w:rPr>
+          <w:rFonts w:ascii="Consolas" w:eastAsia="Times New Roman" w:hAnsi="Consolas" w:cs="Times New Roman"/>
+          <w:color w:val="D4D4D4"/>
+          <w:sz w:val="25"/>
+          <w:szCs w:val="25"/>
+        </w:rPr>
+        <w:t>=</w:t>
+      </w:r>
+      <w:r>
+        <w:rPr>
+          <w:rFonts w:ascii="Consolas" w:eastAsia="Times New Roman" w:hAnsi="Consolas" w:cs="Times New Roman"/>
+          <w:color w:val="CE9178"/>
+          <w:sz w:val="25"/>
+          <w:szCs w:val="25"/>
+        </w:rPr>
+        <w:t>"tablist"</w:t>
+      </w:r>
+      <w:r>
+        <w:rPr>
+          <w:rFonts w:ascii="Consolas" w:eastAsia="Times New Roman" w:hAnsi="Consolas" w:cs="Times New Roman"/>
+          <w:color w:val="808080"/>
+          <w:sz w:val="25"/>
+          <w:szCs w:val="25"/>
+        </w:rPr>
+        <w:t>&gt;</w:t>
+      </w:r>
+    </w:p>
+    <w:p>
+      <w:pPr>
+        <w:shd w:val="clear" w:color="auto" w:fill="1E1E1E"/>
+        <w:spacing w:after="0" w:line="337" w:lineRule="atLeast"/>
+        <w:rPr>
+          <w:rFonts w:ascii="Consolas" w:eastAsia="Times New Roman" w:hAnsi="Consolas" w:cs="Times New Roman"/>
+          <w:color w:val="D4D4D4"/>
+          <w:sz w:val="25"/>
+          <w:szCs w:val="25"/>
+        </w:rPr>
+      </w:pPr>
+      <w:r>
+        <w:rPr>
+          <w:rFonts w:ascii="Consolas" w:eastAsia="Times New Roman" w:hAnsi="Consolas" w:cs="Times New Roman"/>
+          <w:color w:val="D4D4D4"/>
+          <w:sz w:val="25"/>
+          <w:szCs w:val="25"/>
+        </w:rPr>
+        <w:t>  </w:t>
+      </w:r>
+      <w:r>
+        <w:rPr>
+          <w:rFonts w:ascii="Consolas" w:eastAsia="Times New Roman" w:hAnsi="Consolas" w:cs="Times New Roman"/>
+          <w:color w:val="808080"/>
+          <w:sz w:val="25"/>
+          <w:szCs w:val="25"/>
+        </w:rPr>
+        <w:t>&lt;</w:t>
+      </w:r>
+      <w:r>
+        <w:rPr>
+          <w:rFonts w:ascii="Consolas" w:eastAsia="Times New Roman" w:hAnsi="Consolas" w:cs="Times New Roman"/>
+          <w:color w:val="569CD6"/>
+          <w:sz w:val="25"/>
+          <w:szCs w:val="25"/>
+        </w:rPr>
+        <w:t>li</w:t>
+      </w:r>
+      <w:r>
+        <w:rPr>
+          <w:rFonts w:ascii="Consolas" w:eastAsia="Times New Roman" w:hAnsi="Consolas" w:cs="Times New Roman"/>
+          <w:color w:val="D4D4D4"/>
+          <w:sz w:val="25"/>
+          <w:szCs w:val="25"/>
+        </w:rPr>
+        <w:t> </w:t>
+      </w:r>
+      <w:r>
+        <w:rPr>
+          <w:rFonts w:ascii="Consolas" w:eastAsia="Times New Roman" w:hAnsi="Consolas" w:cs="Times New Roman"/>
+          <w:color w:val="9CDCFE"/>
+          <w:sz w:val="25"/>
+          <w:szCs w:val="25"/>
+        </w:rPr>
+        <w:t>class</w:t>
+      </w:r>
+      <w:r>
+        <w:rPr>
+          <w:rFonts w:ascii="Consolas" w:eastAsia="Times New Roman" w:hAnsi="Consolas" w:cs="Times New Roman"/>
+          <w:color w:val="D4D4D4"/>
+          <w:sz w:val="25"/>
+          <w:szCs w:val="25"/>
+        </w:rPr>
+        <w:t>=</w:t>
+      </w:r>
+      <w:r>
+        <w:rPr>
+          <w:rFonts w:ascii="Consolas" w:eastAsia="Times New Roman" w:hAnsi="Consolas" w:cs="Times New Roman"/>
+          <w:color w:val="CE9178"/>
+          <w:sz w:val="25"/>
+          <w:szCs w:val="25"/>
+        </w:rPr>
+        <w:t>"nav-item"</w:t>
+      </w:r>
+      <w:r>
+        <w:rPr>
+          <w:rFonts w:ascii="Consolas" w:eastAsia="Times New Roman" w:hAnsi="Consolas" w:cs="Times New Roman"/>
+          <w:color w:val="808080"/>
+          <w:sz w:val="25"/>
+          <w:szCs w:val="25"/>
+        </w:rPr>
+        <w:t>&gt;</w:t>
+      </w:r>
+    </w:p>
+    <w:p>
+      <w:pPr>
+        <w:shd w:val="clear" w:color="auto" w:fill="1E1E1E"/>
+        <w:spacing w:after="0" w:line="337" w:lineRule="atLeast"/>
+        <w:rPr>
+          <w:rFonts w:ascii="Consolas" w:eastAsia="Times New Roman" w:hAnsi="Consolas" w:cs="Times New Roman"/>
+          <w:color w:val="D4D4D4"/>
+          <w:sz w:val="25"/>
+          <w:szCs w:val="25"/>
+        </w:rPr>
+      </w:pPr>
+      <w:r>
+        <w:rPr>
+          <w:rFonts w:ascii="Consolas" w:eastAsia="Times New Roman" w:hAnsi="Consolas" w:cs="Times New Roman"/>
+          <w:color w:val="D4D4D4"/>
+          <w:sz w:val="25"/>
+          <w:szCs w:val="25"/>
+        </w:rPr>
+        <w:t>    </w:t>
+      </w:r>
+      <w:r>
+        <w:rPr>
+          <w:rFonts w:ascii="Consolas" w:eastAsia="Times New Roman" w:hAnsi="Consolas" w:cs="Times New Roman"/>
+          <w:color w:val="808080"/>
+          <w:sz w:val="25"/>
+          <w:szCs w:val="25"/>
+        </w:rPr>
+        <w:t>&lt;</w:t>
+      </w:r>
+      <w:r>
+        <w:rPr>
+          <w:rFonts w:ascii="Consolas" w:eastAsia="Times New Roman" w:hAnsi="Consolas" w:cs="Times New Roman"/>
+          <w:color w:val="569CD6"/>
+          <w:sz w:val="25"/>
+          <w:szCs w:val="25"/>
+        </w:rPr>
+        <w:t>a</w:t>
+      </w:r>
+      <w:r>
+        <w:rPr>
+          <w:rFonts w:ascii="Consolas" w:eastAsia="Times New Roman" w:hAnsi="Consolas" w:cs="Times New Roman"/>
+          <w:color w:val="D4D4D4"/>
+          <w:sz w:val="25"/>
+          <w:szCs w:val="25"/>
+        </w:rPr>
+        <w:t> </w:t>
+      </w:r>
+      <w:r>
+        <w:rPr>
+          <w:rFonts w:ascii="Consolas" w:eastAsia="Times New Roman" w:hAnsi="Consolas" w:cs="Times New Roman"/>
+          <w:color w:val="9CDCFE"/>
+          <w:sz w:val="25"/>
+          <w:szCs w:val="25"/>
+        </w:rPr>
+        <w:t>class</w:t>
+      </w:r>
+      <w:r>
+        <w:rPr>
+          <w:rFonts w:ascii="Consolas" w:eastAsia="Times New Roman" w:hAnsi="Consolas" w:cs="Times New Roman"/>
+          <w:color w:val="D4D4D4"/>
+          <w:sz w:val="25"/>
+          <w:szCs w:val="25"/>
+        </w:rPr>
+        <w:t>=</w:t>
+      </w:r>
+      <w:r>
+        <w:rPr>
+          <w:rFonts w:ascii="Consolas" w:eastAsia="Times New Roman" w:hAnsi="Consolas" w:cs="Times New Roman"/>
+          <w:color w:val="CE9178"/>
+          <w:sz w:val="25"/>
+          <w:szCs w:val="25"/>
+        </w:rPr>
+        <w:t>"nav-link active"</w:t>
+      </w:r>
+      <w:r>
+        <w:rPr>
+          <w:rFonts w:ascii="Consolas" w:eastAsia="Times New Roman" w:hAnsi="Consolas" w:cs="Times New Roman"/>
+          <w:color w:val="D4D4D4"/>
+          <w:sz w:val="25"/>
+          <w:szCs w:val="25"/>
+        </w:rPr>
+        <w:t> </w:t>
+      </w:r>
+      <w:r>
+        <w:rPr>
+          <w:rFonts w:ascii="Consolas" w:eastAsia="Times New Roman" w:hAnsi="Consolas" w:cs="Times New Roman"/>
+          <w:color w:val="9CDCFE"/>
+          <w:sz w:val="25"/>
+          <w:szCs w:val="25"/>
+        </w:rPr>
+        <w:t>id</w:t>
+      </w:r>
+      <w:r>
+        <w:rPr>
+          <w:rFonts w:ascii="Consolas" w:eastAsia="Times New Roman" w:hAnsi="Consolas" w:cs="Times New Roman"/>
+          <w:color w:val="D4D4D4"/>
+          <w:sz w:val="25"/>
+          <w:szCs w:val="25"/>
+        </w:rPr>
+        <w:t>=</w:t>
+      </w:r>
+      <w:r>
+        <w:rPr>
+          <w:rFonts w:ascii="Consolas" w:eastAsia="Times New Roman" w:hAnsi="Consolas" w:cs="Times New Roman"/>
+          <w:color w:val="CE9178"/>
+          <w:sz w:val="25"/>
+          <w:szCs w:val="25"/>
+        </w:rPr>
+        <w:t>"home-tab"</w:t>
+      </w:r>
+      <w:r>
+        <w:rPr>
+          <w:rFonts w:ascii="Consolas" w:eastAsia="Times New Roman" w:hAnsi="Consolas" w:cs="Times New Roman"/>
+          <w:color w:val="D4D4D4"/>
+          <w:sz w:val="25"/>
+          <w:szCs w:val="25"/>
+        </w:rPr>
+        <w:t> </w:t>
+      </w:r>
+      <w:r>
+        <w:rPr>
+          <w:rFonts w:ascii="Consolas" w:eastAsia="Times New Roman" w:hAnsi="Consolas" w:cs="Times New Roman"/>
+          <w:color w:val="9CDCFE"/>
+          <w:sz w:val="25"/>
+          <w:szCs w:val="25"/>
+        </w:rPr>
+        <w:t>data-toggle</w:t>
+      </w:r>
+      <w:r>
+        <w:rPr>
+          <w:rFonts w:ascii="Consolas" w:eastAsia="Times New Roman" w:hAnsi="Consolas" w:cs="Times New Roman"/>
+          <w:color w:val="D4D4D4"/>
+          <w:sz w:val="25"/>
+          <w:szCs w:val="25"/>
+        </w:rPr>
+        <w:t>=</w:t>
+      </w:r>
+      <w:r>
+        <w:rPr>
+          <w:rFonts w:ascii="Consolas" w:eastAsia="Times New Roman" w:hAnsi="Consolas" w:cs="Times New Roman"/>
+          <w:color w:val="CE9178"/>
+          <w:sz w:val="25"/>
+          <w:szCs w:val="25"/>
+        </w:rPr>
+        <w:t>"tab"</w:t>
+      </w:r>
+      <w:r>
+        <w:rPr>
+          <w:rFonts w:ascii="Consolas" w:eastAsia="Times New Roman" w:hAnsi="Consolas" w:cs="Times New Roman"/>
+          <w:color w:val="D4D4D4"/>
+          <w:sz w:val="25"/>
+          <w:szCs w:val="25"/>
+        </w:rPr>
+        <w:t> </w:t>
+      </w:r>
+      <w:r>
+        <w:rPr>
+          <w:rFonts w:ascii="Consolas" w:eastAsia="Times New Roman" w:hAnsi="Consolas" w:cs="Times New Roman"/>
+          <w:color w:val="9CDCFE"/>
+          <w:sz w:val="25"/>
+          <w:szCs w:val="25"/>
+        </w:rPr>
+        <w:t>href</w:t>
+      </w:r>
+      <w:r>
+        <w:rPr>
+          <w:rFonts w:ascii="Consolas" w:eastAsia="Times New Roman" w:hAnsi="Consolas" w:cs="Times New Roman"/>
+          <w:color w:val="D4D4D4"/>
+          <w:sz w:val="25"/>
+          <w:szCs w:val="25"/>
+        </w:rPr>
+        <w:t>=</w:t>
+      </w:r>
+      <w:r>
+        <w:rPr>
+          <w:rFonts w:ascii="Consolas" w:eastAsia="Times New Roman" w:hAnsi="Consolas" w:cs="Times New Roman"/>
+          <w:color w:val="CE9178"/>
+          <w:sz w:val="25"/>
+          <w:szCs w:val="25"/>
+        </w:rPr>
+        <w:t>"#home"</w:t>
+      </w:r>
+      <w:r>
+        <w:rPr>
+          <w:rFonts w:ascii="Consolas" w:eastAsia="Times New Roman" w:hAnsi="Consolas" w:cs="Times New Roman"/>
+          <w:color w:val="D4D4D4"/>
+          <w:sz w:val="25"/>
+          <w:szCs w:val="25"/>
+        </w:rPr>
+        <w:t> </w:t>
+      </w:r>
+      <w:r>
+        <w:rPr>
+          <w:rFonts w:ascii="Consolas" w:eastAsia="Times New Roman" w:hAnsi="Consolas" w:cs="Times New Roman"/>
+          <w:color w:val="9CDCFE"/>
+          <w:sz w:val="25"/>
+          <w:szCs w:val="25"/>
+        </w:rPr>
+        <w:t>role</w:t>
+      </w:r>
+      <w:r>
+        <w:rPr>
+          <w:rFonts w:ascii="Consolas" w:eastAsia="Times New Roman" w:hAnsi="Consolas" w:cs="Times New Roman"/>
+          <w:color w:val="D4D4D4"/>
+          <w:sz w:val="25"/>
+          <w:szCs w:val="25"/>
+        </w:rPr>
+        <w:t>=</w:t>
+      </w:r>
+      <w:r>
+        <w:rPr>
+          <w:rFonts w:ascii="Consolas" w:eastAsia="Times New Roman" w:hAnsi="Consolas" w:cs="Times New Roman"/>
+          <w:color w:val="CE9178"/>
+          <w:sz w:val="25"/>
+          <w:szCs w:val="25"/>
+        </w:rPr>
+        <w:t>"tab"</w:t>
+      </w:r>
+      <w:r>
+        <w:rPr>
+          <w:rFonts w:ascii="Consolas" w:eastAsia="Times New Roman" w:hAnsi="Consolas" w:cs="Times New Roman"/>
+          <w:color w:val="D4D4D4"/>
+          <w:sz w:val="25"/>
+          <w:szCs w:val="25"/>
+        </w:rPr>
+        <w:t> </w:t>
+      </w:r>
+      <w:r>
+        <w:rPr>
+          <w:rFonts w:ascii="Consolas" w:eastAsia="Times New Roman" w:hAnsi="Consolas" w:cs="Times New Roman"/>
+          <w:color w:val="9CDCFE"/>
+          <w:sz w:val="25"/>
+          <w:szCs w:val="25"/>
+        </w:rPr>
+        <w:t>aria-controls</w:t>
+      </w:r>
+      <w:r>
+        <w:rPr>
+          <w:rFonts w:ascii="Consolas" w:eastAsia="Times New Roman" w:hAnsi="Consolas" w:cs="Times New Roman"/>
+          <w:color w:val="D4D4D4"/>
+          <w:sz w:val="25"/>
+          <w:szCs w:val="25"/>
+        </w:rPr>
+        <w:t>=</w:t>
+      </w:r>
+      <w:r>
+        <w:rPr>
+          <w:rFonts w:ascii="Consolas" w:eastAsia="Times New Roman" w:hAnsi="Consolas" w:cs="Times New Roman"/>
+          <w:color w:val="CE9178"/>
+          <w:sz w:val="25"/>
+          <w:szCs w:val="25"/>
+        </w:rPr>
+        <w:t>"home"</w:t>
+      </w:r>
+      <w:r>
+        <w:rPr>
+          <w:rFonts w:ascii="Consolas" w:eastAsia="Times New Roman" w:hAnsi="Consolas" w:cs="Times New Roman"/>
+          <w:color w:val="D4D4D4"/>
+          <w:sz w:val="25"/>
+          <w:szCs w:val="25"/>
+        </w:rPr>
+        <w:t> </w:t>
+      </w:r>
+      <w:r>
+        <w:rPr>
+          <w:rFonts w:ascii="Consolas" w:eastAsia="Times New Roman" w:hAnsi="Consolas" w:cs="Times New Roman"/>
+          <w:color w:val="9CDCFE"/>
+          <w:sz w:val="25"/>
+          <w:szCs w:val="25"/>
+        </w:rPr>
+        <w:t>aria-selected</w:t>
+      </w:r>
+      <w:r>
+        <w:rPr>
+          <w:rFonts w:ascii="Consolas" w:eastAsia="Times New Roman" w:hAnsi="Consolas" w:cs="Times New Roman"/>
+          <w:color w:val="D4D4D4"/>
+          <w:sz w:val="25"/>
+          <w:szCs w:val="25"/>
+        </w:rPr>
+        <w:t>=</w:t>
+      </w:r>
+      <w:r>
+        <w:rPr>
+          <w:rFonts w:ascii="Consolas" w:eastAsia="Times New Roman" w:hAnsi="Consolas" w:cs="Times New Roman"/>
+          <w:color w:val="CE9178"/>
+          <w:sz w:val="25"/>
+          <w:szCs w:val="25"/>
+        </w:rPr>
+        <w:t>"true"</w:t>
+      </w:r>
+      <w:r>
+        <w:rPr>
+          <w:rFonts w:ascii="Consolas" w:eastAsia="Times New Roman" w:hAnsi="Consolas" w:cs="Times New Roman"/>
+          <w:color w:val="808080"/>
+          <w:sz w:val="25"/>
+          <w:szCs w:val="25"/>
+        </w:rPr>
+        <w:t>&gt;</w:t>
+      </w:r>
+      <w:r>
+        <w:rPr>
+          <w:rFonts w:ascii="Consolas" w:eastAsia="Times New Roman" w:hAnsi="Consolas" w:cs="Times New Roman"/>
+          <w:color w:val="D4D4D4"/>
+          <w:sz w:val="25"/>
+          <w:szCs w:val="25"/>
+        </w:rPr>
+        <w:t>Product Details</w:t>
+      </w:r>
+      <w:r>
+        <w:rPr>
+          <w:rFonts w:ascii="Consolas" w:eastAsia="Times New Roman" w:hAnsi="Consolas" w:cs="Times New Roman"/>
+          <w:color w:val="808080"/>
+          <w:sz w:val="25"/>
+          <w:szCs w:val="25"/>
+        </w:rPr>
+        <w:t>&lt;/</w:t>
+      </w:r>
+      <w:r>
+        <w:rPr>
+          <w:rFonts w:ascii="Consolas" w:eastAsia="Times New Roman" w:hAnsi="Consolas" w:cs="Times New Roman"/>
+          <w:color w:val="569CD6"/>
+          <w:sz w:val="25"/>
+          <w:szCs w:val="25"/>
+        </w:rPr>
+        <w:t>a</w:t>
+      </w:r>
+      <w:r>
+        <w:rPr>
+          <w:rFonts w:ascii="Consolas" w:eastAsia="Times New Roman" w:hAnsi="Consolas" w:cs="Times New Roman"/>
+          <w:color w:val="808080"/>
+          <w:sz w:val="25"/>
+          <w:szCs w:val="25"/>
+        </w:rPr>
+        <w:t>&gt;</w:t>
+      </w:r>
+    </w:p>
+    <w:p>
+      <w:pPr>
+        <w:shd w:val="clear" w:color="auto" w:fill="1E1E1E"/>
+        <w:spacing w:after="0" w:line="337" w:lineRule="atLeast"/>
+        <w:rPr>
+          <w:rFonts w:ascii="Consolas" w:eastAsia="Times New Roman" w:hAnsi="Consolas" w:cs="Times New Roman"/>
+          <w:color w:val="D4D4D4"/>
+          <w:sz w:val="25"/>
+          <w:szCs w:val="25"/>
+        </w:rPr>
+      </w:pPr>
+      <w:r>
+        <w:rPr>
+          <w:rFonts w:ascii="Consolas" w:eastAsia="Times New Roman" w:hAnsi="Consolas" w:cs="Times New Roman"/>
+          <w:color w:val="D4D4D4"/>
+          <w:sz w:val="25"/>
+          <w:szCs w:val="25"/>
+        </w:rPr>
+        <w:t>  </w:t>
+      </w:r>
+      <w:r>
+        <w:rPr>
+          <w:rFonts w:ascii="Consolas" w:eastAsia="Times New Roman" w:hAnsi="Consolas" w:cs="Times New Roman"/>
+          <w:color w:val="808080"/>
+          <w:sz w:val="25"/>
+          <w:szCs w:val="25"/>
+        </w:rPr>
+        <w:t>&lt;/</w:t>
+      </w:r>
+      <w:r>
+        <w:rPr>
+          <w:rFonts w:ascii="Consolas" w:eastAsia="Times New Roman" w:hAnsi="Consolas" w:cs="Times New Roman"/>
+          <w:color w:val="569CD6"/>
+          <w:sz w:val="25"/>
+          <w:szCs w:val="25"/>
+        </w:rPr>
+        <w:t>li</w:t>
+      </w:r>
+      <w:r>
+        <w:rPr>
+          <w:rFonts w:ascii="Consolas" w:eastAsia="Times New Roman" w:hAnsi="Consolas" w:cs="Times New Roman"/>
+          <w:color w:val="808080"/>
+          <w:sz w:val="25"/>
+          <w:szCs w:val="25"/>
+        </w:rPr>
+        <w:t>&gt;</w:t>
+      </w:r>
+    </w:p>
+    <w:p>
+      <w:pPr>
+        <w:shd w:val="clear" w:color="auto" w:fill="1E1E1E"/>
+        <w:spacing w:after="0" w:line="337" w:lineRule="atLeast"/>
+        <w:rPr>
+          <w:rFonts w:ascii="Consolas" w:eastAsia="Times New Roman" w:hAnsi="Consolas" w:cs="Times New Roman"/>
+          <w:color w:val="D4D4D4"/>
+          <w:sz w:val="25"/>
+          <w:szCs w:val="25"/>
+        </w:rPr>
+      </w:pPr>
+      <w:r>
+        <w:rPr>
+          <w:rFonts w:ascii="Consolas" w:eastAsia="Times New Roman" w:hAnsi="Consolas" w:cs="Times New Roman"/>
+          <w:color w:val="D4D4D4"/>
+          <w:sz w:val="25"/>
+          <w:szCs w:val="25"/>
+        </w:rPr>
+        <w:t>  </w:t>
+      </w:r>
+      <w:r>
+        <w:rPr>
+          <w:rFonts w:ascii="Consolas" w:eastAsia="Times New Roman" w:hAnsi="Consolas" w:cs="Times New Roman"/>
+          <w:color w:val="808080"/>
+          <w:sz w:val="25"/>
+          <w:szCs w:val="25"/>
+        </w:rPr>
+        <w:t>&lt;</w:t>
+      </w:r>
+      <w:r>
+        <w:rPr>
+          <w:rFonts w:ascii="Consolas" w:eastAsia="Times New Roman" w:hAnsi="Consolas" w:cs="Times New Roman"/>
+          <w:color w:val="569CD6"/>
+          <w:sz w:val="25"/>
+          <w:szCs w:val="25"/>
+        </w:rPr>
+        <w:t>li</w:t>
+      </w:r>
+      <w:r>
+        <w:rPr>
+          <w:rFonts w:ascii="Consolas" w:eastAsia="Times New Roman" w:hAnsi="Consolas" w:cs="Times New Roman"/>
+          <w:color w:val="D4D4D4"/>
+          <w:sz w:val="25"/>
+          <w:szCs w:val="25"/>
+        </w:rPr>
+        <w:t> </w:t>
+      </w:r>
+      <w:r>
+        <w:rPr>
+          <w:rFonts w:ascii="Consolas" w:eastAsia="Times New Roman" w:hAnsi="Consolas" w:cs="Times New Roman"/>
+          <w:color w:val="9CDCFE"/>
+          <w:sz w:val="25"/>
+          <w:szCs w:val="25"/>
+        </w:rPr>
+        <w:t>class</w:t>
+      </w:r>
+      <w:r>
+        <w:rPr>
+          <w:rFonts w:ascii="Consolas" w:eastAsia="Times New Roman" w:hAnsi="Consolas" w:cs="Times New Roman"/>
+          <w:color w:val="D4D4D4"/>
+          <w:sz w:val="25"/>
+          <w:szCs w:val="25"/>
+        </w:rPr>
+        <w:t>=</w:t>
+      </w:r>
+      <w:r>
+        <w:rPr>
+          <w:rFonts w:ascii="Consolas" w:eastAsia="Times New Roman" w:hAnsi="Consolas" w:cs="Times New Roman"/>
+          <w:color w:val="CE9178"/>
+          <w:sz w:val="25"/>
+          <w:szCs w:val="25"/>
+        </w:rPr>
+        <w:t>"nav-item"</w:t>
+      </w:r>
+      <w:r>
+        <w:rPr>
+          <w:rFonts w:ascii="Consolas" w:eastAsia="Times New Roman" w:hAnsi="Consolas" w:cs="Times New Roman"/>
+          <w:color w:val="808080"/>
+          <w:sz w:val="25"/>
+          <w:szCs w:val="25"/>
+        </w:rPr>
+        <w:t>&gt;</w:t>
+      </w:r>
+    </w:p>
+    <w:p>
+      <w:pPr>
+        <w:shd w:val="clear" w:color="auto" w:fill="1E1E1E"/>
+        <w:spacing w:after="0" w:line="337" w:lineRule="atLeast"/>
+        <w:rPr>
+          <w:rFonts w:ascii="Consolas" w:eastAsia="Times New Roman" w:hAnsi="Consolas" w:cs="Times New Roman"/>
+          <w:color w:val="D4D4D4"/>
+          <w:sz w:val="25"/>
+          <w:szCs w:val="25"/>
+        </w:rPr>
+      </w:pPr>
+      <w:r>
+        <w:rPr>
+          <w:rFonts w:ascii="Consolas" w:eastAsia="Times New Roman" w:hAnsi="Consolas" w:cs="Times New Roman"/>
+          <w:color w:val="D4D4D4"/>
+          <w:sz w:val="25"/>
+          <w:szCs w:val="25"/>
+        </w:rPr>
+        <w:t>    </w:t>
+      </w:r>
+      <w:r>
+        <w:rPr>
+          <w:rFonts w:ascii="Consolas" w:eastAsia="Times New Roman" w:hAnsi="Consolas" w:cs="Times New Roman"/>
+          <w:color w:val="808080"/>
+          <w:sz w:val="25"/>
+          <w:szCs w:val="25"/>
+        </w:rPr>
+        <w:t>&lt;</w:t>
+      </w:r>
+      <w:r>
+        <w:rPr>
+          <w:rFonts w:ascii="Consolas" w:eastAsia="Times New Roman" w:hAnsi="Consolas" w:cs="Times New Roman"/>
+          <w:color w:val="569CD6"/>
+          <w:sz w:val="25"/>
+          <w:szCs w:val="25"/>
+        </w:rPr>
+        <w:t>a</w:t>
+      </w:r>
+      <w:r>
+        <w:rPr>
+          <w:rFonts w:ascii="Consolas" w:eastAsia="Times New Roman" w:hAnsi="Consolas" w:cs="Times New Roman"/>
+          <w:color w:val="D4D4D4"/>
+          <w:sz w:val="25"/>
+          <w:szCs w:val="25"/>
+        </w:rPr>
+        <w:t> </w:t>
+      </w:r>
+      <w:r>
+        <w:rPr>
+          <w:rFonts w:ascii="Consolas" w:eastAsia="Times New Roman" w:hAnsi="Consolas" w:cs="Times New Roman"/>
+          <w:color w:val="9CDCFE"/>
+          <w:sz w:val="25"/>
+          <w:szCs w:val="25"/>
+        </w:rPr>
+        <w:t>class</w:t>
+      </w:r>
+      <w:r>
+        <w:rPr>
+          <w:rFonts w:ascii="Consolas" w:eastAsia="Times New Roman" w:hAnsi="Consolas" w:cs="Times New Roman"/>
+          <w:color w:val="D4D4D4"/>
+          <w:sz w:val="25"/>
+          <w:szCs w:val="25"/>
+        </w:rPr>
+        <w:t>=</w:t>
+      </w:r>
+      <w:r>
+        <w:rPr>
+          <w:rFonts w:ascii="Consolas" w:eastAsia="Times New Roman" w:hAnsi="Consolas" w:cs="Times New Roman"/>
+          <w:color w:val="CE9178"/>
+          <w:sz w:val="25"/>
+          <w:szCs w:val="25"/>
+        </w:rPr>
+        <w:t>"nav-link"</w:t>
+      </w:r>
+      <w:r>
+        <w:rPr>
+          <w:rFonts w:ascii="Consolas" w:eastAsia="Times New Roman" w:hAnsi="Consolas" w:cs="Times New Roman"/>
+          <w:color w:val="D4D4D4"/>
+          <w:sz w:val="25"/>
+          <w:szCs w:val="25"/>
+        </w:rPr>
+        <w:t> </w:t>
+      </w:r>
+      <w:r>
+        <w:rPr>
+          <w:rFonts w:ascii="Consolas" w:eastAsia="Times New Roman" w:hAnsi="Consolas" w:cs="Times New Roman"/>
+          <w:color w:val="9CDCFE"/>
+          <w:sz w:val="25"/>
+          <w:szCs w:val="25"/>
+        </w:rPr>
+        <w:t>id</w:t>
+      </w:r>
+      <w:r>
+        <w:rPr>
+          <w:rFonts w:ascii="Consolas" w:eastAsia="Times New Roman" w:hAnsi="Consolas" w:cs="Times New Roman"/>
+          <w:color w:val="D4D4D4"/>
+          <w:sz w:val="25"/>
+          <w:szCs w:val="25"/>
+        </w:rPr>
+        <w:t>=</w:t>
+      </w:r>
+      <w:r>
+        <w:rPr>
+          <w:rFonts w:ascii="Consolas" w:eastAsia="Times New Roman" w:hAnsi="Consolas" w:cs="Times New Roman"/>
+          <w:color w:val="CE9178"/>
+          <w:sz w:val="25"/>
+          <w:szCs w:val="25"/>
+        </w:rPr>
+        <w:t>"profile-tab"</w:t>
+      </w:r>
+      <w:r>
+        <w:rPr>
+          <w:rFonts w:ascii="Consolas" w:eastAsia="Times New Roman" w:hAnsi="Consolas" w:cs="Times New Roman"/>
+          <w:color w:val="D4D4D4"/>
+          <w:sz w:val="25"/>
+          <w:szCs w:val="25"/>
+        </w:rPr>
+        <w:t> </w:t>
+      </w:r>
+      <w:r>
+        <w:rPr>
+          <w:rFonts w:ascii="Consolas" w:eastAsia="Times New Roman" w:hAnsi="Consolas" w:cs="Times New Roman"/>
+          <w:color w:val="9CDCFE"/>
+          <w:sz w:val="25"/>
+          <w:szCs w:val="25"/>
+        </w:rPr>
+        <w:t>data-toggle</w:t>
+      </w:r>
+      <w:r>
+        <w:rPr>
+          <w:rFonts w:ascii="Consolas" w:eastAsia="Times New Roman" w:hAnsi="Consolas" w:cs="Times New Roman"/>
+          <w:color w:val="D4D4D4"/>
+          <w:sz w:val="25"/>
+          <w:szCs w:val="25"/>
+        </w:rPr>
+        <w:t>=</w:t>
+      </w:r>
+      <w:r>
+        <w:rPr>
+          <w:rFonts w:ascii="Consolas" w:eastAsia="Times New Roman" w:hAnsi="Consolas" w:cs="Times New Roman"/>
+          <w:color w:val="CE9178"/>
+          <w:sz w:val="25"/>
+          <w:szCs w:val="25"/>
+        </w:rPr>
+        <w:t>"tab"</w:t>
+      </w:r>
+      <w:r>
+        <w:rPr>
+          <w:rFonts w:ascii="Consolas" w:eastAsia="Times New Roman" w:hAnsi="Consolas" w:cs="Times New Roman"/>
+          <w:color w:val="D4D4D4"/>
+          <w:sz w:val="25"/>
+          <w:szCs w:val="25"/>
+        </w:rPr>
+        <w:t> </w:t>
+      </w:r>
+      <w:r>
+        <w:rPr>
+          <w:rFonts w:ascii="Consolas" w:eastAsia="Times New Roman" w:hAnsi="Consolas" w:cs="Times New Roman"/>
+          <w:color w:val="9CDCFE"/>
+          <w:sz w:val="25"/>
+          <w:szCs w:val="25"/>
+        </w:rPr>
+        <w:t>href</w:t>
+      </w:r>
+      <w:r>
+        <w:rPr>
+          <w:rFonts w:ascii="Consolas" w:eastAsia="Times New Roman" w:hAnsi="Consolas" w:cs="Times New Roman"/>
+          <w:color w:val="D4D4D4"/>
+          <w:sz w:val="25"/>
+          <w:szCs w:val="25"/>
+        </w:rPr>
+        <w:t>=</w:t>
+      </w:r>
+      <w:r>
+        <w:rPr>
+          <w:rFonts w:ascii="Consolas" w:eastAsia="Times New Roman" w:hAnsi="Consolas" w:cs="Times New Roman"/>
+          <w:color w:val="CE9178"/>
+          <w:sz w:val="25"/>
+          <w:szCs w:val="25"/>
+        </w:rPr>
+        <w:t>"#profile"</w:t>
+      </w:r>
+      <w:r>
+        <w:rPr>
+          <w:rFonts w:ascii="Consolas" w:eastAsia="Times New Roman" w:hAnsi="Consolas" w:cs="Times New Roman"/>
+          <w:color w:val="D4D4D4"/>
+          <w:sz w:val="25"/>
+          <w:szCs w:val="25"/>
+        </w:rPr>
+        <w:t> </w:t>
+      </w:r>
+      <w:r>
+        <w:rPr>
+          <w:rFonts w:ascii="Consolas" w:eastAsia="Times New Roman" w:hAnsi="Consolas" w:cs="Times New Roman"/>
+          <w:color w:val="9CDCFE"/>
+          <w:sz w:val="25"/>
+          <w:szCs w:val="25"/>
+        </w:rPr>
+        <w:t>role</w:t>
+      </w:r>
+      <w:r>
+        <w:rPr>
+          <w:rFonts w:ascii="Consolas" w:eastAsia="Times New Roman" w:hAnsi="Consolas" w:cs="Times New Roman"/>
+          <w:color w:val="D4D4D4"/>
+          <w:sz w:val="25"/>
+          <w:szCs w:val="25"/>
+        </w:rPr>
+        <w:t>=</w:t>
+      </w:r>
+      <w:r>
+        <w:rPr>
+          <w:rFonts w:ascii="Consolas" w:eastAsia="Times New Roman" w:hAnsi="Consolas" w:cs="Times New Roman"/>
+          <w:color w:val="CE9178"/>
+          <w:sz w:val="25"/>
+          <w:szCs w:val="25"/>
+        </w:rPr>
+        <w:t>"tab"</w:t>
+      </w:r>
+      <w:r>
+        <w:rPr>
+          <w:rFonts w:ascii="Consolas" w:eastAsia="Times New Roman" w:hAnsi="Consolas" w:cs="Times New Roman"/>
+          <w:color w:val="D4D4D4"/>
+          <w:sz w:val="25"/>
+          <w:szCs w:val="25"/>
+        </w:rPr>
+        <w:t> </w:t>
+      </w:r>
+      <w:r>
+        <w:rPr>
+          <w:rFonts w:ascii="Consolas" w:eastAsia="Times New Roman" w:hAnsi="Consolas" w:cs="Times New Roman"/>
+          <w:color w:val="9CDCFE"/>
+          <w:sz w:val="25"/>
+          <w:szCs w:val="25"/>
+        </w:rPr>
+        <w:t>aria-controls</w:t>
+      </w:r>
+      <w:r>
+        <w:rPr>
+          <w:rFonts w:ascii="Consolas" w:eastAsia="Times New Roman" w:hAnsi="Consolas" w:cs="Times New Roman"/>
+          <w:color w:val="D4D4D4"/>
+          <w:sz w:val="25"/>
+          <w:szCs w:val="25"/>
+        </w:rPr>
+        <w:t>=</w:t>
+      </w:r>
+      <w:r>
+        <w:rPr>
+          <w:rFonts w:ascii="Consolas" w:eastAsia="Times New Roman" w:hAnsi="Consolas" w:cs="Times New Roman"/>
+          <w:color w:val="CE9178"/>
+          <w:sz w:val="25"/>
+          <w:szCs w:val="25"/>
+        </w:rPr>
+        <w:t>"profile"</w:t>
+      </w:r>
+      <w:r>
+        <w:rPr>
+          <w:rFonts w:ascii="Consolas" w:eastAsia="Times New Roman" w:hAnsi="Consolas" w:cs="Times New Roman"/>
+          <w:color w:val="D4D4D4"/>
+          <w:sz w:val="25"/>
+          <w:szCs w:val="25"/>
+        </w:rPr>
+        <w:t> </w:t>
+      </w:r>
+      <w:r>
+        <w:rPr>
+          <w:rFonts w:ascii="Consolas" w:eastAsia="Times New Roman" w:hAnsi="Consolas" w:cs="Times New Roman"/>
+          <w:color w:val="9CDCFE"/>
+          <w:sz w:val="25"/>
+          <w:szCs w:val="25"/>
+        </w:rPr>
+        <w:t>aria-selected</w:t>
+      </w:r>
+      <w:r>
+        <w:rPr>
+          <w:rFonts w:ascii="Consolas" w:eastAsia="Times New Roman" w:hAnsi="Consolas" w:cs="Times New Roman"/>
+          <w:color w:val="D4D4D4"/>
+          <w:sz w:val="25"/>
+          <w:szCs w:val="25"/>
+        </w:rPr>
+        <w:t>=</w:t>
+      </w:r>
+      <w:r>
+        <w:rPr>
+          <w:rFonts w:ascii="Consolas" w:eastAsia="Times New Roman" w:hAnsi="Consolas" w:cs="Times New Roman"/>
+          <w:color w:val="CE9178"/>
+          <w:sz w:val="25"/>
+          <w:szCs w:val="25"/>
+        </w:rPr>
+        <w:t>"false"</w:t>
+      </w:r>
+      <w:r>
+        <w:rPr>
+          <w:rFonts w:ascii="Consolas" w:eastAsia="Times New Roman" w:hAnsi="Consolas" w:cs="Times New Roman"/>
+          <w:color w:val="808080"/>
+          <w:sz w:val="25"/>
+          <w:szCs w:val="25"/>
+        </w:rPr>
+        <w:t>&gt;</w:t>
+      </w:r>
+      <w:r>
+        <w:rPr>
+          <w:rFonts w:ascii="Consolas" w:eastAsia="Times New Roman" w:hAnsi="Consolas" w:cs="Times New Roman"/>
+          <w:color w:val="D4D4D4"/>
+          <w:sz w:val="25"/>
+          <w:szCs w:val="25"/>
+        </w:rPr>
+        <w:t>Video Link</w:t>
+      </w:r>
+      <w:r>
+        <w:rPr>
+          <w:rFonts w:ascii="Consolas" w:eastAsia="Times New Roman" w:hAnsi="Consolas" w:cs="Times New Roman"/>
+          <w:color w:val="808080"/>
+          <w:sz w:val="25"/>
+          <w:szCs w:val="25"/>
+        </w:rPr>
+        <w:t>&lt;/</w:t>
+      </w:r>
+      <w:r>
+        <w:rPr>
+          <w:rFonts w:ascii="Consolas" w:eastAsia="Times New Roman" w:hAnsi="Consolas" w:cs="Times New Roman"/>
+          <w:color w:val="569CD6"/>
+          <w:sz w:val="25"/>
+          <w:szCs w:val="25"/>
+        </w:rPr>
+        <w:t>a</w:t>
+      </w:r>
+      <w:r>
+        <w:rPr>
+          <w:rFonts w:ascii="Consolas" w:eastAsia="Times New Roman" w:hAnsi="Consolas" w:cs="Times New Roman"/>
+          <w:color w:val="808080"/>
+          <w:sz w:val="25"/>
+          <w:szCs w:val="25"/>
+        </w:rPr>
+        <w:t>&gt;</w:t>
+      </w:r>
+    </w:p>
+    <w:p>
+      <w:pPr>
+        <w:shd w:val="clear" w:color="auto" w:fill="1E1E1E"/>
+        <w:spacing w:after="0" w:line="337" w:lineRule="atLeast"/>
+        <w:rPr>
+          <w:rFonts w:ascii="Consolas" w:eastAsia="Times New Roman" w:hAnsi="Consolas" w:cs="Times New Roman"/>
+          <w:color w:val="D4D4D4"/>
+          <w:sz w:val="25"/>
+          <w:szCs w:val="25"/>
+        </w:rPr>
+      </w:pPr>
+      <w:r>
+        <w:rPr>
+          <w:rFonts w:ascii="Consolas" w:eastAsia="Times New Roman" w:hAnsi="Consolas" w:cs="Times New Roman"/>
+          <w:color w:val="D4D4D4"/>
+          <w:sz w:val="25"/>
+          <w:szCs w:val="25"/>
+        </w:rPr>
+        <w:t>  </w:t>
+      </w:r>
+      <w:r>
+        <w:rPr>
+          <w:rFonts w:ascii="Consolas" w:eastAsia="Times New Roman" w:hAnsi="Consolas" w:cs="Times New Roman"/>
+          <w:color w:val="808080"/>
+          <w:sz w:val="25"/>
+          <w:szCs w:val="25"/>
+        </w:rPr>
+        <w:t>&lt;/</w:t>
+      </w:r>
+      <w:r>
+        <w:rPr>
+          <w:rFonts w:ascii="Consolas" w:eastAsia="Times New Roman" w:hAnsi="Consolas" w:cs="Times New Roman"/>
+          <w:color w:val="569CD6"/>
+          <w:sz w:val="25"/>
+          <w:szCs w:val="25"/>
+        </w:rPr>
+        <w:t>li</w:t>
+      </w:r>
+      <w:r>
+        <w:rPr>
+          <w:rFonts w:ascii="Consolas" w:eastAsia="Times New Roman" w:hAnsi="Consolas" w:cs="Times New Roman"/>
+          <w:color w:val="808080"/>
+          <w:sz w:val="25"/>
+          <w:szCs w:val="25"/>
+        </w:rPr>
+        <w:t>&gt;</w:t>
+      </w:r>
+    </w:p>
+    <w:p>
+      <w:pPr>
+        <w:shd w:val="clear" w:color="auto" w:fill="1E1E1E"/>
+        <w:spacing w:after="0" w:line="337" w:lineRule="atLeast"/>
+        <w:rPr>
+          <w:rFonts w:ascii="Consolas" w:eastAsia="Times New Roman" w:hAnsi="Consolas" w:cs="Times New Roman"/>
+          <w:color w:val="D4D4D4"/>
+          <w:sz w:val="25"/>
+          <w:szCs w:val="25"/>
+        </w:rPr>
+      </w:pPr>
+      <w:r>
+        <w:rPr>
+          <w:rFonts w:ascii="Consolas" w:eastAsia="Times New Roman" w:hAnsi="Consolas" w:cs="Times New Roman"/>
+          <w:color w:val="D4D4D4"/>
+          <w:sz w:val="25"/>
+          <w:szCs w:val="25"/>
+        </w:rPr>
+        <w:t>  </w:t>
+      </w:r>
+      <w:r>
+        <w:rPr>
+          <w:rFonts w:ascii="Consolas" w:eastAsia="Times New Roman" w:hAnsi="Consolas" w:cs="Times New Roman"/>
+          <w:color w:val="808080"/>
+          <w:sz w:val="25"/>
+          <w:szCs w:val="25"/>
+        </w:rPr>
+        <w:t>&lt;</w:t>
+      </w:r>
+      <w:r>
+        <w:rPr>
+          <w:rFonts w:ascii="Consolas" w:eastAsia="Times New Roman" w:hAnsi="Consolas" w:cs="Times New Roman"/>
+          <w:color w:val="569CD6"/>
+          <w:sz w:val="25"/>
+          <w:szCs w:val="25"/>
+        </w:rPr>
+        <w:t>li</w:t>
+      </w:r>
+      <w:r>
+        <w:rPr>
+          <w:rFonts w:ascii="Consolas" w:eastAsia="Times New Roman" w:hAnsi="Consolas" w:cs="Times New Roman"/>
+          <w:color w:val="D4D4D4"/>
+          <w:sz w:val="25"/>
+          <w:szCs w:val="25"/>
+        </w:rPr>
+        <w:t> </w:t>
+      </w:r>
+      <w:r>
+        <w:rPr>
+          <w:rFonts w:ascii="Consolas" w:eastAsia="Times New Roman" w:hAnsi="Consolas" w:cs="Times New Roman"/>
+          <w:color w:val="9CDCFE"/>
+          <w:sz w:val="25"/>
+          <w:szCs w:val="25"/>
+        </w:rPr>
+        <w:t>class</w:t>
+      </w:r>
+      <w:r>
+        <w:rPr>
+          <w:rFonts w:ascii="Consolas" w:eastAsia="Times New Roman" w:hAnsi="Consolas" w:cs="Times New Roman"/>
+          <w:color w:val="D4D4D4"/>
+          <w:sz w:val="25"/>
+          <w:szCs w:val="25"/>
+        </w:rPr>
+        <w:t>=</w:t>
+      </w:r>
+      <w:r>
+        <w:rPr>
+          <w:rFonts w:ascii="Consolas" w:eastAsia="Times New Roman" w:hAnsi="Consolas" w:cs="Times New Roman"/>
+          <w:color w:val="CE9178"/>
+          <w:sz w:val="25"/>
+          <w:szCs w:val="25"/>
+        </w:rPr>
+        <w:t>"nav-item"</w:t>
+      </w:r>
+      <w:r>
+        <w:rPr>
+          <w:rFonts w:ascii="Consolas" w:eastAsia="Times New Roman" w:hAnsi="Consolas" w:cs="Times New Roman"/>
+          <w:color w:val="808080"/>
+          <w:sz w:val="25"/>
+          <w:szCs w:val="25"/>
+        </w:rPr>
+        <w:t>&gt;</w:t>
+      </w:r>
+    </w:p>
+    <w:p>
+      <w:pPr>
+        <w:shd w:val="clear" w:color="auto" w:fill="1E1E1E"/>
+        <w:spacing w:after="0" w:line="337" w:lineRule="atLeast"/>
+        <w:rPr>
+          <w:rFonts w:ascii="Consolas" w:eastAsia="Times New Roman" w:hAnsi="Consolas" w:cs="Times New Roman"/>
+          <w:color w:val="D4D4D4"/>
+          <w:sz w:val="25"/>
+          <w:szCs w:val="25"/>
+        </w:rPr>
+      </w:pPr>
+      <w:r>
+        <w:rPr>
+          <w:rFonts w:ascii="Consolas" w:eastAsia="Times New Roman" w:hAnsi="Consolas" w:cs="Times New Roman"/>
+          <w:color w:val="D4D4D4"/>
+          <w:sz w:val="25"/>
+          <w:szCs w:val="25"/>
+        </w:rPr>
+        <w:lastRenderedPageBreak/>
+        <w:t>    </w:t>
+      </w:r>
+      <w:r>
+        <w:rPr>
+          <w:rFonts w:ascii="Consolas" w:eastAsia="Times New Roman" w:hAnsi="Consolas" w:cs="Times New Roman"/>
+          <w:color w:val="808080"/>
+          <w:sz w:val="25"/>
+          <w:szCs w:val="25"/>
+        </w:rPr>
+        <w:t>&lt;</w:t>
+      </w:r>
+      <w:r>
+        <w:rPr>
+          <w:rFonts w:ascii="Consolas" w:eastAsia="Times New Roman" w:hAnsi="Consolas" w:cs="Times New Roman"/>
+          <w:color w:val="569CD6"/>
+          <w:sz w:val="25"/>
+          <w:szCs w:val="25"/>
+        </w:rPr>
+        <w:t>a</w:t>
+      </w:r>
+      <w:r>
+        <w:rPr>
+          <w:rFonts w:ascii="Consolas" w:eastAsia="Times New Roman" w:hAnsi="Consolas" w:cs="Times New Roman"/>
+          <w:color w:val="D4D4D4"/>
+          <w:sz w:val="25"/>
+          <w:szCs w:val="25"/>
+        </w:rPr>
+        <w:t> </w:t>
+      </w:r>
+      <w:r>
+        <w:rPr>
+          <w:rFonts w:ascii="Consolas" w:eastAsia="Times New Roman" w:hAnsi="Consolas" w:cs="Times New Roman"/>
+          <w:color w:val="9CDCFE"/>
+          <w:sz w:val="25"/>
+          <w:szCs w:val="25"/>
+        </w:rPr>
+        <w:t>class</w:t>
+      </w:r>
+      <w:r>
+        <w:rPr>
+          <w:rFonts w:ascii="Consolas" w:eastAsia="Times New Roman" w:hAnsi="Consolas" w:cs="Times New Roman"/>
+          <w:color w:val="D4D4D4"/>
+          <w:sz w:val="25"/>
+          <w:szCs w:val="25"/>
+        </w:rPr>
+        <w:t>=</w:t>
+      </w:r>
+      <w:r>
+        <w:rPr>
+          <w:rFonts w:ascii="Consolas" w:eastAsia="Times New Roman" w:hAnsi="Consolas" w:cs="Times New Roman"/>
+          <w:color w:val="CE9178"/>
+          <w:sz w:val="25"/>
+          <w:szCs w:val="25"/>
+        </w:rPr>
+        <w:t>"nav-link"</w:t>
+      </w:r>
+      <w:r>
+        <w:rPr>
+          <w:rFonts w:ascii="Consolas" w:eastAsia="Times New Roman" w:hAnsi="Consolas" w:cs="Times New Roman"/>
+          <w:color w:val="D4D4D4"/>
+          <w:sz w:val="25"/>
+          <w:szCs w:val="25"/>
+        </w:rPr>
+        <w:t> </w:t>
+      </w:r>
+      <w:r>
+        <w:rPr>
+          <w:rFonts w:ascii="Consolas" w:eastAsia="Times New Roman" w:hAnsi="Consolas" w:cs="Times New Roman"/>
+          <w:color w:val="9CDCFE"/>
+          <w:sz w:val="25"/>
+          <w:szCs w:val="25"/>
+        </w:rPr>
+        <w:t>id</w:t>
+      </w:r>
+      <w:r>
+        <w:rPr>
+          <w:rFonts w:ascii="Consolas" w:eastAsia="Times New Roman" w:hAnsi="Consolas" w:cs="Times New Roman"/>
+          <w:color w:val="D4D4D4"/>
+          <w:sz w:val="25"/>
+          <w:szCs w:val="25"/>
+        </w:rPr>
+        <w:t>=</w:t>
+      </w:r>
+      <w:r>
+        <w:rPr>
+          <w:rFonts w:ascii="Consolas" w:eastAsia="Times New Roman" w:hAnsi="Consolas" w:cs="Times New Roman"/>
+          <w:color w:val="CE9178"/>
+          <w:sz w:val="25"/>
+          <w:szCs w:val="25"/>
+        </w:rPr>
+        <w:t>"contact-tab"</w:t>
+      </w:r>
+      <w:r>
+        <w:rPr>
+          <w:rFonts w:ascii="Consolas" w:eastAsia="Times New Roman" w:hAnsi="Consolas" w:cs="Times New Roman"/>
+          <w:color w:val="D4D4D4"/>
+          <w:sz w:val="25"/>
+          <w:szCs w:val="25"/>
+        </w:rPr>
+        <w:t> </w:t>
+      </w:r>
+      <w:r>
+        <w:rPr>
+          <w:rFonts w:ascii="Consolas" w:eastAsia="Times New Roman" w:hAnsi="Consolas" w:cs="Times New Roman"/>
+          <w:color w:val="9CDCFE"/>
+          <w:sz w:val="25"/>
+          <w:szCs w:val="25"/>
+        </w:rPr>
+        <w:t>data-toggle</w:t>
+      </w:r>
+      <w:r>
+        <w:rPr>
+          <w:rFonts w:ascii="Consolas" w:eastAsia="Times New Roman" w:hAnsi="Consolas" w:cs="Times New Roman"/>
+          <w:color w:val="D4D4D4"/>
+          <w:sz w:val="25"/>
+          <w:szCs w:val="25"/>
+        </w:rPr>
+        <w:t>=</w:t>
+      </w:r>
+      <w:r>
+        <w:rPr>
+          <w:rFonts w:ascii="Consolas" w:eastAsia="Times New Roman" w:hAnsi="Consolas" w:cs="Times New Roman"/>
+          <w:color w:val="CE9178"/>
+          <w:sz w:val="25"/>
+          <w:szCs w:val="25"/>
+        </w:rPr>
+        <w:t>"tab"</w:t>
+      </w:r>
+      <w:r>
+        <w:rPr>
+          <w:rFonts w:ascii="Consolas" w:eastAsia="Times New Roman" w:hAnsi="Consolas" w:cs="Times New Roman"/>
+          <w:color w:val="D4D4D4"/>
+          <w:sz w:val="25"/>
+          <w:szCs w:val="25"/>
+        </w:rPr>
+        <w:t> </w:t>
+      </w:r>
+      <w:r>
+        <w:rPr>
+          <w:rFonts w:ascii="Consolas" w:eastAsia="Times New Roman" w:hAnsi="Consolas" w:cs="Times New Roman"/>
+          <w:color w:val="9CDCFE"/>
+          <w:sz w:val="25"/>
+          <w:szCs w:val="25"/>
+        </w:rPr>
+        <w:t>href</w:t>
+      </w:r>
+      <w:r>
+        <w:rPr>
+          <w:rFonts w:ascii="Consolas" w:eastAsia="Times New Roman" w:hAnsi="Consolas" w:cs="Times New Roman"/>
+          <w:color w:val="D4D4D4"/>
+          <w:sz w:val="25"/>
+          <w:szCs w:val="25"/>
+        </w:rPr>
+        <w:t>=</w:t>
+      </w:r>
+      <w:r>
+        <w:rPr>
+          <w:rFonts w:ascii="Consolas" w:eastAsia="Times New Roman" w:hAnsi="Consolas" w:cs="Times New Roman"/>
+          <w:color w:val="CE9178"/>
+          <w:sz w:val="25"/>
+          <w:szCs w:val="25"/>
+        </w:rPr>
+        <w:t>"#contact"</w:t>
+      </w:r>
+      <w:r>
+        <w:rPr>
+          <w:rFonts w:ascii="Consolas" w:eastAsia="Times New Roman" w:hAnsi="Consolas" w:cs="Times New Roman"/>
+          <w:color w:val="D4D4D4"/>
+          <w:sz w:val="25"/>
+          <w:szCs w:val="25"/>
+        </w:rPr>
+        <w:t> </w:t>
+      </w:r>
+      <w:r>
+        <w:rPr>
+          <w:rFonts w:ascii="Consolas" w:eastAsia="Times New Roman" w:hAnsi="Consolas" w:cs="Times New Roman"/>
+          <w:color w:val="9CDCFE"/>
+          <w:sz w:val="25"/>
+          <w:szCs w:val="25"/>
+        </w:rPr>
+        <w:t>role</w:t>
+      </w:r>
+      <w:r>
+        <w:rPr>
+          <w:rFonts w:ascii="Consolas" w:eastAsia="Times New Roman" w:hAnsi="Consolas" w:cs="Times New Roman"/>
+          <w:color w:val="D4D4D4"/>
+          <w:sz w:val="25"/>
+          <w:szCs w:val="25"/>
+        </w:rPr>
+        <w:t>=</w:t>
+      </w:r>
+      <w:r>
+        <w:rPr>
+          <w:rFonts w:ascii="Consolas" w:eastAsia="Times New Roman" w:hAnsi="Consolas" w:cs="Times New Roman"/>
+          <w:color w:val="CE9178"/>
+          <w:sz w:val="25"/>
+          <w:szCs w:val="25"/>
+        </w:rPr>
+        <w:t>"tab"</w:t>
+      </w:r>
+      <w:r>
+        <w:rPr>
+          <w:rFonts w:ascii="Consolas" w:eastAsia="Times New Roman" w:hAnsi="Consolas" w:cs="Times New Roman"/>
+          <w:color w:val="D4D4D4"/>
+          <w:sz w:val="25"/>
+          <w:szCs w:val="25"/>
+        </w:rPr>
+        <w:t> </w:t>
+      </w:r>
+      <w:r>
+        <w:rPr>
+          <w:rFonts w:ascii="Consolas" w:eastAsia="Times New Roman" w:hAnsi="Consolas" w:cs="Times New Roman"/>
+          <w:color w:val="9CDCFE"/>
+          <w:sz w:val="25"/>
+          <w:szCs w:val="25"/>
+        </w:rPr>
+        <w:t>aria-controls</w:t>
+      </w:r>
+      <w:r>
+        <w:rPr>
+          <w:rFonts w:ascii="Consolas" w:eastAsia="Times New Roman" w:hAnsi="Consolas" w:cs="Times New Roman"/>
+          <w:color w:val="D4D4D4"/>
+          <w:sz w:val="25"/>
+          <w:szCs w:val="25"/>
+        </w:rPr>
+        <w:t>=</w:t>
+      </w:r>
+      <w:r>
+        <w:rPr>
+          <w:rFonts w:ascii="Consolas" w:eastAsia="Times New Roman" w:hAnsi="Consolas" w:cs="Times New Roman"/>
+          <w:color w:val="CE9178"/>
+          <w:sz w:val="25"/>
+          <w:szCs w:val="25"/>
+        </w:rPr>
+        <w:t>"contact"</w:t>
+      </w:r>
+      <w:r>
+        <w:rPr>
+          <w:rFonts w:ascii="Consolas" w:eastAsia="Times New Roman" w:hAnsi="Consolas" w:cs="Times New Roman"/>
+          <w:color w:val="D4D4D4"/>
+          <w:sz w:val="25"/>
+          <w:szCs w:val="25"/>
+        </w:rPr>
+        <w:t> </w:t>
+      </w:r>
+      <w:r>
+        <w:rPr>
+          <w:rFonts w:ascii="Consolas" w:eastAsia="Times New Roman" w:hAnsi="Consolas" w:cs="Times New Roman"/>
+          <w:color w:val="9CDCFE"/>
+          <w:sz w:val="25"/>
+          <w:szCs w:val="25"/>
+        </w:rPr>
+        <w:t>aria-selected</w:t>
+      </w:r>
+      <w:r>
+        <w:rPr>
+          <w:rFonts w:ascii="Consolas" w:eastAsia="Times New Roman" w:hAnsi="Consolas" w:cs="Times New Roman"/>
+          <w:color w:val="D4D4D4"/>
+          <w:sz w:val="25"/>
+          <w:szCs w:val="25"/>
+        </w:rPr>
+        <w:t>=</w:t>
+      </w:r>
+      <w:r>
+        <w:rPr>
+          <w:rFonts w:ascii="Consolas" w:eastAsia="Times New Roman" w:hAnsi="Consolas" w:cs="Times New Roman"/>
+          <w:color w:val="CE9178"/>
+          <w:sz w:val="25"/>
+          <w:szCs w:val="25"/>
+        </w:rPr>
+        <w:t>"false"</w:t>
+      </w:r>
+      <w:r>
+        <w:rPr>
+          <w:rFonts w:ascii="Consolas" w:eastAsia="Times New Roman" w:hAnsi="Consolas" w:cs="Times New Roman"/>
+          <w:color w:val="808080"/>
+          <w:sz w:val="25"/>
+          <w:szCs w:val="25"/>
+        </w:rPr>
+        <w:t>&gt;</w:t>
+      </w:r>
+      <w:r>
+        <w:rPr>
+          <w:rFonts w:ascii="Consolas" w:eastAsia="Times New Roman" w:hAnsi="Consolas" w:cs="Times New Roman"/>
+          <w:color w:val="D4D4D4"/>
+          <w:sz w:val="25"/>
+          <w:szCs w:val="25"/>
+        </w:rPr>
+        <w:t>Product Review</w:t>
+      </w:r>
+      <w:r>
+        <w:rPr>
+          <w:rFonts w:ascii="Consolas" w:eastAsia="Times New Roman" w:hAnsi="Consolas" w:cs="Times New Roman"/>
+          <w:color w:val="808080"/>
+          <w:sz w:val="25"/>
+          <w:szCs w:val="25"/>
+        </w:rPr>
+        <w:t>&lt;/</w:t>
+      </w:r>
+      <w:r>
+        <w:rPr>
+          <w:rFonts w:ascii="Consolas" w:eastAsia="Times New Roman" w:hAnsi="Consolas" w:cs="Times New Roman"/>
+          <w:color w:val="569CD6"/>
+          <w:sz w:val="25"/>
+          <w:szCs w:val="25"/>
+        </w:rPr>
+        <w:t>a</w:t>
+      </w:r>
+      <w:r>
+        <w:rPr>
+          <w:rFonts w:ascii="Consolas" w:eastAsia="Times New Roman" w:hAnsi="Consolas" w:cs="Times New Roman"/>
+          <w:color w:val="808080"/>
+          <w:sz w:val="25"/>
+          <w:szCs w:val="25"/>
+        </w:rPr>
+        <w:t>&gt;</w:t>
+      </w:r>
+    </w:p>
+    <w:p>
+      <w:pPr>
+        <w:shd w:val="clear" w:color="auto" w:fill="1E1E1E"/>
+        <w:spacing w:after="0" w:line="337" w:lineRule="atLeast"/>
+        <w:rPr>
+          <w:rFonts w:ascii="Consolas" w:eastAsia="Times New Roman" w:hAnsi="Consolas" w:cs="Times New Roman"/>
+          <w:color w:val="D4D4D4"/>
+          <w:sz w:val="25"/>
+          <w:szCs w:val="25"/>
+        </w:rPr>
+      </w:pPr>
+      <w:r>
+        <w:rPr>
+          <w:rFonts w:ascii="Consolas" w:eastAsia="Times New Roman" w:hAnsi="Consolas" w:cs="Times New Roman"/>
+          <w:color w:val="D4D4D4"/>
+          <w:sz w:val="25"/>
+          <w:szCs w:val="25"/>
+        </w:rPr>
+        <w:t>  </w:t>
+      </w:r>
+      <w:r>
+        <w:rPr>
+          <w:rFonts w:ascii="Consolas" w:eastAsia="Times New Roman" w:hAnsi="Consolas" w:cs="Times New Roman"/>
+          <w:color w:val="808080"/>
+          <w:sz w:val="25"/>
+          <w:szCs w:val="25"/>
+        </w:rPr>
+        <w:t>&lt;/</w:t>
+      </w:r>
+      <w:r>
+        <w:rPr>
+          <w:rFonts w:ascii="Consolas" w:eastAsia="Times New Roman" w:hAnsi="Consolas" w:cs="Times New Roman"/>
+          <w:color w:val="569CD6"/>
+          <w:sz w:val="25"/>
+          <w:szCs w:val="25"/>
+        </w:rPr>
+        <w:t>li</w:t>
+      </w:r>
+      <w:r>
+        <w:rPr>
+          <w:rFonts w:ascii="Consolas" w:eastAsia="Times New Roman" w:hAnsi="Consolas" w:cs="Times New Roman"/>
+          <w:color w:val="808080"/>
+          <w:sz w:val="25"/>
+          <w:szCs w:val="25"/>
+        </w:rPr>
+        <w:t>&gt;</w:t>
+      </w:r>
+    </w:p>
+    <w:p>
+      <w:pPr>
+        <w:shd w:val="clear" w:color="auto" w:fill="1E1E1E"/>
+        <w:spacing w:after="0" w:line="337" w:lineRule="atLeast"/>
+        <w:rPr>
+          <w:rFonts w:ascii="Consolas" w:eastAsia="Times New Roman" w:hAnsi="Consolas" w:cs="Times New Roman"/>
+          <w:color w:val="D4D4D4"/>
+          <w:sz w:val="25"/>
+          <w:szCs w:val="25"/>
+        </w:rPr>
+      </w:pPr>
+      <w:r>
+        <w:rPr>
+          <w:rFonts w:ascii="Consolas" w:eastAsia="Times New Roman" w:hAnsi="Consolas" w:cs="Times New Roman"/>
+          <w:color w:val="808080"/>
+          <w:sz w:val="25"/>
+          <w:szCs w:val="25"/>
+        </w:rPr>
+        <w:t>&lt;/</w:t>
+      </w:r>
+      <w:r>
+        <w:rPr>
+          <w:rFonts w:ascii="Consolas" w:eastAsia="Times New Roman" w:hAnsi="Consolas" w:cs="Times New Roman"/>
+          <w:color w:val="569CD6"/>
+          <w:sz w:val="25"/>
+          <w:szCs w:val="25"/>
+        </w:rPr>
+        <w:t>ul</w:t>
+      </w:r>
+      <w:r>
+        <w:rPr>
+          <w:rFonts w:ascii="Consolas" w:eastAsia="Times New Roman" w:hAnsi="Consolas" w:cs="Times New Roman"/>
+          <w:color w:val="808080"/>
+          <w:sz w:val="25"/>
+          <w:szCs w:val="25"/>
+        </w:rPr>
+        <w:t>&gt;</w:t>
+      </w:r>
+    </w:p>
+    <w:p>
+      <w:pPr>
+        <w:shd w:val="clear" w:color="auto" w:fill="1E1E1E"/>
+        <w:spacing w:after="0" w:line="337" w:lineRule="atLeast"/>
+        <w:rPr>
+          <w:rFonts w:ascii="Consolas" w:eastAsia="Times New Roman" w:hAnsi="Consolas" w:cs="Times New Roman"/>
+          <w:color w:val="D4D4D4"/>
+          <w:sz w:val="25"/>
+          <w:szCs w:val="25"/>
+        </w:rPr>
+      </w:pPr>
+      <w:r>
+        <w:rPr>
+          <w:rFonts w:ascii="Consolas" w:eastAsia="Times New Roman" w:hAnsi="Consolas" w:cs="Times New Roman"/>
+          <w:color w:val="808080"/>
+          <w:sz w:val="25"/>
+          <w:szCs w:val="25"/>
+        </w:rPr>
+        <w:t>&lt;</w:t>
+      </w:r>
+      <w:r>
+        <w:rPr>
+          <w:rFonts w:ascii="Consolas" w:eastAsia="Times New Roman" w:hAnsi="Consolas" w:cs="Times New Roman"/>
+          <w:color w:val="569CD6"/>
+          <w:sz w:val="25"/>
+          <w:szCs w:val="25"/>
+        </w:rPr>
+        <w:t>div</w:t>
+      </w:r>
+      <w:r>
+        <w:rPr>
+          <w:rFonts w:ascii="Consolas" w:eastAsia="Times New Roman" w:hAnsi="Consolas" w:cs="Times New Roman"/>
+          <w:color w:val="D4D4D4"/>
+          <w:sz w:val="25"/>
+          <w:szCs w:val="25"/>
+        </w:rPr>
+        <w:t> </w:t>
+      </w:r>
+      <w:r>
+        <w:rPr>
+          <w:rFonts w:ascii="Consolas" w:eastAsia="Times New Roman" w:hAnsi="Consolas" w:cs="Times New Roman"/>
+          <w:color w:val="9CDCFE"/>
+          <w:sz w:val="25"/>
+          <w:szCs w:val="25"/>
+        </w:rPr>
+        <w:t>class</w:t>
+      </w:r>
+      <w:r>
+        <w:rPr>
+          <w:rFonts w:ascii="Consolas" w:eastAsia="Times New Roman" w:hAnsi="Consolas" w:cs="Times New Roman"/>
+          <w:color w:val="D4D4D4"/>
+          <w:sz w:val="25"/>
+          <w:szCs w:val="25"/>
+        </w:rPr>
+        <w:t>=</w:t>
+      </w:r>
+      <w:r>
+        <w:rPr>
+          <w:rFonts w:ascii="Consolas" w:eastAsia="Times New Roman" w:hAnsi="Consolas" w:cs="Times New Roman"/>
+          <w:color w:val="CE9178"/>
+          <w:sz w:val="25"/>
+          <w:szCs w:val="25"/>
+        </w:rPr>
+        <w:t>"tab-content"</w:t>
+      </w:r>
+      <w:r>
+        <w:rPr>
+          <w:rFonts w:ascii="Consolas" w:eastAsia="Times New Roman" w:hAnsi="Consolas" w:cs="Times New Roman"/>
+          <w:color w:val="D4D4D4"/>
+          <w:sz w:val="25"/>
+          <w:szCs w:val="25"/>
+        </w:rPr>
+        <w:t> </w:t>
+      </w:r>
+      <w:r>
+        <w:rPr>
+          <w:rFonts w:ascii="Consolas" w:eastAsia="Times New Roman" w:hAnsi="Consolas" w:cs="Times New Roman"/>
+          <w:color w:val="9CDCFE"/>
+          <w:sz w:val="25"/>
+          <w:szCs w:val="25"/>
+        </w:rPr>
+        <w:t>id</w:t>
+      </w:r>
+      <w:r>
+        <w:rPr>
+          <w:rFonts w:ascii="Consolas" w:eastAsia="Times New Roman" w:hAnsi="Consolas" w:cs="Times New Roman"/>
+          <w:color w:val="D4D4D4"/>
+          <w:sz w:val="25"/>
+          <w:szCs w:val="25"/>
+        </w:rPr>
+        <w:t>=</w:t>
+      </w:r>
+      <w:r>
+        <w:rPr>
+          <w:rFonts w:ascii="Consolas" w:eastAsia="Times New Roman" w:hAnsi="Consolas" w:cs="Times New Roman"/>
+          <w:color w:val="CE9178"/>
+          <w:sz w:val="25"/>
+          <w:szCs w:val="25"/>
+        </w:rPr>
+        <w:t>"myTabContent"</w:t>
+      </w:r>
+      <w:r>
+        <w:rPr>
+          <w:rFonts w:ascii="Consolas" w:eastAsia="Times New Roman" w:hAnsi="Consolas" w:cs="Times New Roman"/>
+          <w:color w:val="808080"/>
+          <w:sz w:val="25"/>
+          <w:szCs w:val="25"/>
+        </w:rPr>
+        <w:t>&gt;</w:t>
+      </w:r>
+    </w:p>
+    <w:p>
+      <w:pPr>
+        <w:shd w:val="clear" w:color="auto" w:fill="1E1E1E"/>
+        <w:spacing w:after="0" w:line="337" w:lineRule="atLeast"/>
+        <w:rPr>
+          <w:rFonts w:ascii="Consolas" w:eastAsia="Times New Roman" w:hAnsi="Consolas" w:cs="Times New Roman"/>
+          <w:color w:val="D4D4D4"/>
+          <w:sz w:val="25"/>
+          <w:szCs w:val="25"/>
+        </w:rPr>
+      </w:pPr>
+      <w:r>
+        <w:rPr>
+          <w:rFonts w:ascii="Consolas" w:eastAsia="Times New Roman" w:hAnsi="Consolas" w:cs="Times New Roman"/>
+          <w:color w:val="D4D4D4"/>
+          <w:sz w:val="25"/>
+          <w:szCs w:val="25"/>
+        </w:rPr>
+        <w:t>  </w:t>
+      </w:r>
+      <w:r>
+        <w:rPr>
+          <w:rFonts w:ascii="Consolas" w:eastAsia="Times New Roman" w:hAnsi="Consolas" w:cs="Times New Roman"/>
+          <w:color w:val="808080"/>
+          <w:sz w:val="25"/>
+          <w:szCs w:val="25"/>
+        </w:rPr>
+        <w:t>&lt;</w:t>
+      </w:r>
+      <w:r>
+        <w:rPr>
+          <w:rFonts w:ascii="Consolas" w:eastAsia="Times New Roman" w:hAnsi="Consolas" w:cs="Times New Roman"/>
+          <w:color w:val="569CD6"/>
+          <w:sz w:val="25"/>
+          <w:szCs w:val="25"/>
+        </w:rPr>
+        <w:t>div</w:t>
+      </w:r>
+      <w:r>
+        <w:rPr>
+          <w:rFonts w:ascii="Consolas" w:eastAsia="Times New Roman" w:hAnsi="Consolas" w:cs="Times New Roman"/>
+          <w:color w:val="D4D4D4"/>
+          <w:sz w:val="25"/>
+          <w:szCs w:val="25"/>
+        </w:rPr>
+        <w:t> </w:t>
+      </w:r>
+      <w:r>
+        <w:rPr>
+          <w:rFonts w:ascii="Consolas" w:eastAsia="Times New Roman" w:hAnsi="Consolas" w:cs="Times New Roman"/>
+          <w:color w:val="9CDCFE"/>
+          <w:sz w:val="25"/>
+          <w:szCs w:val="25"/>
+        </w:rPr>
+        <w:t>class</w:t>
+      </w:r>
+      <w:r>
+        <w:rPr>
+          <w:rFonts w:ascii="Consolas" w:eastAsia="Times New Roman" w:hAnsi="Consolas" w:cs="Times New Roman"/>
+          <w:color w:val="D4D4D4"/>
+          <w:sz w:val="25"/>
+          <w:szCs w:val="25"/>
+        </w:rPr>
+        <w:t>=</w:t>
+      </w:r>
+      <w:r>
+        <w:rPr>
+          <w:rFonts w:ascii="Consolas" w:eastAsia="Times New Roman" w:hAnsi="Consolas" w:cs="Times New Roman"/>
+          <w:color w:val="CE9178"/>
+          <w:sz w:val="25"/>
+          <w:szCs w:val="25"/>
+        </w:rPr>
+        <w:t>"tab-pane fade show active"</w:t>
+      </w:r>
+      <w:r>
+        <w:rPr>
+          <w:rFonts w:ascii="Consolas" w:eastAsia="Times New Roman" w:hAnsi="Consolas" w:cs="Times New Roman"/>
+          <w:color w:val="D4D4D4"/>
+          <w:sz w:val="25"/>
+          <w:szCs w:val="25"/>
+        </w:rPr>
+        <w:t> </w:t>
+      </w:r>
+      <w:r>
+        <w:rPr>
+          <w:rFonts w:ascii="Consolas" w:eastAsia="Times New Roman" w:hAnsi="Consolas" w:cs="Times New Roman"/>
+          <w:color w:val="9CDCFE"/>
+          <w:sz w:val="25"/>
+          <w:szCs w:val="25"/>
+        </w:rPr>
+        <w:t>id</w:t>
+      </w:r>
+      <w:r>
+        <w:rPr>
+          <w:rFonts w:ascii="Consolas" w:eastAsia="Times New Roman" w:hAnsi="Consolas" w:cs="Times New Roman"/>
+          <w:color w:val="D4D4D4"/>
+          <w:sz w:val="25"/>
+          <w:szCs w:val="25"/>
+        </w:rPr>
+        <w:t>=</w:t>
+      </w:r>
+      <w:r>
+        <w:rPr>
+          <w:rFonts w:ascii="Consolas" w:eastAsia="Times New Roman" w:hAnsi="Consolas" w:cs="Times New Roman"/>
+          <w:color w:val="CE9178"/>
+          <w:sz w:val="25"/>
+          <w:szCs w:val="25"/>
+        </w:rPr>
+        <w:t>"home"</w:t>
+      </w:r>
+      <w:r>
+        <w:rPr>
+          <w:rFonts w:ascii="Consolas" w:eastAsia="Times New Roman" w:hAnsi="Consolas" w:cs="Times New Roman"/>
+          <w:color w:val="D4D4D4"/>
+          <w:sz w:val="25"/>
+          <w:szCs w:val="25"/>
+        </w:rPr>
+        <w:t> </w:t>
+      </w:r>
+      <w:r>
+        <w:rPr>
+          <w:rFonts w:ascii="Consolas" w:eastAsia="Times New Roman" w:hAnsi="Consolas" w:cs="Times New Roman"/>
+          <w:color w:val="9CDCFE"/>
+          <w:sz w:val="25"/>
+          <w:szCs w:val="25"/>
+        </w:rPr>
+        <w:t>role</w:t>
+      </w:r>
+      <w:r>
+        <w:rPr>
+          <w:rFonts w:ascii="Consolas" w:eastAsia="Times New Roman" w:hAnsi="Consolas" w:cs="Times New Roman"/>
+          <w:color w:val="D4D4D4"/>
+          <w:sz w:val="25"/>
+          <w:szCs w:val="25"/>
+        </w:rPr>
+        <w:t>=</w:t>
+      </w:r>
+      <w:r>
+        <w:rPr>
+          <w:rFonts w:ascii="Consolas" w:eastAsia="Times New Roman" w:hAnsi="Consolas" w:cs="Times New Roman"/>
+          <w:color w:val="CE9178"/>
+          <w:sz w:val="25"/>
+          <w:szCs w:val="25"/>
+        </w:rPr>
+        <w:t>"tabpanel"</w:t>
+      </w:r>
+      <w:r>
+        <w:rPr>
+          <w:rFonts w:ascii="Consolas" w:eastAsia="Times New Roman" w:hAnsi="Consolas" w:cs="Times New Roman"/>
+          <w:color w:val="D4D4D4"/>
+          <w:sz w:val="25"/>
+          <w:szCs w:val="25"/>
+        </w:rPr>
+        <w:t> </w:t>
+      </w:r>
+      <w:r>
+        <w:rPr>
+          <w:rFonts w:ascii="Consolas" w:eastAsia="Times New Roman" w:hAnsi="Consolas" w:cs="Times New Roman"/>
+          <w:color w:val="9CDCFE"/>
+          <w:sz w:val="25"/>
+          <w:szCs w:val="25"/>
+        </w:rPr>
+        <w:t>aria-labelledby</w:t>
+      </w:r>
+      <w:r>
+        <w:rPr>
+          <w:rFonts w:ascii="Consolas" w:eastAsia="Times New Roman" w:hAnsi="Consolas" w:cs="Times New Roman"/>
+          <w:color w:val="D4D4D4"/>
+          <w:sz w:val="25"/>
+          <w:szCs w:val="25"/>
+        </w:rPr>
+        <w:t>=</w:t>
+      </w:r>
+      <w:r>
+        <w:rPr>
+          <w:rFonts w:ascii="Consolas" w:eastAsia="Times New Roman" w:hAnsi="Consolas" w:cs="Times New Roman"/>
+          <w:color w:val="CE9178"/>
+          <w:sz w:val="25"/>
+          <w:szCs w:val="25"/>
+        </w:rPr>
+        <w:t>"home-tab"</w:t>
+      </w:r>
+      <w:r>
+        <w:rPr>
+          <w:rFonts w:ascii="Consolas" w:eastAsia="Times New Roman" w:hAnsi="Consolas" w:cs="Times New Roman"/>
+          <w:color w:val="808080"/>
+          <w:sz w:val="25"/>
+          <w:szCs w:val="25"/>
+        </w:rPr>
+        <w:t>&gt;</w:t>
+      </w:r>
+    </w:p>
+    <w:p>
+      <w:pPr>
+        <w:shd w:val="clear" w:color="auto" w:fill="1E1E1E"/>
+        <w:spacing w:after="0" w:line="337" w:lineRule="atLeast"/>
+        <w:rPr>
+          <w:rFonts w:ascii="Consolas" w:eastAsia="Times New Roman" w:hAnsi="Consolas" w:cs="Times New Roman"/>
+          <w:color w:val="D4D4D4"/>
+          <w:sz w:val="25"/>
+          <w:szCs w:val="25"/>
+        </w:rPr>
+      </w:pPr>
+      <w:r>
+        <w:rPr>
+          <w:rFonts w:ascii="Consolas" w:eastAsia="Times New Roman" w:hAnsi="Consolas" w:cs="Times New Roman"/>
+          <w:color w:val="D4D4D4"/>
+          <w:sz w:val="25"/>
+          <w:szCs w:val="25"/>
+        </w:rPr>
+        <w:t>    </w:t>
+      </w:r>
+      <w:r>
+        <w:rPr>
+          <w:rFonts w:ascii="Consolas" w:eastAsia="Times New Roman" w:hAnsi="Consolas" w:cs="Times New Roman"/>
+          <w:color w:val="808080"/>
+          <w:sz w:val="25"/>
+          <w:szCs w:val="25"/>
+        </w:rPr>
+        <w:t>&lt;</w:t>
+      </w:r>
+      <w:r>
+        <w:rPr>
+          <w:rFonts w:ascii="Consolas" w:eastAsia="Times New Roman" w:hAnsi="Consolas" w:cs="Times New Roman"/>
+          <w:color w:val="569CD6"/>
+          <w:sz w:val="25"/>
+          <w:szCs w:val="25"/>
+        </w:rPr>
+        <w:t>br</w:t>
+      </w:r>
+      <w:r>
+        <w:rPr>
+          <w:rFonts w:ascii="Consolas" w:eastAsia="Times New Roman" w:hAnsi="Consolas" w:cs="Times New Roman"/>
+          <w:color w:val="808080"/>
+          <w:sz w:val="25"/>
+          <w:szCs w:val="25"/>
+        </w:rPr>
+        <w:t>&gt;</w:t>
+      </w:r>
+      <w:r>
+        <w:rPr>
+          <w:rFonts w:ascii="Consolas" w:eastAsia="Times New Roman" w:hAnsi="Consolas" w:cs="Times New Roman"/>
+          <w:color w:val="DCDCAA"/>
+          <w:sz w:val="25"/>
+          <w:szCs w:val="25"/>
+        </w:rPr>
+        <w:t>{!!</w:t>
+      </w:r>
+      <w:r>
+        <w:rPr>
+          <w:rFonts w:ascii="Consolas" w:eastAsia="Times New Roman" w:hAnsi="Consolas" w:cs="Times New Roman"/>
+          <w:color w:val="D4D4D4"/>
+          <w:sz w:val="25"/>
+          <w:szCs w:val="25"/>
+        </w:rPr>
+        <w:t> </w:t>
+      </w:r>
+      <w:r>
+        <w:rPr>
+          <w:rFonts w:ascii="Consolas" w:eastAsia="Times New Roman" w:hAnsi="Consolas" w:cs="Times New Roman"/>
+          <w:color w:val="9CDCFE"/>
+          <w:sz w:val="25"/>
+          <w:szCs w:val="25"/>
+        </w:rPr>
+        <w:t>$product</w:t>
+      </w:r>
+      <w:r>
+        <w:rPr>
+          <w:rFonts w:ascii="Consolas" w:eastAsia="Times New Roman" w:hAnsi="Consolas" w:cs="Times New Roman"/>
+          <w:color w:val="D4D4D4"/>
+          <w:sz w:val="25"/>
+          <w:szCs w:val="25"/>
+        </w:rPr>
+        <w:t>-&gt;</w:t>
+      </w:r>
+      <w:r>
+        <w:rPr>
+          <w:rFonts w:ascii="Consolas" w:eastAsia="Times New Roman" w:hAnsi="Consolas" w:cs="Times New Roman"/>
+          <w:color w:val="9CDCFE"/>
+          <w:sz w:val="25"/>
+          <w:szCs w:val="25"/>
+        </w:rPr>
+        <w:t>product_details</w:t>
+      </w:r>
+      <w:r>
+        <w:rPr>
+          <w:rFonts w:ascii="Consolas" w:eastAsia="Times New Roman" w:hAnsi="Consolas" w:cs="Times New Roman"/>
+          <w:color w:val="D4D4D4"/>
+          <w:sz w:val="25"/>
+          <w:szCs w:val="25"/>
+        </w:rPr>
+        <w:t> </w:t>
+      </w:r>
+      <w:r>
+        <w:rPr>
+          <w:rFonts w:ascii="Consolas" w:eastAsia="Times New Roman" w:hAnsi="Consolas" w:cs="Times New Roman"/>
+          <w:color w:val="DCDCAA"/>
+          <w:sz w:val="25"/>
+          <w:szCs w:val="25"/>
+        </w:rPr>
+        <w:t>!!}</w:t>
+      </w:r>
+      <w:r>
+        <w:rPr>
+          <w:rFonts w:ascii="Consolas" w:eastAsia="Times New Roman" w:hAnsi="Consolas" w:cs="Times New Roman"/>
+          <w:color w:val="808080"/>
+          <w:sz w:val="25"/>
+          <w:szCs w:val="25"/>
+        </w:rPr>
+        <w:t>&lt;/</w:t>
+      </w:r>
+      <w:r>
+        <w:rPr>
+          <w:rFonts w:ascii="Consolas" w:eastAsia="Times New Roman" w:hAnsi="Consolas" w:cs="Times New Roman"/>
+          <w:color w:val="569CD6"/>
+          <w:sz w:val="25"/>
+          <w:szCs w:val="25"/>
+        </w:rPr>
+        <w:t>div</w:t>
+      </w:r>
+      <w:r>
+        <w:rPr>
+          <w:rFonts w:ascii="Consolas" w:eastAsia="Times New Roman" w:hAnsi="Consolas" w:cs="Times New Roman"/>
+          <w:color w:val="808080"/>
+          <w:sz w:val="25"/>
+          <w:szCs w:val="25"/>
+        </w:rPr>
+        <w:t>&gt;</w:t>
+      </w:r>
+    </w:p>
+    <w:p>
+      <w:pPr>
+        <w:shd w:val="clear" w:color="auto" w:fill="1E1E1E"/>
+        <w:spacing w:after="0" w:line="337" w:lineRule="atLeast"/>
+        <w:rPr>
+          <w:rFonts w:ascii="Consolas" w:eastAsia="Times New Roman" w:hAnsi="Consolas" w:cs="Times New Roman"/>
+          <w:color w:val="D4D4D4"/>
+          <w:sz w:val="25"/>
+          <w:szCs w:val="25"/>
+        </w:rPr>
+      </w:pPr>
+      <w:r>
+        <w:rPr>
+          <w:rFonts w:ascii="Consolas" w:eastAsia="Times New Roman" w:hAnsi="Consolas" w:cs="Times New Roman"/>
+          <w:color w:val="D4D4D4"/>
+          <w:sz w:val="25"/>
+          <w:szCs w:val="25"/>
+        </w:rPr>
+        <w:t>  </w:t>
+      </w:r>
+      <w:r>
+        <w:rPr>
+          <w:rFonts w:ascii="Consolas" w:eastAsia="Times New Roman" w:hAnsi="Consolas" w:cs="Times New Roman"/>
+          <w:color w:val="808080"/>
+          <w:sz w:val="25"/>
+          <w:szCs w:val="25"/>
+        </w:rPr>
+        <w:t>&lt;</w:t>
+      </w:r>
+      <w:r>
+        <w:rPr>
+          <w:rFonts w:ascii="Consolas" w:eastAsia="Times New Roman" w:hAnsi="Consolas" w:cs="Times New Roman"/>
+          <w:color w:val="569CD6"/>
+          <w:sz w:val="25"/>
+          <w:szCs w:val="25"/>
+        </w:rPr>
+        <w:t>div</w:t>
+      </w:r>
+      <w:r>
+        <w:rPr>
+          <w:rFonts w:ascii="Consolas" w:eastAsia="Times New Roman" w:hAnsi="Consolas" w:cs="Times New Roman"/>
+          <w:color w:val="D4D4D4"/>
+          <w:sz w:val="25"/>
+          <w:szCs w:val="25"/>
+        </w:rPr>
+        <w:t> </w:t>
+      </w:r>
+      <w:r>
+        <w:rPr>
+          <w:rFonts w:ascii="Consolas" w:eastAsia="Times New Roman" w:hAnsi="Consolas" w:cs="Times New Roman"/>
+          <w:color w:val="9CDCFE"/>
+          <w:sz w:val="25"/>
+          <w:szCs w:val="25"/>
+        </w:rPr>
+        <w:t>class</w:t>
+      </w:r>
+      <w:r>
+        <w:rPr>
+          <w:rFonts w:ascii="Consolas" w:eastAsia="Times New Roman" w:hAnsi="Consolas" w:cs="Times New Roman"/>
+          <w:color w:val="D4D4D4"/>
+          <w:sz w:val="25"/>
+          <w:szCs w:val="25"/>
+        </w:rPr>
+        <w:t>=</w:t>
+      </w:r>
+      <w:r>
+        <w:rPr>
+          <w:rFonts w:ascii="Consolas" w:eastAsia="Times New Roman" w:hAnsi="Consolas" w:cs="Times New Roman"/>
+          <w:color w:val="CE9178"/>
+          <w:sz w:val="25"/>
+          <w:szCs w:val="25"/>
+        </w:rPr>
+        <w:t>"tab-pane fade"</w:t>
+      </w:r>
+      <w:r>
+        <w:rPr>
+          <w:rFonts w:ascii="Consolas" w:eastAsia="Times New Roman" w:hAnsi="Consolas" w:cs="Times New Roman"/>
+          <w:color w:val="D4D4D4"/>
+          <w:sz w:val="25"/>
+          <w:szCs w:val="25"/>
+        </w:rPr>
+        <w:t> </w:t>
+      </w:r>
+      <w:r>
+        <w:rPr>
+          <w:rFonts w:ascii="Consolas" w:eastAsia="Times New Roman" w:hAnsi="Consolas" w:cs="Times New Roman"/>
+          <w:color w:val="9CDCFE"/>
+          <w:sz w:val="25"/>
+          <w:szCs w:val="25"/>
+        </w:rPr>
+        <w:t>id</w:t>
+      </w:r>
+      <w:r>
+        <w:rPr>
+          <w:rFonts w:ascii="Consolas" w:eastAsia="Times New Roman" w:hAnsi="Consolas" w:cs="Times New Roman"/>
+          <w:color w:val="D4D4D4"/>
+          <w:sz w:val="25"/>
+          <w:szCs w:val="25"/>
+        </w:rPr>
+        <w:t>=</w:t>
+      </w:r>
+      <w:r>
+        <w:rPr>
+          <w:rFonts w:ascii="Consolas" w:eastAsia="Times New Roman" w:hAnsi="Consolas" w:cs="Times New Roman"/>
+          <w:color w:val="CE9178"/>
+          <w:sz w:val="25"/>
+          <w:szCs w:val="25"/>
+        </w:rPr>
+        <w:t>"profile"</w:t>
+      </w:r>
+      <w:r>
+        <w:rPr>
+          <w:rFonts w:ascii="Consolas" w:eastAsia="Times New Roman" w:hAnsi="Consolas" w:cs="Times New Roman"/>
+          <w:color w:val="D4D4D4"/>
+          <w:sz w:val="25"/>
+          <w:szCs w:val="25"/>
+        </w:rPr>
+        <w:t> </w:t>
+      </w:r>
+      <w:r>
+        <w:rPr>
+          <w:rFonts w:ascii="Consolas" w:eastAsia="Times New Roman" w:hAnsi="Consolas" w:cs="Times New Roman"/>
+          <w:color w:val="9CDCFE"/>
+          <w:sz w:val="25"/>
+          <w:szCs w:val="25"/>
+        </w:rPr>
+        <w:t>role</w:t>
+      </w:r>
+      <w:r>
+        <w:rPr>
+          <w:rFonts w:ascii="Consolas" w:eastAsia="Times New Roman" w:hAnsi="Consolas" w:cs="Times New Roman"/>
+          <w:color w:val="D4D4D4"/>
+          <w:sz w:val="25"/>
+          <w:szCs w:val="25"/>
+        </w:rPr>
+        <w:t>=</w:t>
+      </w:r>
+      <w:r>
+        <w:rPr>
+          <w:rFonts w:ascii="Consolas" w:eastAsia="Times New Roman" w:hAnsi="Consolas" w:cs="Times New Roman"/>
+          <w:color w:val="CE9178"/>
+          <w:sz w:val="25"/>
+          <w:szCs w:val="25"/>
+        </w:rPr>
+        <w:t>"tabpanel"</w:t>
+      </w:r>
+      <w:r>
+        <w:rPr>
+          <w:rFonts w:ascii="Consolas" w:eastAsia="Times New Roman" w:hAnsi="Consolas" w:cs="Times New Roman"/>
+          <w:color w:val="D4D4D4"/>
+          <w:sz w:val="25"/>
+          <w:szCs w:val="25"/>
+        </w:rPr>
+        <w:t> </w:t>
+      </w:r>
+      <w:r>
+        <w:rPr>
+          <w:rFonts w:ascii="Consolas" w:eastAsia="Times New Roman" w:hAnsi="Consolas" w:cs="Times New Roman"/>
+          <w:color w:val="9CDCFE"/>
+          <w:sz w:val="25"/>
+          <w:szCs w:val="25"/>
+        </w:rPr>
+        <w:t>aria-labelledby</w:t>
+      </w:r>
+      <w:r>
+        <w:rPr>
+          <w:rFonts w:ascii="Consolas" w:eastAsia="Times New Roman" w:hAnsi="Consolas" w:cs="Times New Roman"/>
+          <w:color w:val="D4D4D4"/>
+          <w:sz w:val="25"/>
+          <w:szCs w:val="25"/>
+        </w:rPr>
+        <w:t>=</w:t>
+      </w:r>
+      <w:r>
+        <w:rPr>
+          <w:rFonts w:ascii="Consolas" w:eastAsia="Times New Roman" w:hAnsi="Consolas" w:cs="Times New Roman"/>
+          <w:color w:val="CE9178"/>
+          <w:sz w:val="25"/>
+          <w:szCs w:val="25"/>
+        </w:rPr>
+        <w:t>"profile-tab"</w:t>
+      </w:r>
+      <w:r>
+        <w:rPr>
+          <w:rFonts w:ascii="Consolas" w:eastAsia="Times New Roman" w:hAnsi="Consolas" w:cs="Times New Roman"/>
+          <w:color w:val="808080"/>
+          <w:sz w:val="25"/>
+          <w:szCs w:val="25"/>
+        </w:rPr>
+        <w:t>&gt;</w:t>
+      </w:r>
+    </w:p>
+    <w:p>
+      <w:pPr>
+        <w:shd w:val="clear" w:color="auto" w:fill="1E1E1E"/>
+        <w:spacing w:after="0" w:line="337" w:lineRule="atLeast"/>
+        <w:rPr>
+          <w:rFonts w:ascii="Consolas" w:eastAsia="Times New Roman" w:hAnsi="Consolas" w:cs="Times New Roman"/>
+          <w:color w:val="D4D4D4"/>
+          <w:sz w:val="25"/>
+          <w:szCs w:val="25"/>
+        </w:rPr>
+      </w:pPr>
+      <w:r>
+        <w:rPr>
+          <w:rFonts w:ascii="Consolas" w:eastAsia="Times New Roman" w:hAnsi="Consolas" w:cs="Times New Roman"/>
+          <w:color w:val="D4D4D4"/>
+          <w:sz w:val="25"/>
+          <w:szCs w:val="25"/>
+        </w:rPr>
+        <w:t>    </w:t>
+      </w:r>
+      <w:r>
+        <w:rPr>
+          <w:rFonts w:ascii="Consolas" w:eastAsia="Times New Roman" w:hAnsi="Consolas" w:cs="Times New Roman"/>
+          <w:color w:val="808080"/>
+          <w:sz w:val="25"/>
+          <w:szCs w:val="25"/>
+        </w:rPr>
+        <w:t>&lt;</w:t>
+      </w:r>
+      <w:r>
+        <w:rPr>
+          <w:rFonts w:ascii="Consolas" w:eastAsia="Times New Roman" w:hAnsi="Consolas" w:cs="Times New Roman"/>
+          <w:color w:val="569CD6"/>
+          <w:sz w:val="25"/>
+          <w:szCs w:val="25"/>
+        </w:rPr>
+        <w:t>br</w:t>
+      </w:r>
+      <w:r>
+        <w:rPr>
+          <w:rFonts w:ascii="Consolas" w:eastAsia="Times New Roman" w:hAnsi="Consolas" w:cs="Times New Roman"/>
+          <w:color w:val="808080"/>
+          <w:sz w:val="25"/>
+          <w:szCs w:val="25"/>
+        </w:rPr>
+        <w:t>&gt;</w:t>
+      </w:r>
+      <w:r>
+        <w:rPr>
+          <w:rFonts w:ascii="Consolas" w:eastAsia="Times New Roman" w:hAnsi="Consolas" w:cs="Times New Roman"/>
+          <w:color w:val="DCDCAA"/>
+          <w:sz w:val="25"/>
+          <w:szCs w:val="25"/>
+        </w:rPr>
+        <w:t>{{</w:t>
+      </w:r>
+      <w:r>
+        <w:rPr>
+          <w:rFonts w:ascii="Consolas" w:eastAsia="Times New Roman" w:hAnsi="Consolas" w:cs="Times New Roman"/>
+          <w:color w:val="D4D4D4"/>
+          <w:sz w:val="25"/>
+          <w:szCs w:val="25"/>
+        </w:rPr>
+        <w:t> </w:t>
+      </w:r>
+      <w:r>
+        <w:rPr>
+          <w:rFonts w:ascii="Consolas" w:eastAsia="Times New Roman" w:hAnsi="Consolas" w:cs="Times New Roman"/>
+          <w:color w:val="9CDCFE"/>
+          <w:sz w:val="25"/>
+          <w:szCs w:val="25"/>
+        </w:rPr>
+        <w:t>$product</w:t>
+      </w:r>
+      <w:r>
+        <w:rPr>
+          <w:rFonts w:ascii="Consolas" w:eastAsia="Times New Roman" w:hAnsi="Consolas" w:cs="Times New Roman"/>
+          <w:color w:val="D4D4D4"/>
+          <w:sz w:val="25"/>
+          <w:szCs w:val="25"/>
+        </w:rPr>
+        <w:t>-&gt;</w:t>
+      </w:r>
+      <w:r>
+        <w:rPr>
+          <w:rFonts w:ascii="Consolas" w:eastAsia="Times New Roman" w:hAnsi="Consolas" w:cs="Times New Roman"/>
+          <w:color w:val="9CDCFE"/>
+          <w:sz w:val="25"/>
+          <w:szCs w:val="25"/>
+        </w:rPr>
+        <w:t>video_link</w:t>
+      </w:r>
+      <w:r>
+        <w:rPr>
+          <w:rFonts w:ascii="Consolas" w:eastAsia="Times New Roman" w:hAnsi="Consolas" w:cs="Times New Roman"/>
+          <w:color w:val="D4D4D4"/>
+          <w:sz w:val="25"/>
+          <w:szCs w:val="25"/>
+        </w:rPr>
+        <w:t> </w:t>
+      </w:r>
+      <w:r>
+        <w:rPr>
+          <w:rFonts w:ascii="Consolas" w:eastAsia="Times New Roman" w:hAnsi="Consolas" w:cs="Times New Roman"/>
+          <w:color w:val="DCDCAA"/>
+          <w:sz w:val="25"/>
+          <w:szCs w:val="25"/>
+        </w:rPr>
+        <w:t>}}</w:t>
+      </w:r>
+      <w:r>
+        <w:rPr>
+          <w:rFonts w:ascii="Consolas" w:eastAsia="Times New Roman" w:hAnsi="Consolas" w:cs="Times New Roman"/>
+          <w:color w:val="808080"/>
+          <w:sz w:val="25"/>
+          <w:szCs w:val="25"/>
+        </w:rPr>
+        <w:t>&lt;/</w:t>
+      </w:r>
+      <w:r>
+        <w:rPr>
+          <w:rFonts w:ascii="Consolas" w:eastAsia="Times New Roman" w:hAnsi="Consolas" w:cs="Times New Roman"/>
+          <w:color w:val="569CD6"/>
+          <w:sz w:val="25"/>
+          <w:szCs w:val="25"/>
+        </w:rPr>
+        <w:t>div</w:t>
+      </w:r>
+      <w:r>
+        <w:rPr>
+          <w:rFonts w:ascii="Consolas" w:eastAsia="Times New Roman" w:hAnsi="Consolas" w:cs="Times New Roman"/>
+          <w:color w:val="808080"/>
+          <w:sz w:val="25"/>
+          <w:szCs w:val="25"/>
+        </w:rPr>
+        <w:t>&gt;</w:t>
+      </w:r>
+    </w:p>
+    <w:p>
+      <w:pPr>
+        <w:shd w:val="clear" w:color="auto" w:fill="1E1E1E"/>
+        <w:spacing w:after="0" w:line="337" w:lineRule="atLeast"/>
+        <w:rPr>
+          <w:rFonts w:ascii="Consolas" w:eastAsia="Times New Roman" w:hAnsi="Consolas" w:cs="Times New Roman"/>
+          <w:color w:val="D4D4D4"/>
+          <w:sz w:val="25"/>
+          <w:szCs w:val="25"/>
+        </w:rPr>
+      </w:pPr>
+      <w:r>
+        <w:rPr>
+          <w:rFonts w:ascii="Consolas" w:eastAsia="Times New Roman" w:hAnsi="Consolas" w:cs="Times New Roman"/>
+          <w:color w:val="D4D4D4"/>
+          <w:sz w:val="25"/>
+          <w:szCs w:val="25"/>
+        </w:rPr>
+        <w:t>  </w:t>
+      </w:r>
+      <w:r>
+        <w:rPr>
+          <w:rFonts w:ascii="Consolas" w:eastAsia="Times New Roman" w:hAnsi="Consolas" w:cs="Times New Roman"/>
+          <w:color w:val="808080"/>
+          <w:sz w:val="25"/>
+          <w:szCs w:val="25"/>
+        </w:rPr>
+        <w:t>&lt;</w:t>
+      </w:r>
+      <w:r>
+        <w:rPr>
+          <w:rFonts w:ascii="Consolas" w:eastAsia="Times New Roman" w:hAnsi="Consolas" w:cs="Times New Roman"/>
+          <w:color w:val="569CD6"/>
+          <w:sz w:val="25"/>
+          <w:szCs w:val="25"/>
+        </w:rPr>
+        <w:t>div</w:t>
+      </w:r>
+      <w:r>
+        <w:rPr>
+          <w:rFonts w:ascii="Consolas" w:eastAsia="Times New Roman" w:hAnsi="Consolas" w:cs="Times New Roman"/>
+          <w:color w:val="D4D4D4"/>
+          <w:sz w:val="25"/>
+          <w:szCs w:val="25"/>
+        </w:rPr>
+        <w:t> </w:t>
+      </w:r>
+      <w:r>
+        <w:rPr>
+          <w:rFonts w:ascii="Consolas" w:eastAsia="Times New Roman" w:hAnsi="Consolas" w:cs="Times New Roman"/>
+          <w:color w:val="9CDCFE"/>
+          <w:sz w:val="25"/>
+          <w:szCs w:val="25"/>
+        </w:rPr>
+        <w:t>class</w:t>
+      </w:r>
+      <w:r>
+        <w:rPr>
+          <w:rFonts w:ascii="Consolas" w:eastAsia="Times New Roman" w:hAnsi="Consolas" w:cs="Times New Roman"/>
+          <w:color w:val="D4D4D4"/>
+          <w:sz w:val="25"/>
+          <w:szCs w:val="25"/>
+        </w:rPr>
+        <w:t>=</w:t>
+      </w:r>
+      <w:r>
+        <w:rPr>
+          <w:rFonts w:ascii="Consolas" w:eastAsia="Times New Roman" w:hAnsi="Consolas" w:cs="Times New Roman"/>
+          <w:color w:val="CE9178"/>
+          <w:sz w:val="25"/>
+          <w:szCs w:val="25"/>
+        </w:rPr>
+        <w:t>"tab-pane fade"</w:t>
+      </w:r>
+      <w:r>
+        <w:rPr>
+          <w:rFonts w:ascii="Consolas" w:eastAsia="Times New Roman" w:hAnsi="Consolas" w:cs="Times New Roman"/>
+          <w:color w:val="D4D4D4"/>
+          <w:sz w:val="25"/>
+          <w:szCs w:val="25"/>
+        </w:rPr>
+        <w:t> </w:t>
+      </w:r>
+      <w:r>
+        <w:rPr>
+          <w:rFonts w:ascii="Consolas" w:eastAsia="Times New Roman" w:hAnsi="Consolas" w:cs="Times New Roman"/>
+          <w:color w:val="9CDCFE"/>
+          <w:sz w:val="25"/>
+          <w:szCs w:val="25"/>
+        </w:rPr>
+        <w:t>id</w:t>
+      </w:r>
+      <w:r>
+        <w:rPr>
+          <w:rFonts w:ascii="Consolas" w:eastAsia="Times New Roman" w:hAnsi="Consolas" w:cs="Times New Roman"/>
+          <w:color w:val="D4D4D4"/>
+          <w:sz w:val="25"/>
+          <w:szCs w:val="25"/>
+        </w:rPr>
+        <w:t>=</w:t>
+      </w:r>
+      <w:r>
+        <w:rPr>
+          <w:rFonts w:ascii="Consolas" w:eastAsia="Times New Roman" w:hAnsi="Consolas" w:cs="Times New Roman"/>
+          <w:color w:val="CE9178"/>
+          <w:sz w:val="25"/>
+          <w:szCs w:val="25"/>
+        </w:rPr>
+        <w:t>"contact"</w:t>
+      </w:r>
+      <w:r>
+        <w:rPr>
+          <w:rFonts w:ascii="Consolas" w:eastAsia="Times New Roman" w:hAnsi="Consolas" w:cs="Times New Roman"/>
+          <w:color w:val="D4D4D4"/>
+          <w:sz w:val="25"/>
+          <w:szCs w:val="25"/>
+        </w:rPr>
+        <w:t> </w:t>
+      </w:r>
+      <w:r>
+        <w:rPr>
+          <w:rFonts w:ascii="Consolas" w:eastAsia="Times New Roman" w:hAnsi="Consolas" w:cs="Times New Roman"/>
+          <w:color w:val="9CDCFE"/>
+          <w:sz w:val="25"/>
+          <w:szCs w:val="25"/>
+        </w:rPr>
+        <w:t>role</w:t>
+      </w:r>
+      <w:r>
+        <w:rPr>
+          <w:rFonts w:ascii="Consolas" w:eastAsia="Times New Roman" w:hAnsi="Consolas" w:cs="Times New Roman"/>
+          <w:color w:val="D4D4D4"/>
+          <w:sz w:val="25"/>
+          <w:szCs w:val="25"/>
+        </w:rPr>
+        <w:t>=</w:t>
+      </w:r>
+      <w:r>
+        <w:rPr>
+          <w:rFonts w:ascii="Consolas" w:eastAsia="Times New Roman" w:hAnsi="Consolas" w:cs="Times New Roman"/>
+          <w:color w:val="CE9178"/>
+          <w:sz w:val="25"/>
+          <w:szCs w:val="25"/>
+        </w:rPr>
+        <w:t>"tabpanel"</w:t>
+      </w:r>
+      <w:r>
+        <w:rPr>
+          <w:rFonts w:ascii="Consolas" w:eastAsia="Times New Roman" w:hAnsi="Consolas" w:cs="Times New Roman"/>
+          <w:color w:val="D4D4D4"/>
+          <w:sz w:val="25"/>
+          <w:szCs w:val="25"/>
+        </w:rPr>
+        <w:t> </w:t>
+      </w:r>
+      <w:r>
+        <w:rPr>
+          <w:rFonts w:ascii="Consolas" w:eastAsia="Times New Roman" w:hAnsi="Consolas" w:cs="Times New Roman"/>
+          <w:color w:val="9CDCFE"/>
+          <w:sz w:val="25"/>
+          <w:szCs w:val="25"/>
+        </w:rPr>
+        <w:t>aria-labelledby</w:t>
+      </w:r>
+      <w:r>
+        <w:rPr>
+          <w:rFonts w:ascii="Consolas" w:eastAsia="Times New Roman" w:hAnsi="Consolas" w:cs="Times New Roman"/>
+          <w:color w:val="D4D4D4"/>
+          <w:sz w:val="25"/>
+          <w:szCs w:val="25"/>
+        </w:rPr>
+        <w:t>=</w:t>
+      </w:r>
+      <w:r>
+        <w:rPr>
+          <w:rFonts w:ascii="Consolas" w:eastAsia="Times New Roman" w:hAnsi="Consolas" w:cs="Times New Roman"/>
+          <w:color w:val="CE9178"/>
+          <w:sz w:val="25"/>
+          <w:szCs w:val="25"/>
+        </w:rPr>
+        <w:t>"contact-tab"</w:t>
+      </w:r>
+      <w:r>
+        <w:rPr>
+          <w:rFonts w:ascii="Consolas" w:eastAsia="Times New Roman" w:hAnsi="Consolas" w:cs="Times New Roman"/>
+          <w:color w:val="808080"/>
+          <w:sz w:val="25"/>
+          <w:szCs w:val="25"/>
+        </w:rPr>
+        <w:t>&gt;&lt;</w:t>
+      </w:r>
+      <w:r>
+        <w:rPr>
+          <w:rFonts w:ascii="Consolas" w:eastAsia="Times New Roman" w:hAnsi="Consolas" w:cs="Times New Roman"/>
+          <w:color w:val="569CD6"/>
+          <w:sz w:val="25"/>
+          <w:szCs w:val="25"/>
+        </w:rPr>
+        <w:t>br</w:t>
+      </w:r>
+      <w:r>
+        <w:rPr>
+          <w:rFonts w:ascii="Consolas" w:eastAsia="Times New Roman" w:hAnsi="Consolas" w:cs="Times New Roman"/>
+          <w:color w:val="808080"/>
+          <w:sz w:val="25"/>
+          <w:szCs w:val="25"/>
+        </w:rPr>
+        <w:t>&gt;</w:t>
+      </w:r>
+    </w:p>
+    <w:p>
+      <w:pPr>
+        <w:shd w:val="clear" w:color="auto" w:fill="1E1E1E"/>
+        <w:spacing w:after="0" w:line="337" w:lineRule="atLeast"/>
+        <w:rPr>
+          <w:rFonts w:ascii="Consolas" w:eastAsia="Times New Roman" w:hAnsi="Consolas" w:cs="Times New Roman"/>
+          <w:color w:val="D4D4D4"/>
+          <w:sz w:val="25"/>
+          <w:szCs w:val="25"/>
+        </w:rPr>
+      </w:pPr>
+    </w:p>
+    <w:p>
+      <w:pPr>
+        <w:shd w:val="clear" w:color="auto" w:fill="1E1E1E"/>
+        <w:spacing w:after="0" w:line="337" w:lineRule="atLeast"/>
+        <w:rPr>
+          <w:rFonts w:ascii="Consolas" w:eastAsia="Times New Roman" w:hAnsi="Consolas" w:cs="Times New Roman"/>
+          <w:color w:val="D4D4D4"/>
+          <w:sz w:val="25"/>
+          <w:szCs w:val="25"/>
+        </w:rPr>
+      </w:pPr>
+      <w:r>
+        <w:rPr>
+          <w:rFonts w:ascii="Consolas" w:eastAsia="Times New Roman" w:hAnsi="Consolas" w:cs="Times New Roman"/>
+          <w:color w:val="D4D4D4"/>
+          <w:sz w:val="25"/>
+          <w:szCs w:val="25"/>
+        </w:rPr>
+        <w:t>  </w:t>
+      </w:r>
+      <w:r>
+        <w:rPr>
+          <w:rFonts w:ascii="Consolas" w:eastAsia="Times New Roman" w:hAnsi="Consolas" w:cs="Times New Roman"/>
+          <w:color w:val="808080"/>
+          <w:sz w:val="25"/>
+          <w:szCs w:val="25"/>
+        </w:rPr>
+        <w:t>&lt;</w:t>
+      </w:r>
+      <w:r>
+        <w:rPr>
+          <w:rFonts w:ascii="Consolas" w:eastAsia="Times New Roman" w:hAnsi="Consolas" w:cs="Times New Roman"/>
+          <w:color w:val="569CD6"/>
+          <w:sz w:val="25"/>
+          <w:szCs w:val="25"/>
+        </w:rPr>
+        <w:t>div</w:t>
+      </w:r>
+      <w:r>
+        <w:rPr>
+          <w:rFonts w:ascii="Consolas" w:eastAsia="Times New Roman" w:hAnsi="Consolas" w:cs="Times New Roman"/>
+          <w:color w:val="D4D4D4"/>
+          <w:sz w:val="25"/>
+          <w:szCs w:val="25"/>
+        </w:rPr>
+        <w:t> </w:t>
+      </w:r>
+      <w:r>
+        <w:rPr>
+          <w:rFonts w:ascii="Consolas" w:eastAsia="Times New Roman" w:hAnsi="Consolas" w:cs="Times New Roman"/>
+          <w:color w:val="9CDCFE"/>
+          <w:sz w:val="25"/>
+          <w:szCs w:val="25"/>
+        </w:rPr>
+        <w:t>class</w:t>
+      </w:r>
+      <w:r>
+        <w:rPr>
+          <w:rFonts w:ascii="Consolas" w:eastAsia="Times New Roman" w:hAnsi="Consolas" w:cs="Times New Roman"/>
+          <w:color w:val="D4D4D4"/>
+          <w:sz w:val="25"/>
+          <w:szCs w:val="25"/>
+        </w:rPr>
+        <w:t>=</w:t>
+      </w:r>
+      <w:r>
+        <w:rPr>
+          <w:rFonts w:ascii="Consolas" w:eastAsia="Times New Roman" w:hAnsi="Consolas" w:cs="Times New Roman"/>
+          <w:color w:val="CE9178"/>
+          <w:sz w:val="25"/>
+          <w:szCs w:val="25"/>
+        </w:rPr>
+        <w:t>"fb-comments"</w:t>
+      </w:r>
+      <w:r>
+        <w:rPr>
+          <w:rFonts w:ascii="Consolas" w:eastAsia="Times New Roman" w:hAnsi="Consolas" w:cs="Times New Roman"/>
+          <w:color w:val="D4D4D4"/>
+          <w:sz w:val="25"/>
+          <w:szCs w:val="25"/>
+        </w:rPr>
+        <w:t> </w:t>
+      </w:r>
+      <w:r>
+        <w:rPr>
+          <w:rFonts w:ascii="Consolas" w:eastAsia="Times New Roman" w:hAnsi="Consolas" w:cs="Times New Roman"/>
+          <w:color w:val="9CDCFE"/>
+          <w:sz w:val="25"/>
+          <w:szCs w:val="25"/>
+        </w:rPr>
+        <w:t>data-href</w:t>
+      </w:r>
+      <w:r>
+        <w:rPr>
+          <w:rFonts w:ascii="Consolas" w:eastAsia="Times New Roman" w:hAnsi="Consolas" w:cs="Times New Roman"/>
+          <w:color w:val="D4D4D4"/>
+          <w:sz w:val="25"/>
+          <w:szCs w:val="25"/>
+        </w:rPr>
+        <w:t>=</w:t>
+      </w:r>
+      <w:r>
+        <w:rPr>
+          <w:rFonts w:ascii="Consolas" w:eastAsia="Times New Roman" w:hAnsi="Consolas" w:cs="Times New Roman"/>
+          <w:color w:val="CE9178"/>
+          <w:sz w:val="25"/>
+          <w:szCs w:val="25"/>
+        </w:rPr>
+        <w:t>"</w:t>
+      </w:r>
+      <w:r>
+        <w:rPr>
+          <w:rFonts w:ascii="Consolas" w:eastAsia="Times New Roman" w:hAnsi="Consolas" w:cs="Times New Roman"/>
+          <w:color w:val="DCDCAA"/>
+          <w:sz w:val="25"/>
+          <w:szCs w:val="25"/>
+        </w:rPr>
+        <w:t>{{</w:t>
+      </w:r>
+      <w:r>
+        <w:rPr>
+          <w:rFonts w:ascii="Consolas" w:eastAsia="Times New Roman" w:hAnsi="Consolas" w:cs="Times New Roman"/>
+          <w:color w:val="CE9178"/>
+          <w:sz w:val="25"/>
+          <w:szCs w:val="25"/>
+        </w:rPr>
+        <w:t> </w:t>
+      </w:r>
+      <w:r>
+        <w:rPr>
+          <w:rFonts w:ascii="Consolas" w:eastAsia="Times New Roman" w:hAnsi="Consolas" w:cs="Times New Roman"/>
+          <w:color w:val="4EC9B0"/>
+          <w:sz w:val="25"/>
+          <w:szCs w:val="25"/>
+        </w:rPr>
+        <w:t>Request</w:t>
+      </w:r>
+      <w:r>
+        <w:rPr>
+          <w:rFonts w:ascii="Consolas" w:eastAsia="Times New Roman" w:hAnsi="Consolas" w:cs="Times New Roman"/>
+          <w:color w:val="D4D4D4"/>
+          <w:sz w:val="25"/>
+          <w:szCs w:val="25"/>
+        </w:rPr>
+        <w:t>::</w:t>
+      </w:r>
+      <w:r>
+        <w:rPr>
+          <w:rFonts w:ascii="Consolas" w:eastAsia="Times New Roman" w:hAnsi="Consolas" w:cs="Times New Roman"/>
+          <w:color w:val="DCDCAA"/>
+          <w:sz w:val="25"/>
+          <w:szCs w:val="25"/>
+        </w:rPr>
+        <w:t>url</w:t>
+      </w:r>
+      <w:r>
+        <w:rPr>
+          <w:rFonts w:ascii="Consolas" w:eastAsia="Times New Roman" w:hAnsi="Consolas" w:cs="Times New Roman"/>
+          <w:color w:val="CE9178"/>
+          <w:sz w:val="25"/>
+          <w:szCs w:val="25"/>
+        </w:rPr>
+        <w:t>() </w:t>
+      </w:r>
+      <w:r>
+        <w:rPr>
+          <w:rFonts w:ascii="Consolas" w:eastAsia="Times New Roman" w:hAnsi="Consolas" w:cs="Times New Roman"/>
+          <w:color w:val="DCDCAA"/>
+          <w:sz w:val="25"/>
+          <w:szCs w:val="25"/>
+        </w:rPr>
+        <w:t>}}</w:t>
+      </w:r>
+      <w:r>
+        <w:rPr>
+          <w:rFonts w:ascii="Consolas" w:eastAsia="Times New Roman" w:hAnsi="Consolas" w:cs="Times New Roman"/>
+          <w:color w:val="CE9178"/>
+          <w:sz w:val="25"/>
+          <w:szCs w:val="25"/>
+        </w:rPr>
+        <w:t>"</w:t>
+      </w:r>
+      <w:r>
+        <w:rPr>
+          <w:rFonts w:ascii="Consolas" w:eastAsia="Times New Roman" w:hAnsi="Consolas" w:cs="Times New Roman"/>
+          <w:color w:val="D4D4D4"/>
+          <w:sz w:val="25"/>
+          <w:szCs w:val="25"/>
+        </w:rPr>
+        <w:t> </w:t>
+      </w:r>
+      <w:r>
+        <w:rPr>
+          <w:rFonts w:ascii="Consolas" w:eastAsia="Times New Roman" w:hAnsi="Consolas" w:cs="Times New Roman"/>
+          <w:color w:val="9CDCFE"/>
+          <w:sz w:val="25"/>
+          <w:szCs w:val="25"/>
+        </w:rPr>
+        <w:t>data-width</w:t>
+      </w:r>
+      <w:r>
+        <w:rPr>
+          <w:rFonts w:ascii="Consolas" w:eastAsia="Times New Roman" w:hAnsi="Consolas" w:cs="Times New Roman"/>
+          <w:color w:val="D4D4D4"/>
+          <w:sz w:val="25"/>
+          <w:szCs w:val="25"/>
+        </w:rPr>
+        <w:t>=</w:t>
+      </w:r>
+      <w:r>
+        <w:rPr>
+          <w:rFonts w:ascii="Consolas" w:eastAsia="Times New Roman" w:hAnsi="Consolas" w:cs="Times New Roman"/>
+          <w:color w:val="CE9178"/>
+          <w:sz w:val="25"/>
+          <w:szCs w:val="25"/>
+        </w:rPr>
+        <w:t>""</w:t>
+      </w:r>
+      <w:r>
+        <w:rPr>
+          <w:rFonts w:ascii="Consolas" w:eastAsia="Times New Roman" w:hAnsi="Consolas" w:cs="Times New Roman"/>
+          <w:color w:val="D4D4D4"/>
+          <w:sz w:val="25"/>
+          <w:szCs w:val="25"/>
+        </w:rPr>
+        <w:t> </w:t>
+      </w:r>
+      <w:r>
+        <w:rPr>
+          <w:rFonts w:ascii="Consolas" w:eastAsia="Times New Roman" w:hAnsi="Consolas" w:cs="Times New Roman"/>
+          <w:color w:val="9CDCFE"/>
+          <w:sz w:val="25"/>
+          <w:szCs w:val="25"/>
+        </w:rPr>
+        <w:t>data-numposts</w:t>
+      </w:r>
+      <w:r>
+        <w:rPr>
+          <w:rFonts w:ascii="Consolas" w:eastAsia="Times New Roman" w:hAnsi="Consolas" w:cs="Times New Roman"/>
+          <w:color w:val="D4D4D4"/>
+          <w:sz w:val="25"/>
+          <w:szCs w:val="25"/>
+        </w:rPr>
+        <w:t>=</w:t>
+      </w:r>
+      <w:r>
+        <w:rPr>
+          <w:rFonts w:ascii="Consolas" w:eastAsia="Times New Roman" w:hAnsi="Consolas" w:cs="Times New Roman"/>
+          <w:color w:val="CE9178"/>
+          <w:sz w:val="25"/>
+          <w:szCs w:val="25"/>
+        </w:rPr>
+        <w:t>"5"</w:t>
+      </w:r>
+      <w:r>
+        <w:rPr>
+          <w:rFonts w:ascii="Consolas" w:eastAsia="Times New Roman" w:hAnsi="Consolas" w:cs="Times New Roman"/>
+          <w:color w:val="808080"/>
+          <w:sz w:val="25"/>
+          <w:szCs w:val="25"/>
+        </w:rPr>
+        <w:t>&gt;&lt;/</w:t>
+      </w:r>
+      <w:r>
+        <w:rPr>
+          <w:rFonts w:ascii="Consolas" w:eastAsia="Times New Roman" w:hAnsi="Consolas" w:cs="Times New Roman"/>
+          <w:color w:val="569CD6"/>
+          <w:sz w:val="25"/>
+          <w:szCs w:val="25"/>
+        </w:rPr>
+        <w:t>div</w:t>
+      </w:r>
+      <w:r>
+        <w:rPr>
+          <w:rFonts w:ascii="Consolas" w:eastAsia="Times New Roman" w:hAnsi="Consolas" w:cs="Times New Roman"/>
+          <w:color w:val="808080"/>
+          <w:sz w:val="25"/>
+          <w:szCs w:val="25"/>
+        </w:rPr>
+        <w:t>&gt;</w:t>
+      </w:r>
+    </w:p>
+    <w:p>
+      <w:pPr>
+        <w:shd w:val="clear" w:color="auto" w:fill="1E1E1E"/>
+        <w:spacing w:after="0" w:line="337" w:lineRule="atLeast"/>
+        <w:rPr>
+          <w:rFonts w:ascii="Consolas" w:eastAsia="Times New Roman" w:hAnsi="Consolas" w:cs="Times New Roman"/>
+          <w:color w:val="D4D4D4"/>
+          <w:sz w:val="25"/>
+          <w:szCs w:val="25"/>
+        </w:rPr>
+      </w:pPr>
+    </w:p>
+    <w:p>
+      <w:pPr>
+        <w:shd w:val="clear" w:color="auto" w:fill="1E1E1E"/>
+        <w:spacing w:after="0" w:line="337" w:lineRule="atLeast"/>
+        <w:rPr>
+          <w:rFonts w:ascii="Consolas" w:eastAsia="Times New Roman" w:hAnsi="Consolas" w:cs="Times New Roman"/>
+          <w:color w:val="D4D4D4"/>
+          <w:sz w:val="25"/>
+          <w:szCs w:val="25"/>
+        </w:rPr>
+      </w:pPr>
+      <w:r>
+        <w:rPr>
+          <w:rFonts w:ascii="Consolas" w:eastAsia="Times New Roman" w:hAnsi="Consolas" w:cs="Times New Roman"/>
+          <w:color w:val="D4D4D4"/>
+          <w:sz w:val="25"/>
+          <w:szCs w:val="25"/>
+        </w:rPr>
+        <w:t>  </w:t>
+      </w:r>
+      <w:r>
+        <w:rPr>
+          <w:rFonts w:ascii="Consolas" w:eastAsia="Times New Roman" w:hAnsi="Consolas" w:cs="Times New Roman"/>
+          <w:color w:val="808080"/>
+          <w:sz w:val="25"/>
+          <w:szCs w:val="25"/>
+        </w:rPr>
+        <w:t>&lt;/</w:t>
+      </w:r>
+      <w:r>
+        <w:rPr>
+          <w:rFonts w:ascii="Consolas" w:eastAsia="Times New Roman" w:hAnsi="Consolas" w:cs="Times New Roman"/>
+          <w:color w:val="569CD6"/>
+          <w:sz w:val="25"/>
+          <w:szCs w:val="25"/>
+        </w:rPr>
+        <w:t>div</w:t>
+      </w:r>
+      <w:r>
+        <w:rPr>
+          <w:rFonts w:ascii="Consolas" w:eastAsia="Times New Roman" w:hAnsi="Consolas" w:cs="Times New Roman"/>
+          <w:color w:val="808080"/>
+          <w:sz w:val="25"/>
+          <w:szCs w:val="25"/>
+        </w:rPr>
+        <w:t>&gt;</w:t>
+      </w:r>
+    </w:p>
+    <w:p>
+      <w:pPr>
+        <w:shd w:val="clear" w:color="auto" w:fill="1E1E1E"/>
+        <w:spacing w:after="0" w:line="337" w:lineRule="atLeast"/>
+        <w:rPr>
+          <w:rFonts w:ascii="Consolas" w:eastAsia="Times New Roman" w:hAnsi="Consolas" w:cs="Times New Roman"/>
+          <w:color w:val="D4D4D4"/>
+          <w:sz w:val="25"/>
+          <w:szCs w:val="25"/>
+        </w:rPr>
+      </w:pPr>
+      <w:r>
+        <w:rPr>
+          <w:rFonts w:ascii="Consolas" w:eastAsia="Times New Roman" w:hAnsi="Consolas" w:cs="Times New Roman"/>
+          <w:color w:val="808080"/>
+          <w:sz w:val="25"/>
+          <w:szCs w:val="25"/>
+        </w:rPr>
+        <w:t>&lt;/</w:t>
+      </w:r>
+      <w:r>
+        <w:rPr>
+          <w:rFonts w:ascii="Consolas" w:eastAsia="Times New Roman" w:hAnsi="Consolas" w:cs="Times New Roman"/>
+          <w:color w:val="569CD6"/>
+          <w:sz w:val="25"/>
+          <w:szCs w:val="25"/>
+        </w:rPr>
+        <w:t>div</w:t>
+      </w:r>
+      <w:r>
+        <w:rPr>
+          <w:rFonts w:ascii="Consolas" w:eastAsia="Times New Roman" w:hAnsi="Consolas" w:cs="Times New Roman"/>
+          <w:color w:val="808080"/>
+          <w:sz w:val="25"/>
+          <w:szCs w:val="25"/>
+        </w:rPr>
+        <w:t>&gt;</w:t>
+      </w:r>
+    </w:p>
+    <w:p>
+      <w:pPr>
+        <w:shd w:val="clear" w:color="auto" w:fill="1E1E1E"/>
+        <w:spacing w:after="0" w:line="337" w:lineRule="atLeast"/>
+        <w:rPr>
+          <w:rFonts w:ascii="Consolas" w:eastAsia="Times New Roman" w:hAnsi="Consolas" w:cs="Times New Roman"/>
+          <w:color w:val="D4D4D4"/>
+          <w:sz w:val="25"/>
+          <w:szCs w:val="25"/>
+        </w:rPr>
+      </w:pPr>
+    </w:p>
+    <w:p>
+      <w:pPr>
+        <w:shd w:val="clear" w:color="auto" w:fill="1E1E1E"/>
+        <w:spacing w:after="0" w:line="337" w:lineRule="atLeast"/>
+        <w:rPr>
+          <w:rFonts w:ascii="Consolas" w:eastAsia="Times New Roman" w:hAnsi="Consolas" w:cs="Times New Roman"/>
+          <w:color w:val="D4D4D4"/>
+          <w:sz w:val="25"/>
+          <w:szCs w:val="25"/>
+        </w:rPr>
+      </w:pPr>
+      <w:r>
+        <w:rPr>
+          <w:rFonts w:ascii="Consolas" w:eastAsia="Times New Roman" w:hAnsi="Consolas" w:cs="Times New Roman"/>
+          <w:color w:val="D4D4D4"/>
+          <w:sz w:val="25"/>
+          <w:szCs w:val="25"/>
+        </w:rPr>
+        <w:t>                     </w:t>
+      </w:r>
+    </w:p>
+    <w:p>
+      <w:pPr>
+        <w:shd w:val="clear" w:color="auto" w:fill="1E1E1E"/>
+        <w:spacing w:after="0" w:line="337" w:lineRule="atLeast"/>
+        <w:rPr>
+          <w:rFonts w:ascii="Consolas" w:eastAsia="Times New Roman" w:hAnsi="Consolas" w:cs="Times New Roman"/>
+          <w:color w:val="D4D4D4"/>
+          <w:sz w:val="25"/>
+          <w:szCs w:val="25"/>
+        </w:rPr>
+      </w:pPr>
+      <w:r>
+        <w:rPr>
+          <w:rFonts w:ascii="Consolas" w:eastAsia="Times New Roman" w:hAnsi="Consolas" w:cs="Times New Roman"/>
+          <w:color w:val="D4D4D4"/>
+          <w:sz w:val="25"/>
+          <w:szCs w:val="25"/>
+        </w:rPr>
+        <w:t>                </w:t>
+      </w:r>
+      <w:r>
+        <w:rPr>
+          <w:rFonts w:ascii="Consolas" w:eastAsia="Times New Roman" w:hAnsi="Consolas" w:cs="Times New Roman"/>
+          <w:color w:val="808080"/>
+          <w:sz w:val="25"/>
+          <w:szCs w:val="25"/>
+        </w:rPr>
+        <w:t>&lt;/</w:t>
+      </w:r>
+      <w:r>
+        <w:rPr>
+          <w:rFonts w:ascii="Consolas" w:eastAsia="Times New Roman" w:hAnsi="Consolas" w:cs="Times New Roman"/>
+          <w:color w:val="569CD6"/>
+          <w:sz w:val="25"/>
+          <w:szCs w:val="25"/>
+        </w:rPr>
+        <w:t>div</w:t>
+      </w:r>
+      <w:r>
+        <w:rPr>
+          <w:rFonts w:ascii="Consolas" w:eastAsia="Times New Roman" w:hAnsi="Consolas" w:cs="Times New Roman"/>
+          <w:color w:val="808080"/>
+          <w:sz w:val="25"/>
+          <w:szCs w:val="25"/>
+        </w:rPr>
+        <w:t>&gt;</w:t>
+      </w:r>
+    </w:p>
+    <w:p>
+      <w:pPr>
+        <w:shd w:val="clear" w:color="auto" w:fill="1E1E1E"/>
+        <w:spacing w:after="0" w:line="337" w:lineRule="atLeast"/>
+        <w:rPr>
+          <w:rFonts w:ascii="Consolas" w:eastAsia="Times New Roman" w:hAnsi="Consolas" w:cs="Times New Roman"/>
+          <w:color w:val="D4D4D4"/>
+          <w:sz w:val="25"/>
+          <w:szCs w:val="25"/>
+        </w:rPr>
+      </w:pPr>
+      <w:r>
+        <w:rPr>
+          <w:rFonts w:ascii="Consolas" w:eastAsia="Times New Roman" w:hAnsi="Consolas" w:cs="Times New Roman"/>
+          <w:color w:val="D4D4D4"/>
+          <w:sz w:val="25"/>
+          <w:szCs w:val="25"/>
+        </w:rPr>
+        <w:t>            </w:t>
+      </w:r>
+      <w:r>
+        <w:rPr>
+          <w:rFonts w:ascii="Consolas" w:eastAsia="Times New Roman" w:hAnsi="Consolas" w:cs="Times New Roman"/>
+          <w:color w:val="808080"/>
+          <w:sz w:val="25"/>
+          <w:szCs w:val="25"/>
+        </w:rPr>
+        <w:t>&lt;/</w:t>
+      </w:r>
+      <w:r>
+        <w:rPr>
+          <w:rFonts w:ascii="Consolas" w:eastAsia="Times New Roman" w:hAnsi="Consolas" w:cs="Times New Roman"/>
+          <w:color w:val="569CD6"/>
+          <w:sz w:val="25"/>
+          <w:szCs w:val="25"/>
+        </w:rPr>
+        <w:t>div</w:t>
+      </w:r>
+      <w:r>
+        <w:rPr>
+          <w:rFonts w:ascii="Consolas" w:eastAsia="Times New Roman" w:hAnsi="Consolas" w:cs="Times New Roman"/>
+          <w:color w:val="808080"/>
+          <w:sz w:val="25"/>
+          <w:szCs w:val="25"/>
+        </w:rPr>
+        <w:t>&gt;</w:t>
+      </w:r>
+    </w:p>
+    <w:p>
+      <w:pPr>
+        <w:shd w:val="clear" w:color="auto" w:fill="1E1E1E"/>
+        <w:spacing w:after="0" w:line="337" w:lineRule="atLeast"/>
+        <w:rPr>
+          <w:rFonts w:ascii="Consolas" w:eastAsia="Times New Roman" w:hAnsi="Consolas" w:cs="Times New Roman"/>
+          <w:color w:val="D4D4D4"/>
+          <w:sz w:val="25"/>
+          <w:szCs w:val="25"/>
+        </w:rPr>
+      </w:pPr>
+      <w:r>
+        <w:rPr>
+          <w:rFonts w:ascii="Consolas" w:eastAsia="Times New Roman" w:hAnsi="Consolas" w:cs="Times New Roman"/>
+          <w:color w:val="D4D4D4"/>
+          <w:sz w:val="25"/>
+          <w:szCs w:val="25"/>
+        </w:rPr>
+        <w:t>        </w:t>
+      </w:r>
+      <w:r>
+        <w:rPr>
+          <w:rFonts w:ascii="Consolas" w:eastAsia="Times New Roman" w:hAnsi="Consolas" w:cs="Times New Roman"/>
+          <w:color w:val="808080"/>
+          <w:sz w:val="25"/>
+          <w:szCs w:val="25"/>
+        </w:rPr>
+        <w:t>&lt;/</w:t>
+      </w:r>
+      <w:r>
+        <w:rPr>
+          <w:rFonts w:ascii="Consolas" w:eastAsia="Times New Roman" w:hAnsi="Consolas" w:cs="Times New Roman"/>
+          <w:color w:val="569CD6"/>
+          <w:sz w:val="25"/>
+          <w:szCs w:val="25"/>
+        </w:rPr>
+        <w:t>div</w:t>
+      </w:r>
+      <w:r>
+        <w:rPr>
+          <w:rFonts w:ascii="Consolas" w:eastAsia="Times New Roman" w:hAnsi="Consolas" w:cs="Times New Roman"/>
+          <w:color w:val="808080"/>
+          <w:sz w:val="25"/>
+          <w:szCs w:val="25"/>
+        </w:rPr>
+        <w:t>&gt;</w:t>
+      </w:r>
+    </w:p>
+    <w:p>
+      <w:pPr>
+        <w:shd w:val="clear" w:color="auto" w:fill="1E1E1E"/>
+        <w:spacing w:after="0" w:line="337" w:lineRule="atLeast"/>
+        <w:rPr>
+          <w:rFonts w:ascii="Consolas" w:eastAsia="Times New Roman" w:hAnsi="Consolas" w:cs="Times New Roman"/>
+          <w:color w:val="D4D4D4"/>
+          <w:sz w:val="25"/>
+          <w:szCs w:val="25"/>
+        </w:rPr>
+      </w:pPr>
+      <w:r>
+        <w:rPr>
+          <w:rFonts w:ascii="Consolas" w:eastAsia="Times New Roman" w:hAnsi="Consolas" w:cs="Times New Roman"/>
+          <w:color w:val="D4D4D4"/>
+          <w:sz w:val="25"/>
+          <w:szCs w:val="25"/>
+        </w:rPr>
+        <w:t>    </w:t>
+      </w:r>
+      <w:r>
+        <w:rPr>
+          <w:rFonts w:ascii="Consolas" w:eastAsia="Times New Roman" w:hAnsi="Consolas" w:cs="Times New Roman"/>
+          <w:color w:val="808080"/>
+          <w:sz w:val="25"/>
+          <w:szCs w:val="25"/>
+        </w:rPr>
+        <w:t>&lt;/</w:t>
+      </w:r>
+      <w:r>
+        <w:rPr>
+          <w:rFonts w:ascii="Consolas" w:eastAsia="Times New Roman" w:hAnsi="Consolas" w:cs="Times New Roman"/>
+          <w:color w:val="569CD6"/>
+          <w:sz w:val="25"/>
+          <w:szCs w:val="25"/>
+        </w:rPr>
+        <w:t>div</w:t>
+      </w:r>
+      <w:r>
+        <w:rPr>
+          <w:rFonts w:ascii="Consolas" w:eastAsia="Times New Roman" w:hAnsi="Consolas" w:cs="Times New Roman"/>
+          <w:color w:val="808080"/>
+          <w:sz w:val="25"/>
+          <w:szCs w:val="25"/>
+        </w:rPr>
+        <w:t>&gt;</w:t>
+      </w:r>
+    </w:p>
+    <w:p>
+      <w:pPr>
+        <w:rPr>
+          <w:sz w:val="56"/>
+          <w:szCs w:val="56"/>
+        </w:rPr>
+      </w:pPr>
     </w:p>
     <w:p>
       <w:pPr>

</xml_diff>